<commit_message>
Updated the project plan
</commit_message>
<xml_diff>
--- a/Documentation/_current/Project_Plan_v1.docx
+++ b/Documentation/_current/Project_Plan_v1.docx
@@ -1,6 +1,6 @@
 
 <file path=word/document.xml><?xml version="1.0" encoding="utf-8"?>
-<w:document xmlns:wpc="http://schemas.microsoft.com/office/word/2010/wordprocessingCanvas" xmlns:mc="http://schemas.openxmlformats.org/markup-compatibility/2006" xmlns:o="urn:schemas-microsoft-com:office:office" xmlns:r="http://schemas.openxmlformats.org/officeDocument/2006/relationships" xmlns:m="http://schemas.openxmlformats.org/officeDocument/2006/math" xmlns:v="urn:schemas-microsoft-com:vml" xmlns:wp14="http://schemas.microsoft.com/office/word/2010/wordprocessingDrawing" xmlns:wp="http://schemas.openxmlformats.org/drawingml/2006/wordprocessingDrawing" xmlns:w10="urn:schemas-microsoft-com:office:word" xmlns:w="http://schemas.openxmlformats.org/wordprocessingml/2006/main" xmlns:w14="http://schemas.microsoft.com/office/word/2010/wordml" xmlns:w15="http://schemas.microsoft.com/office/word/2012/wordml" xmlns:wpg="http://schemas.microsoft.com/office/word/2010/wordprocessingGroup" xmlns:wpi="http://schemas.microsoft.com/office/word/2010/wordprocessingInk" xmlns:wne="http://schemas.microsoft.com/office/word/2006/wordml" xmlns:wps="http://schemas.microsoft.com/office/word/2010/wordprocessingShape" mc:Ignorable="w14 w15 wp14">
+<w:document xmlns:wpc="http://schemas.microsoft.com/office/word/2010/wordprocessingCanvas" xmlns:cx="http://schemas.microsoft.com/office/drawing/2014/chartex" xmlns:cx1="http://schemas.microsoft.com/office/drawing/2015/9/8/chartex" xmlns:cx2="http://schemas.microsoft.com/office/drawing/2015/10/21/chartex" xmlns:cx3="http://schemas.microsoft.com/office/drawing/2016/5/9/chartex" xmlns:cx4="http://schemas.microsoft.com/office/drawing/2016/5/10/chartex" xmlns:cx5="http://schemas.microsoft.com/office/drawing/2016/5/11/chartex" xmlns:cx6="http://schemas.microsoft.com/office/drawing/2016/5/12/chartex" xmlns:cx7="http://schemas.microsoft.com/office/drawing/2016/5/13/chartex" xmlns:cx8="http://schemas.microsoft.com/office/drawing/2016/5/14/chartex" xmlns:mc="http://schemas.openxmlformats.org/markup-compatibility/2006" xmlns:aink="http://schemas.microsoft.com/office/drawing/2016/ink" xmlns:am3d="http://schemas.microsoft.com/office/drawing/2017/model3d" xmlns:o="urn:schemas-microsoft-com:office:office" xmlns:r="http://schemas.openxmlformats.org/officeDocument/2006/relationships" xmlns:m="http://schemas.openxmlformats.org/officeDocument/2006/math" xmlns:v="urn:schemas-microsoft-com:vml" xmlns:wp14="http://schemas.microsoft.com/office/word/2010/wordprocessingDrawing" xmlns:wp="http://schemas.openxmlformats.org/drawingml/2006/wordprocessingDrawing" xmlns:w10="urn:schemas-microsoft-com:office:word" xmlns:w="http://schemas.openxmlformats.org/wordprocessingml/2006/main" xmlns:w14="http://schemas.microsoft.com/office/word/2010/wordml" xmlns:w15="http://schemas.microsoft.com/office/word/2012/wordml" xmlns:w16cex="http://schemas.microsoft.com/office/word/2018/wordml/cex" xmlns:w16cid="http://schemas.microsoft.com/office/word/2016/wordml/cid" xmlns:w16="http://schemas.microsoft.com/office/word/2018/wordml" xmlns:w16se="http://schemas.microsoft.com/office/word/2015/wordml/symex" xmlns:wpg="http://schemas.microsoft.com/office/word/2010/wordprocessingGroup" xmlns:wpi="http://schemas.microsoft.com/office/word/2010/wordprocessingInk" xmlns:wne="http://schemas.microsoft.com/office/word/2006/wordml" xmlns:wps="http://schemas.microsoft.com/office/word/2010/wordprocessingShape" mc:Ignorable="w14 w15 w16se w16cid w16 w16cex wp14">
   <w:body>
     <w:p/>
     <w:p/>
@@ -927,6 +927,13 @@
         </w:p>
         <w:p>
           <w:pPr>
+            <w:rPr>
+              <w:lang w:val="en-US"/>
+            </w:rPr>
+          </w:pPr>
+        </w:p>
+        <w:p>
+          <w:pPr>
             <w:pStyle w:val="TOC1"/>
             <w:tabs>
               <w:tab w:val="left" w:pos="440"/>
@@ -947,7 +954,7 @@
           <w:r>
             <w:fldChar w:fldCharType="separate"/>
           </w:r>
-          <w:hyperlink w:anchor="_Toc50551206" w:history="1">
+          <w:hyperlink w:anchor="_Toc50826609" w:history="1">
             <w:r>
               <w:rPr>
                 <w:rStyle w:val="Hyperlink"/>
@@ -990,7 +997,7 @@
                 <w:noProof/>
                 <w:webHidden/>
               </w:rPr>
-              <w:instrText xml:space="preserve"> PAGEREF _Toc50551206 \h </w:instrText>
+              <w:instrText xml:space="preserve"> PAGEREF _Toc50826609 \h </w:instrText>
             </w:r>
             <w:r>
               <w:rPr>
@@ -1035,7 +1042,7 @@
               <w:lang w:val="en-GB" w:eastAsia="en-GB"/>
             </w:rPr>
           </w:pPr>
-          <w:hyperlink w:anchor="_Toc50551207" w:history="1">
+          <w:hyperlink w:anchor="_Toc50826610" w:history="1">
             <w:r>
               <w:rPr>
                 <w:rStyle w:val="Hyperlink"/>
@@ -1085,7 +1092,7 @@
                 <w:noProof/>
                 <w:webHidden/>
               </w:rPr>
-              <w:instrText xml:space="preserve"> PAGEREF _Toc50551207 \h </w:instrText>
+              <w:instrText xml:space="preserve"> PAGEREF _Toc50826610 \h </w:instrText>
             </w:r>
             <w:r>
               <w:rPr>
@@ -1130,7 +1137,7 @@
               <w:lang w:val="en-GB" w:eastAsia="en-GB"/>
             </w:rPr>
           </w:pPr>
-          <w:hyperlink w:anchor="_Toc50551208" w:history="1">
+          <w:hyperlink w:anchor="_Toc50826611" w:history="1">
             <w:r>
               <w:rPr>
                 <w:rStyle w:val="Hyperlink"/>
@@ -1180,7 +1187,7 @@
                 <w:noProof/>
                 <w:webHidden/>
               </w:rPr>
-              <w:instrText xml:space="preserve"> PAGEREF _Toc50551208 \h </w:instrText>
+              <w:instrText xml:space="preserve"> PAGEREF _Toc50826611 \h </w:instrText>
             </w:r>
             <w:r>
               <w:rPr>
@@ -1225,7 +1232,7 @@
               <w:lang w:val="en-GB" w:eastAsia="en-GB"/>
             </w:rPr>
           </w:pPr>
-          <w:hyperlink w:anchor="_Toc50551209" w:history="1">
+          <w:hyperlink w:anchor="_Toc50826612" w:history="1">
             <w:r>
               <w:rPr>
                 <w:rStyle w:val="Hyperlink"/>
@@ -1276,7 +1283,7 @@
                 <w:noProof/>
                 <w:webHidden/>
               </w:rPr>
-              <w:instrText xml:space="preserve"> PAGEREF _Toc50551209 \h </w:instrText>
+              <w:instrText xml:space="preserve"> PAGEREF _Toc50826612 \h </w:instrText>
             </w:r>
             <w:r>
               <w:rPr>
@@ -1321,7 +1328,7 @@
               <w:lang w:val="en-GB" w:eastAsia="en-GB"/>
             </w:rPr>
           </w:pPr>
-          <w:hyperlink w:anchor="_Toc50551210" w:history="1">
+          <w:hyperlink w:anchor="_Toc50826613" w:history="1">
             <w:r>
               <w:rPr>
                 <w:rStyle w:val="Hyperlink"/>
@@ -1371,7 +1378,7 @@
                 <w:noProof/>
                 <w:webHidden/>
               </w:rPr>
-              <w:instrText xml:space="preserve"> PAGEREF _Toc50551210 \h </w:instrText>
+              <w:instrText xml:space="preserve"> PAGEREF _Toc50826613 \h </w:instrText>
             </w:r>
             <w:r>
               <w:rPr>
@@ -1416,7 +1423,7 @@
               <w:lang w:val="en-GB" w:eastAsia="en-GB"/>
             </w:rPr>
           </w:pPr>
-          <w:hyperlink w:anchor="_Toc50551211" w:history="1">
+          <w:hyperlink w:anchor="_Toc50826614" w:history="1">
             <w:r>
               <w:rPr>
                 <w:rStyle w:val="Hyperlink"/>
@@ -1466,7 +1473,7 @@
                 <w:noProof/>
                 <w:webHidden/>
               </w:rPr>
-              <w:instrText xml:space="preserve"> PAGEREF _Toc50551211 \h </w:instrText>
+              <w:instrText xml:space="preserve"> PAGEREF _Toc50826614 \h </w:instrText>
             </w:r>
             <w:r>
               <w:rPr>
@@ -1486,7 +1493,7 @@
                 <w:noProof/>
                 <w:webHidden/>
               </w:rPr>
-              <w:t>3</w:t>
+              <w:t>4</w:t>
             </w:r>
             <w:r>
               <w:rPr>
@@ -1511,7 +1518,7 @@
               <w:lang w:val="en-GB" w:eastAsia="en-GB"/>
             </w:rPr>
           </w:pPr>
-          <w:hyperlink w:anchor="_Toc50551212" w:history="1">
+          <w:hyperlink w:anchor="_Toc50826615" w:history="1">
             <w:r>
               <w:rPr>
                 <w:rStyle w:val="Hyperlink"/>
@@ -1561,7 +1568,7 @@
                 <w:noProof/>
                 <w:webHidden/>
               </w:rPr>
-              <w:instrText xml:space="preserve"> PAGEREF _Toc50551212 \h </w:instrText>
+              <w:instrText xml:space="preserve"> PAGEREF _Toc50826615 \h </w:instrText>
             </w:r>
             <w:r>
               <w:rPr>
@@ -1581,7 +1588,7 @@
                 <w:noProof/>
                 <w:webHidden/>
               </w:rPr>
-              <w:t>3</w:t>
+              <w:t>4</w:t>
             </w:r>
             <w:r>
               <w:rPr>
@@ -1605,7 +1612,7 @@
               <w:lang w:val="en-GB" w:eastAsia="en-GB"/>
             </w:rPr>
           </w:pPr>
-          <w:hyperlink w:anchor="_Toc50551213" w:history="1">
+          <w:hyperlink w:anchor="_Toc50826616" w:history="1">
             <w:r>
               <w:rPr>
                 <w:rStyle w:val="Hyperlink"/>
@@ -1648,7 +1655,7 @@
                 <w:noProof/>
                 <w:webHidden/>
               </w:rPr>
-              <w:instrText xml:space="preserve"> PAGEREF _Toc50551213 \h </w:instrText>
+              <w:instrText xml:space="preserve"> PAGEREF _Toc50826616 \h </w:instrText>
             </w:r>
             <w:r>
               <w:rPr>
@@ -1693,7 +1700,7 @@
               <w:lang w:val="en-GB" w:eastAsia="en-GB"/>
             </w:rPr>
           </w:pPr>
-          <w:hyperlink w:anchor="_Toc50551214" w:history="1">
+          <w:hyperlink w:anchor="_Toc50826617" w:history="1">
             <w:r>
               <w:rPr>
                 <w:rStyle w:val="Hyperlink"/>
@@ -1743,7 +1750,7 @@
                 <w:noProof/>
                 <w:webHidden/>
               </w:rPr>
-              <w:instrText xml:space="preserve"> PAGEREF _Toc50551214 \h </w:instrText>
+              <w:instrText xml:space="preserve"> PAGEREF _Toc50826617 \h </w:instrText>
             </w:r>
             <w:r>
               <w:rPr>
@@ -1788,7 +1795,7 @@
               <w:lang w:val="en-GB" w:eastAsia="en-GB"/>
             </w:rPr>
           </w:pPr>
-          <w:hyperlink w:anchor="_Toc50551215" w:history="1">
+          <w:hyperlink w:anchor="_Toc50826618" w:history="1">
             <w:r>
               <w:rPr>
                 <w:rStyle w:val="Hyperlink"/>
@@ -1838,7 +1845,7 @@
                 <w:noProof/>
                 <w:webHidden/>
               </w:rPr>
-              <w:instrText xml:space="preserve"> PAGEREF _Toc50551215 \h </w:instrText>
+              <w:instrText xml:space="preserve"> PAGEREF _Toc50826618 \h </w:instrText>
             </w:r>
             <w:r>
               <w:rPr>
@@ -1882,7 +1889,7 @@
               <w:lang w:val="en-GB" w:eastAsia="en-GB"/>
             </w:rPr>
           </w:pPr>
-          <w:hyperlink w:anchor="_Toc50551216" w:history="1">
+          <w:hyperlink w:anchor="_Toc50826619" w:history="1">
             <w:r>
               <w:rPr>
                 <w:rStyle w:val="Hyperlink"/>
@@ -1925,7 +1932,7 @@
                 <w:noProof/>
                 <w:webHidden/>
               </w:rPr>
-              <w:instrText xml:space="preserve"> PAGEREF _Toc50551216 \h </w:instrText>
+              <w:instrText xml:space="preserve"> PAGEREF _Toc50826619 \h </w:instrText>
             </w:r>
             <w:r>
               <w:rPr>
@@ -1970,7 +1977,7 @@
               <w:lang w:val="en-GB" w:eastAsia="en-GB"/>
             </w:rPr>
           </w:pPr>
-          <w:hyperlink w:anchor="_Toc50551217" w:history="1">
+          <w:hyperlink w:anchor="_Toc50826620" w:history="1">
             <w:r>
               <w:rPr>
                 <w:rStyle w:val="Hyperlink"/>
@@ -2020,7 +2027,7 @@
                 <w:noProof/>
                 <w:webHidden/>
               </w:rPr>
-              <w:instrText xml:space="preserve"> PAGEREF _Toc50551217 \h </w:instrText>
+              <w:instrText xml:space="preserve"> PAGEREF _Toc50826620 \h </w:instrText>
             </w:r>
             <w:r>
               <w:rPr>
@@ -2064,7 +2071,7 @@
               <w:lang w:val="en-GB" w:eastAsia="en-GB"/>
             </w:rPr>
           </w:pPr>
-          <w:hyperlink w:anchor="_Toc50551218" w:history="1">
+          <w:hyperlink w:anchor="_Toc50826621" w:history="1">
             <w:r>
               <w:rPr>
                 <w:rStyle w:val="Hyperlink"/>
@@ -2109,7 +2116,7 @@
                 <w:noProof/>
                 <w:webHidden/>
               </w:rPr>
-              <w:instrText xml:space="preserve"> PAGEREF _Toc50551218 \h </w:instrText>
+              <w:instrText xml:space="preserve"> PAGEREF _Toc50826621 \h </w:instrText>
             </w:r>
             <w:r>
               <w:rPr>
@@ -2154,7 +2161,7 @@
               <w:lang w:val="en-GB" w:eastAsia="en-GB"/>
             </w:rPr>
           </w:pPr>
-          <w:hyperlink w:anchor="_Toc50551219" w:history="1">
+          <w:hyperlink w:anchor="_Toc50826622" w:history="1">
             <w:r>
               <w:rPr>
                 <w:rStyle w:val="Hyperlink"/>
@@ -2204,7 +2211,7 @@
                 <w:noProof/>
                 <w:webHidden/>
               </w:rPr>
-              <w:instrText xml:space="preserve"> PAGEREF _Toc50551219 \h </w:instrText>
+              <w:instrText xml:space="preserve"> PAGEREF _Toc50826622 \h </w:instrText>
             </w:r>
             <w:r>
               <w:rPr>
@@ -2249,7 +2256,7 @@
               <w:lang w:val="en-GB" w:eastAsia="en-GB"/>
             </w:rPr>
           </w:pPr>
-          <w:hyperlink w:anchor="_Toc50551220" w:history="1">
+          <w:hyperlink w:anchor="_Toc50826623" w:history="1">
             <w:r>
               <w:rPr>
                 <w:rStyle w:val="Hyperlink"/>
@@ -2301,7 +2308,7 @@
                 <w:noProof/>
                 <w:webHidden/>
               </w:rPr>
-              <w:instrText xml:space="preserve"> PAGEREF _Toc50551220 \h </w:instrText>
+              <w:instrText xml:space="preserve"> PAGEREF _Toc50826623 \h </w:instrText>
             </w:r>
             <w:r>
               <w:rPr>
@@ -2346,7 +2353,7 @@
               <w:lang w:val="en-GB" w:eastAsia="en-GB"/>
             </w:rPr>
           </w:pPr>
-          <w:hyperlink w:anchor="_Toc50551221" w:history="1">
+          <w:hyperlink w:anchor="_Toc50826624" w:history="1">
             <w:r>
               <w:rPr>
                 <w:rStyle w:val="Hyperlink"/>
@@ -2396,7 +2403,7 @@
                 <w:noProof/>
                 <w:webHidden/>
               </w:rPr>
-              <w:instrText xml:space="preserve"> PAGEREF _Toc50551221 \h </w:instrText>
+              <w:instrText xml:space="preserve"> PAGEREF _Toc50826624 \h </w:instrText>
             </w:r>
             <w:r>
               <w:rPr>
@@ -2440,7 +2447,7 @@
               <w:lang w:val="en-GB" w:eastAsia="en-GB"/>
             </w:rPr>
           </w:pPr>
-          <w:hyperlink w:anchor="_Toc50551222" w:history="1">
+          <w:hyperlink w:anchor="_Toc50826625" w:history="1">
             <w:r>
               <w:rPr>
                 <w:rStyle w:val="Hyperlink"/>
@@ -2483,7 +2490,7 @@
                 <w:noProof/>
                 <w:webHidden/>
               </w:rPr>
-              <w:instrText xml:space="preserve"> PAGEREF _Toc50551222 \h </w:instrText>
+              <w:instrText xml:space="preserve"> PAGEREF _Toc50826625 \h </w:instrText>
             </w:r>
             <w:r>
               <w:rPr>
@@ -2528,7 +2535,7 @@
               <w:lang w:val="en-GB" w:eastAsia="en-GB"/>
             </w:rPr>
           </w:pPr>
-          <w:hyperlink w:anchor="_Toc50551223" w:history="1">
+          <w:hyperlink w:anchor="_Toc50826626" w:history="1">
             <w:r>
               <w:rPr>
                 <w:rStyle w:val="Hyperlink"/>
@@ -2578,7 +2585,7 @@
                 <w:noProof/>
                 <w:webHidden/>
               </w:rPr>
-              <w:instrText xml:space="preserve"> PAGEREF _Toc50551223 \h </w:instrText>
+              <w:instrText xml:space="preserve"> PAGEREF _Toc50826626 \h </w:instrText>
             </w:r>
             <w:r>
               <w:rPr>
@@ -2626,7 +2633,7 @@
       <w:pPr>
         <w:pStyle w:val="Heading1"/>
       </w:pPr>
-      <w:bookmarkStart w:id="3" w:name="_Toc50551206"/>
+      <w:bookmarkStart w:id="3" w:name="_Toc50826609"/>
       <w:r>
         <w:lastRenderedPageBreak/>
         <w:t>Project assignment</w:t>
@@ -2638,7 +2645,7 @@
         <w:pStyle w:val="Heading2"/>
       </w:pPr>
       <w:bookmarkStart w:id="4" w:name="_Toc507670773"/>
-      <w:bookmarkStart w:id="5" w:name="_Toc50551207"/>
+      <w:bookmarkStart w:id="5" w:name="_Toc50826610"/>
       <w:r>
         <w:t>Context</w:t>
       </w:r>
@@ -2756,7 +2763,6 @@
         </w:rPr>
         <w:t xml:space="preserve"> parking </w:t>
       </w:r>
-      <w:proofErr w:type="spellStart"/>
       <w:r>
         <w:rPr>
           <w:lang w:val="en-US"/>
@@ -2767,62 +2773,32 @@
         <w:rPr>
           <w:lang w:val="en-US"/>
         </w:rPr>
-        <w:t>m</w:t>
-      </w:r>
-      <w:proofErr w:type="spellEnd"/>
+        <w:t xml:space="preserve"> </w:t>
+      </w:r>
       <w:r>
         <w:rPr>
           <w:lang w:val="en-US"/>
         </w:rPr>
+        <w:t>system</w:t>
+      </w:r>
+      <w:r>
+        <w:rPr>
+          <w:lang w:val="en-US"/>
+        </w:rPr>
         <w:t xml:space="preserve"> </w:t>
       </w:r>
       <w:r>
         <w:rPr>
           <w:lang w:val="en-US"/>
         </w:rPr>
-        <w:t>system</w:t>
+        <w:t>for them</w:t>
       </w:r>
       <w:r>
         <w:rPr>
           <w:lang w:val="en-US"/>
         </w:rPr>
-        <w:t xml:space="preserve"> </w:t>
-      </w:r>
-      <w:r>
-        <w:rPr>
-          <w:lang w:val="en-US"/>
-        </w:rPr>
-        <w:t>for them</w:t>
-      </w:r>
-      <w:r>
-        <w:rPr>
-          <w:lang w:val="en-US"/>
-        </w:rPr>
         <w:t>.</w:t>
       </w:r>
-    </w:p>
-    <w:p>
-      <w:pPr>
-        <w:rPr>
-          <w:i/>
-          <w:sz w:val="16"/>
-          <w:szCs w:val="16"/>
-          <w:lang w:val="en-US"/>
-        </w:rPr>
-      </w:pPr>
-    </w:p>
-    <w:p>
-      <w:pPr>
-        <w:pStyle w:val="Heading2"/>
-      </w:pPr>
-      <w:bookmarkStart w:id="6" w:name="_Toc50551208"/>
-      <w:bookmarkStart w:id="7" w:name="_Toc327581046"/>
-      <w:bookmarkStart w:id="8" w:name="_Toc327581596"/>
-      <w:bookmarkStart w:id="9" w:name="_Toc327583376"/>
-      <w:r>
-        <w:t>Goal of the project</w:t>
-      </w:r>
-      <w:bookmarkEnd w:id="6"/>
     </w:p>
     <w:p>
       <w:pPr>
@@ -2831,21 +2807,35 @@
           <w:lang w:val="en-US"/>
         </w:rPr>
       </w:pPr>
-      <w:r>
+    </w:p>
+    <w:p>
+      <w:pPr>
+        <w:pStyle w:val="Heading2"/>
+      </w:pPr>
+      <w:bookmarkStart w:id="6" w:name="_Toc327581046"/>
+      <w:bookmarkStart w:id="7" w:name="_Toc327581596"/>
+      <w:bookmarkStart w:id="8" w:name="_Toc327583376"/>
+      <w:bookmarkStart w:id="9" w:name="_Toc50826611"/>
+      <w:r>
+        <w:t>Goal of the project</w:t>
+      </w:r>
+      <w:bookmarkEnd w:id="9"/>
+    </w:p>
+    <w:p/>
+    <w:p>
+      <w:pPr>
         <w:rPr>
           <w:iCs/>
           <w:lang w:val="en-US"/>
         </w:rPr>
-        <w:t>The company plans to ease the process of finding a parking spot for incoming visitors. In order to accomplish this, they intend to use the help of a software system.</w:t>
-      </w:r>
-    </w:p>
-    <w:p>
-      <w:pPr>
+      </w:pPr>
+      <w:r>
         <w:rPr>
           <w:iCs/>
           <w:lang w:val="en-US"/>
         </w:rPr>
-      </w:pPr>
+        <w:t>The company plans to ease the process of finding a parking spot for incoming visitors. In order to accomplish this, they intend to use the help of a software system.</w:t>
+      </w:r>
     </w:p>
     <w:p>
       <w:pPr>
@@ -2854,51 +2844,51 @@
           <w:lang w:val="en-US"/>
         </w:rPr>
       </w:pPr>
-      <w:r>
+    </w:p>
+    <w:p>
+      <w:pPr>
         <w:rPr>
           <w:iCs/>
           <w:lang w:val="en-US"/>
         </w:rPr>
-        <w:t xml:space="preserve">In order to solve this problem for them, our goal is to develop a system, which allows a camera to scan the license plate of an incoming visitor’s car and then send an </w:t>
-      </w:r>
-      <w:proofErr w:type="spellStart"/>
+      </w:pPr>
       <w:r>
         <w:rPr>
           <w:iCs/>
           <w:lang w:val="en-US"/>
         </w:rPr>
-        <w:t>sms</w:t>
-      </w:r>
-      <w:proofErr w:type="spellEnd"/>
+        <w:t xml:space="preserve">In order to solve this problem for them, our goal is to develop a system, which allows a camera to scan the license plate of an incoming visitor’s car and then send an </w:t>
+      </w:r>
+      <w:proofErr w:type="spellStart"/>
       <w:r>
         <w:rPr>
           <w:iCs/>
           <w:lang w:val="en-US"/>
         </w:rPr>
-        <w:t xml:space="preserve"> to the driver (as long as they </w:t>
-      </w:r>
+        <w:t>sms</w:t>
+      </w:r>
+      <w:proofErr w:type="spellEnd"/>
       <w:r>
         <w:rPr>
           <w:iCs/>
           <w:lang w:val="en-US"/>
         </w:rPr>
-        <w:t>have</w:t>
+        <w:t xml:space="preserve"> to the driver (as long as they </w:t>
       </w:r>
       <w:r>
         <w:rPr>
           <w:iCs/>
           <w:lang w:val="en-US"/>
         </w:rPr>
-        <w:t xml:space="preserve"> registered in advance) to instruct them how to find the parking spot allocated to them.</w:t>
-      </w:r>
-    </w:p>
-    <w:p>
-      <w:pPr>
+        <w:t>have</w:t>
+      </w:r>
+      <w:r>
         <w:rPr>
           <w:iCs/>
           <w:lang w:val="en-US"/>
         </w:rPr>
-      </w:pPr>
+        <w:t xml:space="preserve"> registered in advance) to instruct them how to find the parking spot allocated to them.</w:t>
+      </w:r>
     </w:p>
     <w:p>
       <w:pPr>
@@ -2907,27 +2897,33 @@
           <w:lang w:val="en-US"/>
         </w:rPr>
       </w:pPr>
-      <w:r>
+    </w:p>
+    <w:p>
+      <w:pPr>
         <w:rPr>
           <w:iCs/>
           <w:lang w:val="en-US"/>
         </w:rPr>
-        <w:t>The success of our project would likely have a positive impact on Sioux’s organizational system</w:t>
-      </w:r>
+      </w:pPr>
       <w:r>
         <w:rPr>
           <w:iCs/>
           <w:lang w:val="en-US"/>
         </w:rPr>
+        <w:t>The success of our project would likely have a positive impact on Sioux’s organizational system</w:t>
+      </w:r>
+      <w:r>
+        <w:rPr>
+          <w:iCs/>
+          <w:lang w:val="en-US"/>
+        </w:rPr>
         <w:t xml:space="preserve"> and speed up the workflow, while minimizing customer frustrations. </w:t>
       </w:r>
     </w:p>
     <w:p>
       <w:pPr>
         <w:rPr>
-          <w:i/>
-          <w:sz w:val="16"/>
-          <w:szCs w:val="16"/>
+          <w:iCs/>
         </w:rPr>
       </w:pPr>
     </w:p>
@@ -2938,10 +2934,10 @@
           <w:lang w:val="en-US"/>
         </w:rPr>
       </w:pPr>
-      <w:bookmarkStart w:id="10" w:name="_Toc50551209"/>
+      <w:bookmarkStart w:id="10" w:name="_Toc50826612"/>
+      <w:bookmarkEnd w:id="6"/>
       <w:bookmarkEnd w:id="7"/>
       <w:bookmarkEnd w:id="8"/>
-      <w:bookmarkEnd w:id="9"/>
       <w:r>
         <w:t>Scope and preconditions</w:t>
       </w:r>
@@ -3256,10 +3252,10 @@
         <w:pStyle w:val="Heading2"/>
       </w:pPr>
       <w:bookmarkStart w:id="11" w:name="_Toc507670776"/>
-      <w:bookmarkStart w:id="12" w:name="_Toc50551210"/>
-      <w:bookmarkStart w:id="13" w:name="_Toc327581048"/>
-      <w:bookmarkStart w:id="14" w:name="_Toc327581598"/>
-      <w:bookmarkStart w:id="15" w:name="_Toc327583378"/>
+      <w:bookmarkStart w:id="12" w:name="_Toc327581048"/>
+      <w:bookmarkStart w:id="13" w:name="_Toc327581598"/>
+      <w:bookmarkStart w:id="14" w:name="_Toc327583378"/>
+      <w:bookmarkStart w:id="15" w:name="_Toc50826613"/>
       <w:r>
         <w:t>Strateg</w:t>
       </w:r>
@@ -3267,7 +3263,48 @@
       <w:r>
         <w:t>y</w:t>
       </w:r>
-      <w:bookmarkEnd w:id="12"/>
+      <w:bookmarkEnd w:id="15"/>
+    </w:p>
+    <w:p/>
+    <w:p>
+      <w:pPr>
+        <w:rPr>
+          <w:rFonts w:cs="Arial"/>
+          <w:iCs/>
+          <w:lang w:val="bg-BG"/>
+        </w:rPr>
+      </w:pPr>
+      <w:r>
+        <w:rPr>
+          <w:iCs/>
+          <w:lang w:val="en-US"/>
+        </w:rPr>
+        <w:t>The working strategy we are going to use for this project is Agile Scrum</w:t>
+      </w:r>
+      <w:r>
+        <w:rPr>
+          <w:rFonts w:cs="Arial"/>
+          <w:iCs/>
+          <w:lang w:val="en-GB"/>
+        </w:rPr>
+        <w:t xml:space="preserve">. </w:t>
+      </w:r>
+      <w:r>
+        <w:rPr>
+          <w:rFonts w:cs="Arial"/>
+          <w:iCs/>
+          <w:lang w:val="en-GB"/>
+        </w:rPr>
+        <w:t xml:space="preserve">It allows us to work in sprints and get regular feedback in order to constantly improve our product and ensure that we are moving in the right direction. We start off by having an initial conversation with the POs with the goal of figuring out what their requirements are (this way we can formulate user stories). We also discuss what we will show them at the end of the first sprint. </w:t>
+      </w:r>
+      <w:r>
+        <w:rPr>
+          <w:rFonts w:cs="Arial"/>
+          <w:iCs/>
+          <w:lang w:val="en-GB"/>
+        </w:rPr>
+        <w:t>After giving a demo of what we achieved during the past three weeks, we also discuss what will be done in the following three. And this cycle gets repeated a total of 6 times until a final version of the product is reached.</w:t>
+      </w:r>
     </w:p>
     <w:p>
       <w:pPr>
@@ -3276,13 +3313,34 @@
           <w:lang w:val="en-US"/>
         </w:rPr>
       </w:pPr>
-      <w:r>
-        <w:rPr>
-          <w:i/>
-          <w:lang w:val="en-US"/>
-        </w:rPr>
-        <w:t>The working strategy we are going to use for this project is Agile Scrum.</w:t>
-      </w:r>
+    </w:p>
+    <w:p>
+      <w:pPr>
+        <w:rPr>
+          <w:lang w:val="en-GB"/>
+        </w:rPr>
+      </w:pPr>
+    </w:p>
+    <w:p>
+      <w:pPr>
+        <w:rPr>
+          <w:lang w:val="en-GB"/>
+        </w:rPr>
+      </w:pPr>
+    </w:p>
+    <w:p>
+      <w:pPr>
+        <w:rPr>
+          <w:lang w:val="en-GB"/>
+        </w:rPr>
+      </w:pPr>
+    </w:p>
+    <w:p>
+      <w:pPr>
+        <w:rPr>
+          <w:lang w:val="en-GB"/>
+        </w:rPr>
+      </w:pPr>
     </w:p>
     <w:p>
       <w:pPr>
@@ -3299,8 +3357,9 @@
         </w:tabs>
         <w:ind w:left="0" w:firstLine="0"/>
       </w:pPr>
-      <w:bookmarkStart w:id="16" w:name="_Toc50551211"/>
-      <w:r>
+      <w:bookmarkStart w:id="16" w:name="_Toc50826614"/>
+      <w:r>
+        <w:lastRenderedPageBreak/>
         <w:t xml:space="preserve">Research </w:t>
       </w:r>
       <w:r>
@@ -3311,9 +3370,9 @@
       </w:r>
       <w:bookmarkEnd w:id="16"/>
     </w:p>
+    <w:bookmarkEnd w:id="12"/>
     <w:bookmarkEnd w:id="13"/>
     <w:bookmarkEnd w:id="14"/>
-    <w:bookmarkEnd w:id="15"/>
     <w:p>
       <w:pPr>
         <w:pStyle w:val="ListParagraph"/>
@@ -3410,7 +3469,6 @@
           <w:tab w:val="left" w:pos="2127"/>
           <w:tab w:val="left" w:pos="2410"/>
         </w:tabs>
-        <w:ind w:left="2410" w:hanging="2410"/>
       </w:pPr>
     </w:p>
     <w:p>
@@ -3421,60 +3479,6 @@
         </w:tabs>
         <w:ind w:left="2410" w:hanging="2410"/>
       </w:pPr>
-    </w:p>
-    <w:p>
-      <w:pPr>
-        <w:tabs>
-          <w:tab w:val="left" w:pos="2127"/>
-          <w:tab w:val="left" w:pos="2410"/>
-        </w:tabs>
-        <w:ind w:left="2410" w:hanging="2410"/>
-      </w:pPr>
-    </w:p>
-    <w:p>
-      <w:pPr>
-        <w:tabs>
-          <w:tab w:val="left" w:pos="2127"/>
-          <w:tab w:val="left" w:pos="2410"/>
-        </w:tabs>
-        <w:ind w:left="2410" w:hanging="2410"/>
-      </w:pPr>
-    </w:p>
-    <w:p>
-      <w:pPr>
-        <w:tabs>
-          <w:tab w:val="left" w:pos="2127"/>
-          <w:tab w:val="left" w:pos="2410"/>
-        </w:tabs>
-        <w:ind w:left="2410" w:hanging="2410"/>
-      </w:pPr>
-    </w:p>
-    <w:p>
-      <w:pPr>
-        <w:tabs>
-          <w:tab w:val="left" w:pos="2127"/>
-          <w:tab w:val="left" w:pos="2410"/>
-        </w:tabs>
-        <w:ind w:left="2410" w:hanging="2410"/>
-      </w:pPr>
-    </w:p>
-    <w:p>
-      <w:pPr>
-        <w:tabs>
-          <w:tab w:val="left" w:pos="2127"/>
-          <w:tab w:val="left" w:pos="2410"/>
-        </w:tabs>
-        <w:ind w:left="2410" w:hanging="2410"/>
-      </w:pPr>
-    </w:p>
-    <w:p>
-      <w:pPr>
-        <w:tabs>
-          <w:tab w:val="left" w:pos="2127"/>
-          <w:tab w:val="left" w:pos="2410"/>
-        </w:tabs>
-        <w:ind w:left="2410" w:hanging="2410"/>
-      </w:pPr>
       <w:r>
         <w:tab/>
       </w:r>
@@ -3486,7 +3490,7 @@
       <w:pPr>
         <w:pStyle w:val="Heading2"/>
       </w:pPr>
-      <w:bookmarkStart w:id="17" w:name="_Toc50551212"/>
+      <w:bookmarkStart w:id="17" w:name="_Toc50826615"/>
       <w:r>
         <w:t>End products</w:t>
       </w:r>
@@ -3501,13 +3505,13 @@
           <w:numId w:val="18"/>
         </w:numPr>
         <w:rPr>
-          <w:i/>
+          <w:iCs/>
           <w:lang w:val="en-US"/>
         </w:rPr>
       </w:pPr>
       <w:r>
         <w:rPr>
-          <w:i/>
+          <w:iCs/>
           <w:lang w:val="en-US"/>
         </w:rPr>
         <w:t>A desktop application used to schedule appointments and register information about visitors</w:t>
@@ -3521,13 +3525,13 @@
           <w:numId w:val="18"/>
         </w:numPr>
         <w:rPr>
-          <w:i/>
+          <w:iCs/>
           <w:lang w:val="en-US"/>
         </w:rPr>
       </w:pPr>
       <w:r>
         <w:rPr>
-          <w:i/>
+          <w:iCs/>
           <w:lang w:val="en-US"/>
         </w:rPr>
         <w:t>A database used to store all relevant information used by the system</w:t>
@@ -3541,13 +3545,13 @@
           <w:numId w:val="18"/>
         </w:numPr>
         <w:rPr>
-          <w:i/>
+          <w:iCs/>
           <w:lang w:val="en-US"/>
         </w:rPr>
       </w:pPr>
       <w:r>
         <w:rPr>
-          <w:i/>
+          <w:iCs/>
           <w:lang w:val="en-US"/>
         </w:rPr>
         <w:t>A software solution which enables the camera to recognize and read license plates</w:t>
@@ -3561,17 +3565,26 @@
           <w:numId w:val="18"/>
         </w:numPr>
         <w:rPr>
-          <w:i/>
+          <w:iCs/>
           <w:lang w:val="en-US"/>
         </w:rPr>
       </w:pPr>
       <w:r>
         <w:rPr>
-          <w:i/>
+          <w:iCs/>
           <w:lang w:val="en-US"/>
         </w:rPr>
         <w:t>An interface which sends the visitor a text message with their allocated parking spot and directions to reach it</w:t>
       </w:r>
+    </w:p>
+    <w:p>
+      <w:pPr>
+        <w:pStyle w:val="ListParagraph"/>
+        <w:rPr>
+          <w:iCs/>
+          <w:lang w:val="en-US"/>
+        </w:rPr>
+      </w:pPr>
     </w:p>
     <w:p>
       <w:pPr>
@@ -3602,7 +3615,7 @@
           <v:shape id="_x0000_i1025" type="#_x0000_t75" style="width:446.5pt;height:259pt" o:ole="">
             <v:imagedata r:id="rId11" o:title=""/>
           </v:shape>
-          <o:OLEObject Type="Embed" ProgID="OrgPlusWOPX.4" ShapeID="_x0000_i1025" DrawAspect="Content" ObjectID="_1661170594" r:id="rId12"/>
+          <o:OLEObject Type="Embed" ProgID="OrgPlusWOPX.4" ShapeID="_x0000_i1025" DrawAspect="Content" ObjectID="_1661441541" r:id="rId12"/>
         </w:object>
       </w:r>
     </w:p>
@@ -3615,7 +3628,7 @@
       <w:bookmarkStart w:id="20" w:name="_Toc327583380"/>
       <w:bookmarkStart w:id="21" w:name="_Toc339966119"/>
       <w:bookmarkStart w:id="22" w:name="_Toc507670779"/>
-      <w:bookmarkStart w:id="23" w:name="_Toc50551213"/>
+      <w:bookmarkStart w:id="23" w:name="_Toc50826616"/>
       <w:r>
         <w:lastRenderedPageBreak/>
         <w:t>Project</w:t>
@@ -3649,7 +3662,7 @@
       <w:bookmarkStart w:id="27" w:name="_Toc339966120"/>
       <w:bookmarkStart w:id="28" w:name="_Toc480254627"/>
       <w:bookmarkStart w:id="29" w:name="_Toc507670780"/>
-      <w:bookmarkStart w:id="30" w:name="_Toc50551214"/>
+      <w:bookmarkStart w:id="30" w:name="_Toc50826617"/>
       <w:r>
         <w:t xml:space="preserve">Stakeholders and </w:t>
       </w:r>
@@ -3680,10 +3693,20 @@
         </w:rPr>
       </w:pPr>
     </w:p>
+    <w:p>
+      <w:pPr>
+        <w:rPr>
+          <w:i/>
+          <w:sz w:val="16"/>
+          <w:szCs w:val="16"/>
+          <w:lang w:val="en-US"/>
+        </w:rPr>
+      </w:pPr>
+    </w:p>
     <w:tbl>
       <w:tblPr>
-        <w:tblpPr w:leftFromText="141" w:rightFromText="141" w:vertAnchor="page" w:horzAnchor="margin" w:tblpY="3961"/>
-        <w:tblW w:w="8815" w:type="dxa"/>
+        <w:tblpPr w:leftFromText="141" w:rightFromText="141" w:vertAnchor="page" w:horzAnchor="margin" w:tblpY="3461"/>
+        <w:tblW w:w="9493" w:type="dxa"/>
         <w:tblBorders>
           <w:top w:val="single" w:sz="4" w:space="0" w:color="DDD9C3" w:themeColor="background2" w:themeShade="E6"/>
           <w:left w:val="single" w:sz="4" w:space="0" w:color="DDD9C3" w:themeColor="background2" w:themeShade="E6"/>
@@ -3698,8 +3721,8 @@
       <w:tblGrid>
         <w:gridCol w:w="2605"/>
         <w:gridCol w:w="1710"/>
-        <w:gridCol w:w="2610"/>
-        <w:gridCol w:w="1890"/>
+        <w:gridCol w:w="2768"/>
+        <w:gridCol w:w="2410"/>
       </w:tblGrid>
       <w:tr>
         <w:trPr>
@@ -3750,21 +3773,13 @@
                 <w:color w:val="1F497D" w:themeColor="text2"/>
                 <w:sz w:val="20"/>
               </w:rPr>
-              <w:t>Abbr</w:t>
-            </w:r>
-            <w:r>
-              <w:rPr>
-                <w:b/>
-                <w:color w:val="1F497D" w:themeColor="text2"/>
-                <w:sz w:val="20"/>
-              </w:rPr>
-              <w:t>eviation</w:t>
+              <w:t>Abbreviation</w:t>
             </w:r>
           </w:p>
         </w:tc>
         <w:tc>
           <w:tcPr>
-            <w:tcW w:w="2610" w:type="dxa"/>
+            <w:tcW w:w="2768" w:type="dxa"/>
             <w:shd w:val="clear" w:color="auto" w:fill="FFFFFF" w:themeFill="background1"/>
           </w:tcPr>
           <w:p>
@@ -3782,29 +3797,13 @@
                 <w:color w:val="1F497D" w:themeColor="text2"/>
                 <w:sz w:val="20"/>
               </w:rPr>
-              <w:t xml:space="preserve">Role </w:t>
-            </w:r>
-            <w:r>
-              <w:rPr>
-                <w:b/>
-                <w:color w:val="1F497D" w:themeColor="text2"/>
-                <w:sz w:val="20"/>
-              </w:rPr>
-              <w:t>and</w:t>
-            </w:r>
-            <w:r>
-              <w:rPr>
-                <w:b/>
-                <w:color w:val="1F497D" w:themeColor="text2"/>
-                <w:sz w:val="20"/>
-              </w:rPr>
-              <w:t xml:space="preserve"> functions</w:t>
+              <w:t>Role and functions</w:t>
             </w:r>
           </w:p>
         </w:tc>
         <w:tc>
           <w:tcPr>
-            <w:tcW w:w="1890" w:type="dxa"/>
+            <w:tcW w:w="2410" w:type="dxa"/>
             <w:shd w:val="clear" w:color="auto" w:fill="FFFFFF" w:themeFill="background1"/>
           </w:tcPr>
           <w:p>
@@ -3840,14 +3839,14 @@
             <w:pPr>
               <w:pStyle w:val="Tabelbody"/>
               <w:rPr>
-                <w:i/>
+                <w:iCs/>
                 <w:sz w:val="20"/>
                 <w:lang w:val="en-US"/>
               </w:rPr>
             </w:pPr>
             <w:r>
               <w:rPr>
-                <w:i/>
+                <w:iCs/>
                 <w:sz w:val="20"/>
                 <w:lang w:val="en-US"/>
               </w:rPr>
@@ -3856,7 +3855,7 @@
             <w:proofErr w:type="spellStart"/>
             <w:r>
               <w:rPr>
-                <w:i/>
+                <w:iCs/>
                 <w:sz w:val="20"/>
                 <w:lang w:val="en-US"/>
               </w:rPr>
@@ -3882,19 +3881,19 @@
         </w:tc>
         <w:tc>
           <w:tcPr>
-            <w:tcW w:w="2610" w:type="dxa"/>
+            <w:tcW w:w="2768" w:type="dxa"/>
           </w:tcPr>
           <w:p>
             <w:pPr>
               <w:pStyle w:val="Tabelbody"/>
               <w:rPr>
-                <w:i/>
+                <w:iCs/>
                 <w:sz w:val="20"/>
               </w:rPr>
             </w:pPr>
             <w:r>
               <w:rPr>
-                <w:i/>
+                <w:iCs/>
                 <w:sz w:val="20"/>
               </w:rPr>
               <w:t>Product Owner</w:t>
@@ -3903,16 +3902,25 @@
         </w:tc>
         <w:tc>
           <w:tcPr>
-            <w:tcW w:w="1890" w:type="dxa"/>
+            <w:tcW w:w="2410" w:type="dxa"/>
           </w:tcPr>
           <w:p>
             <w:pPr>
               <w:pStyle w:val="Tabelbody"/>
               <w:rPr>
-                <w:i/>
+                <w:iCs/>
+                <w:sz w:val="20"/>
                 <w:lang w:val="en-US"/>
               </w:rPr>
             </w:pPr>
+            <w:r>
+              <w:rPr>
+                <w:iCs/>
+                <w:sz w:val="20"/>
+                <w:lang w:val="en-US"/>
+              </w:rPr>
+              <w:t>Available for questions by email, as well as the end of each sprint.</w:t>
+            </w:r>
           </w:p>
         </w:tc>
       </w:tr>
@@ -3929,14 +3937,14 @@
             <w:pPr>
               <w:pStyle w:val="Tabelbody"/>
               <w:rPr>
-                <w:i/>
+                <w:iCs/>
                 <w:sz w:val="20"/>
                 <w:lang w:val="en-US"/>
               </w:rPr>
             </w:pPr>
             <w:r>
               <w:rPr>
-                <w:i/>
+                <w:iCs/>
                 <w:sz w:val="20"/>
                 <w:lang w:val="en-US"/>
               </w:rPr>
@@ -3945,7 +3953,7 @@
             <w:proofErr w:type="spellStart"/>
             <w:r>
               <w:rPr>
-                <w:i/>
+                <w:iCs/>
                 <w:sz w:val="20"/>
                 <w:lang w:val="en-US"/>
               </w:rPr>
@@ -3974,19 +3982,19 @@
         </w:tc>
         <w:tc>
           <w:tcPr>
-            <w:tcW w:w="2610" w:type="dxa"/>
+            <w:tcW w:w="2768" w:type="dxa"/>
           </w:tcPr>
           <w:p>
             <w:pPr>
               <w:pStyle w:val="Tabelbody"/>
               <w:rPr>
-                <w:i/>
+                <w:iCs/>
                 <w:sz w:val="20"/>
               </w:rPr>
             </w:pPr>
             <w:r>
               <w:rPr>
-                <w:i/>
+                <w:iCs/>
                 <w:sz w:val="20"/>
               </w:rPr>
               <w:t>Product Owner</w:t>
@@ -3995,16 +4003,26 @@
         </w:tc>
         <w:tc>
           <w:tcPr>
-            <w:tcW w:w="1890" w:type="dxa"/>
+            <w:tcW w:w="2410" w:type="dxa"/>
           </w:tcPr>
           <w:p>
             <w:pPr>
               <w:pStyle w:val="Tabelbody"/>
               <w:rPr>
-                <w:i/>
+                <w:iCs/>
+                <w:sz w:val="20"/>
+                <w:szCs w:val="22"/>
                 <w:lang w:val="en-US"/>
               </w:rPr>
             </w:pPr>
+            <w:r>
+              <w:rPr>
+                <w:iCs/>
+                <w:sz w:val="20"/>
+                <w:lang w:val="en-US"/>
+              </w:rPr>
+              <w:t>Available for questions by email, as well as the end of each sprint.</w:t>
+            </w:r>
           </w:p>
         </w:tc>
       </w:tr>
@@ -4021,7 +4039,7 @@
             <w:pPr>
               <w:pStyle w:val="Tabelbody"/>
               <w:rPr>
-                <w:i/>
+                <w:iCs/>
                 <w:sz w:val="20"/>
                 <w:lang w:val="en-US"/>
               </w:rPr>
@@ -4029,7 +4047,7 @@
             <w:proofErr w:type="spellStart"/>
             <w:r>
               <w:rPr>
-                <w:i/>
+                <w:iCs/>
                 <w:sz w:val="20"/>
                 <w:lang w:val="en-US"/>
               </w:rPr>
@@ -4038,7 +4056,7 @@
             <w:proofErr w:type="spellEnd"/>
             <w:r>
               <w:rPr>
-                <w:i/>
+                <w:iCs/>
                 <w:sz w:val="20"/>
                 <w:lang w:val="en-US"/>
               </w:rPr>
@@ -4066,19 +4084,19 @@
         </w:tc>
         <w:tc>
           <w:tcPr>
-            <w:tcW w:w="2610" w:type="dxa"/>
+            <w:tcW w:w="2768" w:type="dxa"/>
           </w:tcPr>
           <w:p>
             <w:pPr>
               <w:pStyle w:val="Tabelbody"/>
               <w:rPr>
-                <w:i/>
+                <w:iCs/>
                 <w:sz w:val="20"/>
               </w:rPr>
             </w:pPr>
             <w:r>
               <w:rPr>
-                <w:i/>
+                <w:iCs/>
                 <w:sz w:val="20"/>
               </w:rPr>
               <w:t>Project Leader</w:t>
@@ -4087,16 +4105,27 @@
         </w:tc>
         <w:tc>
           <w:tcPr>
-            <w:tcW w:w="1890" w:type="dxa"/>
+            <w:tcW w:w="2410" w:type="dxa"/>
           </w:tcPr>
           <w:p>
             <w:pPr>
               <w:pStyle w:val="Tabelbody"/>
               <w:rPr>
-                <w:i/>
+                <w:iCs/>
+                <w:sz w:val="20"/>
+                <w:szCs w:val="22"/>
                 <w:lang w:val="en-US"/>
               </w:rPr>
             </w:pPr>
+            <w:r>
+              <w:rPr>
+                <w:iCs/>
+                <w:sz w:val="20"/>
+                <w:szCs w:val="22"/>
+                <w:lang w:val="en-US"/>
+              </w:rPr>
+              <w:t>Available every Wednesday and Friday for a progress meeting</w:t>
+            </w:r>
           </w:p>
         </w:tc>
       </w:tr>
@@ -4113,33 +4142,23 @@
             <w:pPr>
               <w:pStyle w:val="Tabelbody"/>
               <w:rPr>
-                <w:i/>
+                <w:iCs/>
                 <w:sz w:val="20"/>
                 <w:lang w:val="en-US"/>
               </w:rPr>
             </w:pPr>
+            <w:r>
+              <w:rPr>
+                <w:iCs/>
+                <w:sz w:val="20"/>
+                <w:lang w:val="en-US"/>
+              </w:rPr>
+              <w:t xml:space="preserve">Aleksandar </w:t>
+            </w:r>
             <w:proofErr w:type="spellStart"/>
             <w:r>
               <w:rPr>
-                <w:i/>
-                <w:sz w:val="20"/>
-                <w:lang w:val="en-US"/>
-              </w:rPr>
-              <w:t>Aleksandar</w:t>
-            </w:r>
-            <w:proofErr w:type="spellEnd"/>
-            <w:r>
-              <w:rPr>
-                <w:i/>
-                <w:sz w:val="20"/>
-                <w:lang w:val="en-US"/>
-              </w:rPr>
-              <w:t xml:space="preserve"> </w:t>
-            </w:r>
-            <w:proofErr w:type="spellStart"/>
-            <w:r>
-              <w:rPr>
-                <w:i/>
+                <w:iCs/>
                 <w:sz w:val="20"/>
                 <w:lang w:val="en-US"/>
               </w:rPr>
@@ -4168,19 +4187,19 @@
         </w:tc>
         <w:tc>
           <w:tcPr>
-            <w:tcW w:w="2610" w:type="dxa"/>
+            <w:tcW w:w="2768" w:type="dxa"/>
           </w:tcPr>
           <w:p>
             <w:pPr>
               <w:pStyle w:val="Tabelbody"/>
               <w:rPr>
-                <w:i/>
+                <w:iCs/>
                 <w:sz w:val="20"/>
               </w:rPr>
             </w:pPr>
             <w:r>
               <w:rPr>
-                <w:i/>
+                <w:iCs/>
                 <w:sz w:val="20"/>
               </w:rPr>
               <w:t>Developer</w:t>
@@ -4189,16 +4208,36 @@
         </w:tc>
         <w:tc>
           <w:tcPr>
-            <w:tcW w:w="1890" w:type="dxa"/>
+            <w:tcW w:w="2410" w:type="dxa"/>
           </w:tcPr>
           <w:p>
             <w:pPr>
               <w:pStyle w:val="Tabelbody"/>
               <w:rPr>
-                <w:i/>
+                <w:iCs/>
+                <w:sz w:val="20"/>
+                <w:szCs w:val="22"/>
                 <w:lang w:val="en-US"/>
               </w:rPr>
             </w:pPr>
+            <w:r>
+              <w:rPr>
+                <w:iCs/>
+                <w:sz w:val="20"/>
+                <w:szCs w:val="22"/>
+                <w:lang w:val="en-US"/>
+              </w:rPr>
+              <w:t>Available every Wednesday and Friday for a progress meeting</w:t>
+            </w:r>
+            <w:r>
+              <w:rPr>
+                <w:iCs/>
+                <w:sz w:val="20"/>
+                <w:szCs w:val="22"/>
+                <w:lang w:val="en-US"/>
+              </w:rPr>
+              <w:t xml:space="preserve"> and also when team meetings take place throughout the week.</w:t>
+            </w:r>
           </w:p>
         </w:tc>
       </w:tr>
@@ -4215,14 +4254,14 @@
             <w:pPr>
               <w:pStyle w:val="Tabelbody"/>
               <w:rPr>
-                <w:i/>
+                <w:iCs/>
                 <w:sz w:val="20"/>
                 <w:lang w:val="en-US"/>
               </w:rPr>
             </w:pPr>
             <w:r>
               <w:rPr>
-                <w:i/>
+                <w:iCs/>
                 <w:sz w:val="20"/>
                 <w:lang w:val="en-US"/>
               </w:rPr>
@@ -4250,19 +4289,19 @@
         </w:tc>
         <w:tc>
           <w:tcPr>
-            <w:tcW w:w="2610" w:type="dxa"/>
+            <w:tcW w:w="2768" w:type="dxa"/>
           </w:tcPr>
           <w:p>
             <w:pPr>
               <w:pStyle w:val="Tabelbody"/>
               <w:rPr>
-                <w:i/>
+                <w:iCs/>
                 <w:sz w:val="20"/>
               </w:rPr>
             </w:pPr>
             <w:r>
               <w:rPr>
-                <w:i/>
+                <w:iCs/>
                 <w:sz w:val="20"/>
               </w:rPr>
               <w:t>Developer</w:t>
@@ -4271,16 +4310,27 @@
         </w:tc>
         <w:tc>
           <w:tcPr>
-            <w:tcW w:w="1890" w:type="dxa"/>
+            <w:tcW w:w="2410" w:type="dxa"/>
           </w:tcPr>
           <w:p>
             <w:pPr>
               <w:pStyle w:val="Tabelbody"/>
               <w:rPr>
-                <w:i/>
+                <w:iCs/>
+                <w:sz w:val="20"/>
+                <w:szCs w:val="22"/>
                 <w:lang w:val="en-US"/>
               </w:rPr>
             </w:pPr>
+            <w:r>
+              <w:rPr>
+                <w:iCs/>
+                <w:sz w:val="20"/>
+                <w:szCs w:val="22"/>
+                <w:lang w:val="en-US"/>
+              </w:rPr>
+              <w:t>Available every Wednesday and Friday for a progress meeting and also when team meetings take place throughout the week.</w:t>
+            </w:r>
           </w:p>
         </w:tc>
       </w:tr>
@@ -4297,7 +4347,7 @@
             <w:pPr>
               <w:pStyle w:val="Tabelbody"/>
               <w:rPr>
-                <w:i/>
+                <w:iCs/>
                 <w:sz w:val="20"/>
                 <w:lang w:val="bg-BG"/>
               </w:rPr>
@@ -4305,7 +4355,7 @@
             <w:proofErr w:type="spellStart"/>
             <w:r>
               <w:rPr>
-                <w:i/>
+                <w:iCs/>
                 <w:sz w:val="20"/>
                 <w:lang w:val="en-US"/>
               </w:rPr>
@@ -4314,34 +4364,24 @@
             <w:proofErr w:type="spellEnd"/>
             <w:r>
               <w:rPr>
-                <w:i/>
+                <w:iCs/>
                 <w:sz w:val="20"/>
                 <w:lang w:val="en-US"/>
               </w:rPr>
-              <w:t xml:space="preserve"> </w:t>
+              <w:t xml:space="preserve"> Vuka</w:t>
+            </w:r>
+            <w:r>
+              <w:rPr>
+                <w:iCs/>
+                <w:sz w:val="20"/>
+                <w:lang w:val="bg-BG"/>
+              </w:rPr>
+              <w:t>s</w:t>
             </w:r>
             <w:proofErr w:type="spellStart"/>
             <w:r>
               <w:rPr>
-                <w:i/>
-                <w:sz w:val="20"/>
-                <w:lang w:val="en-US"/>
-              </w:rPr>
-              <w:t>Vuka</w:t>
-            </w:r>
-            <w:proofErr w:type="spellEnd"/>
-            <w:r>
-              <w:rPr>
-                <w:i/>
-                <w:sz w:val="20"/>
-                <w:lang w:val="bg-BG"/>
-              </w:rPr>
-              <w:t>s</w:t>
-            </w:r>
-            <w:proofErr w:type="spellStart"/>
-            <w:r>
-              <w:rPr>
-                <w:i/>
+                <w:iCs/>
                 <w:sz w:val="20"/>
                 <w:lang w:val="en-US"/>
               </w:rPr>
@@ -4370,19 +4410,19 @@
         </w:tc>
         <w:tc>
           <w:tcPr>
-            <w:tcW w:w="2610" w:type="dxa"/>
+            <w:tcW w:w="2768" w:type="dxa"/>
           </w:tcPr>
           <w:p>
             <w:pPr>
               <w:pStyle w:val="Tabelbody"/>
               <w:rPr>
-                <w:i/>
+                <w:iCs/>
                 <w:sz w:val="20"/>
               </w:rPr>
             </w:pPr>
             <w:r>
               <w:rPr>
-                <w:i/>
+                <w:iCs/>
                 <w:sz w:val="20"/>
               </w:rPr>
               <w:t>Developer/Technical Leader</w:t>
@@ -4391,16 +4431,27 @@
         </w:tc>
         <w:tc>
           <w:tcPr>
-            <w:tcW w:w="1890" w:type="dxa"/>
+            <w:tcW w:w="2410" w:type="dxa"/>
           </w:tcPr>
           <w:p>
             <w:pPr>
               <w:pStyle w:val="Tabelbody"/>
               <w:rPr>
-                <w:i/>
+                <w:iCs/>
+                <w:sz w:val="20"/>
+                <w:szCs w:val="22"/>
                 <w:lang w:val="en-US"/>
               </w:rPr>
             </w:pPr>
+            <w:r>
+              <w:rPr>
+                <w:iCs/>
+                <w:sz w:val="20"/>
+                <w:szCs w:val="22"/>
+                <w:lang w:val="en-US"/>
+              </w:rPr>
+              <w:t>Available every Wednesday and Friday for a progress meeting and also when team meetings take place throughout the week.</w:t>
+            </w:r>
           </w:p>
         </w:tc>
       </w:tr>
@@ -4417,14 +4468,14 @@
             <w:pPr>
               <w:pStyle w:val="Tabelbody"/>
               <w:rPr>
-                <w:i/>
+                <w:iCs/>
                 <w:sz w:val="20"/>
                 <w:lang w:val="en-US"/>
               </w:rPr>
             </w:pPr>
             <w:r>
               <w:rPr>
-                <w:i/>
+                <w:iCs/>
                 <w:sz w:val="20"/>
                 <w:lang w:val="en-US"/>
               </w:rPr>
@@ -4452,19 +4503,19 @@
         </w:tc>
         <w:tc>
           <w:tcPr>
-            <w:tcW w:w="2610" w:type="dxa"/>
+            <w:tcW w:w="2768" w:type="dxa"/>
           </w:tcPr>
           <w:p>
             <w:pPr>
               <w:pStyle w:val="Tabelbody"/>
               <w:rPr>
-                <w:i/>
+                <w:iCs/>
                 <w:sz w:val="20"/>
               </w:rPr>
             </w:pPr>
             <w:r>
               <w:rPr>
-                <w:i/>
+                <w:iCs/>
                 <w:sz w:val="20"/>
               </w:rPr>
               <w:t>Developer/Documentation</w:t>
@@ -4473,16 +4524,27 @@
         </w:tc>
         <w:tc>
           <w:tcPr>
-            <w:tcW w:w="1890" w:type="dxa"/>
+            <w:tcW w:w="2410" w:type="dxa"/>
           </w:tcPr>
           <w:p>
             <w:pPr>
               <w:pStyle w:val="Tabelbody"/>
               <w:rPr>
-                <w:i/>
+                <w:iCs/>
+                <w:sz w:val="20"/>
+                <w:szCs w:val="22"/>
                 <w:lang w:val="en-US"/>
               </w:rPr>
             </w:pPr>
+            <w:r>
+              <w:rPr>
+                <w:iCs/>
+                <w:sz w:val="20"/>
+                <w:szCs w:val="22"/>
+                <w:lang w:val="en-US"/>
+              </w:rPr>
+              <w:t>Available every Wednesday and Friday for a progress meeting and also when team meetings take place throughout the week.</w:t>
+            </w:r>
           </w:p>
         </w:tc>
       </w:tr>
@@ -4499,14 +4561,14 @@
             <w:pPr>
               <w:pStyle w:val="Tabelbody"/>
               <w:rPr>
-                <w:i/>
+                <w:iCs/>
                 <w:sz w:val="20"/>
                 <w:lang w:val="en-US"/>
               </w:rPr>
             </w:pPr>
             <w:r>
               <w:rPr>
-                <w:i/>
+                <w:iCs/>
                 <w:sz w:val="20"/>
                 <w:lang w:val="en-US"/>
               </w:rPr>
@@ -4534,19 +4596,19 @@
         </w:tc>
         <w:tc>
           <w:tcPr>
-            <w:tcW w:w="2610" w:type="dxa"/>
+            <w:tcW w:w="2768" w:type="dxa"/>
           </w:tcPr>
           <w:p>
             <w:pPr>
               <w:pStyle w:val="Tabelbody"/>
               <w:rPr>
-                <w:i/>
+                <w:iCs/>
                 <w:sz w:val="20"/>
               </w:rPr>
             </w:pPr>
             <w:r>
               <w:rPr>
-                <w:i/>
+                <w:iCs/>
                 <w:sz w:val="20"/>
               </w:rPr>
               <w:t>Developer/SCRUM master</w:t>
@@ -4555,16 +4617,27 @@
         </w:tc>
         <w:tc>
           <w:tcPr>
-            <w:tcW w:w="1890" w:type="dxa"/>
+            <w:tcW w:w="2410" w:type="dxa"/>
           </w:tcPr>
           <w:p>
             <w:pPr>
               <w:pStyle w:val="Tabelbody"/>
               <w:rPr>
-                <w:i/>
+                <w:iCs/>
+                <w:sz w:val="20"/>
+                <w:szCs w:val="22"/>
                 <w:lang w:val="en-US"/>
               </w:rPr>
             </w:pPr>
+            <w:r>
+              <w:rPr>
+                <w:iCs/>
+                <w:sz w:val="20"/>
+                <w:szCs w:val="22"/>
+                <w:lang w:val="en-US"/>
+              </w:rPr>
+              <w:t>Available every Wednesday and Friday for a progress meeting and also when team meetings take place throughout the week.</w:t>
+            </w:r>
           </w:p>
         </w:tc>
       </w:tr>
@@ -4582,9 +4655,6 @@
     <w:p>
       <w:pPr>
         <w:rPr>
-          <w:i/>
-          <w:sz w:val="16"/>
-          <w:szCs w:val="16"/>
           <w:lang w:val="en-US"/>
         </w:rPr>
       </w:pPr>
@@ -4595,14 +4665,21 @@
           <w:lang w:val="en-US"/>
         </w:rPr>
       </w:pPr>
+      <w:r>
+        <w:rPr>
+          <w:lang w:val="en-US"/>
+        </w:rPr>
+        <w:br/>
+      </w:r>
     </w:p>
     <w:p>
       <w:pPr>
         <w:pStyle w:val="Heading2"/>
       </w:pPr>
       <w:bookmarkStart w:id="31" w:name="_Toc507670781"/>
-      <w:bookmarkStart w:id="32" w:name="_Toc50551215"/>
-      <w:r>
+      <w:bookmarkStart w:id="32" w:name="_Toc50826618"/>
+      <w:r>
+        <w:lastRenderedPageBreak/>
         <w:t>Communicati</w:t>
       </w:r>
       <w:bookmarkEnd w:id="31"/>
@@ -4613,80 +4690,58 @@
     </w:p>
     <w:p/>
     <w:p>
-      <w:pPr>
-        <w:rPr>
-          <w:i/>
-          <w:lang w:val="en-US"/>
-        </w:rPr>
-      </w:pPr>
-      <w:r>
-        <w:rPr>
-          <w:i/>
-          <w:lang w:val="en-US"/>
-        </w:rPr>
-        <w:t>Communication is going to take place in person whenever possible and also through MS Teams and Discord.</w:t>
-      </w:r>
-    </w:p>
-    <w:p>
-      <w:pPr>
-        <w:rPr>
-          <w:i/>
-          <w:lang w:val="en-US"/>
-        </w:rPr>
-      </w:pPr>
-    </w:p>
-    <w:p>
-      <w:pPr>
-        <w:pStyle w:val="ListParagraph"/>
-        <w:numPr>
-          <w:ilvl w:val="0"/>
-          <w:numId w:val="20"/>
-        </w:numPr>
-        <w:rPr>
-          <w:i/>
-          <w:lang w:val="en-US"/>
-        </w:rPr>
-      </w:pPr>
-      <w:r>
-        <w:rPr>
-          <w:i/>
-          <w:lang w:val="en-US"/>
-        </w:rPr>
-        <w:t>Weekly meetings with the stakeholders</w:t>
-      </w:r>
-    </w:p>
-    <w:p>
-      <w:pPr>
-        <w:pStyle w:val="ListParagraph"/>
-        <w:numPr>
-          <w:ilvl w:val="0"/>
-          <w:numId w:val="20"/>
-        </w:numPr>
-        <w:rPr>
-          <w:i/>
-          <w:lang w:val="en-US"/>
-        </w:rPr>
-      </w:pPr>
-      <w:r>
-        <w:rPr>
-          <w:i/>
-          <w:lang w:val="en-US"/>
-        </w:rPr>
-        <w:t>Multiple team meetings during the week</w:t>
-      </w:r>
-      <w:bookmarkStart w:id="33" w:name="_GoBack"/>
-      <w:bookmarkEnd w:id="33"/>
+      <w:r>
+        <w:t>Due to COVID-19 measures, most of our communication is going to take place online. We will have regular meetings with our Project Leader every Wednesday and Friday on MS Teams. This is also where we will be demonstrating our progress to the Product Owners at the end of every sprint,</w:t>
+      </w:r>
+    </w:p>
+    <w:p>
+      <w:r>
+        <w:t xml:space="preserve">Apart from that, communication inside the team </w:t>
+      </w:r>
+      <w:r>
+        <w:t xml:space="preserve">will </w:t>
+      </w:r>
+      <w:r>
+        <w:t>also take place on Discord and WhatsApp</w:t>
+      </w:r>
+      <w:r>
+        <w:t xml:space="preserve"> multiple times throughout the week</w:t>
+      </w:r>
+      <w:r>
+        <w:t>.</w:t>
+      </w:r>
+    </w:p>
+    <w:p/>
+    <w:p>
+      <w:r>
+        <w:t>From time to time we are also going to meet in person with the team and the Project Leader at the Fontys R.10 building.</w:t>
+      </w:r>
+    </w:p>
+    <w:p>
+      <w:pPr>
+        <w:spacing w:after="200" w:line="276" w:lineRule="auto"/>
+        <w:rPr>
+          <w:rFonts w:eastAsiaTheme="majorEastAsia" w:cstheme="majorBidi"/>
+          <w:b/>
+          <w:bCs/>
+          <w:sz w:val="32"/>
+          <w:szCs w:val="28"/>
+        </w:rPr>
+      </w:pPr>
+      <w:bookmarkStart w:id="33" w:name="_Toc327581053"/>
+      <w:bookmarkStart w:id="34" w:name="_Toc327581603"/>
+      <w:bookmarkStart w:id="35" w:name="_Toc327583383"/>
+      <w:bookmarkStart w:id="36" w:name="_Toc339966122"/>
+      <w:bookmarkStart w:id="37" w:name="_Toc507670782"/>
+      <w:bookmarkStart w:id="38" w:name="_Toc50826619"/>
+      <w:r>
+        <w:br w:type="page"/>
+      </w:r>
     </w:p>
     <w:p>
       <w:pPr>
         <w:pStyle w:val="Heading1"/>
       </w:pPr>
-      <w:bookmarkStart w:id="34" w:name="_Toc327581053"/>
-      <w:bookmarkStart w:id="35" w:name="_Toc327581603"/>
-      <w:bookmarkStart w:id="36" w:name="_Toc327583383"/>
-      <w:bookmarkStart w:id="37" w:name="_Toc339966122"/>
-      <w:bookmarkStart w:id="38" w:name="_Toc507670782"/>
-      <w:bookmarkStart w:id="39" w:name="_Toc50551216"/>
       <w:r>
         <w:lastRenderedPageBreak/>
         <w:t>Activities and</w:t>
@@ -4694,30 +4749,31 @@
       <w:r>
         <w:t xml:space="preserve"> ti</w:t>
       </w:r>
+      <w:bookmarkEnd w:id="33"/>
       <w:bookmarkEnd w:id="34"/>
       <w:bookmarkEnd w:id="35"/>
       <w:bookmarkEnd w:id="36"/>
       <w:bookmarkEnd w:id="37"/>
+      <w:r>
+        <w:t>me plan</w:t>
+      </w:r>
       <w:bookmarkEnd w:id="38"/>
-      <w:r>
-        <w:t>me plan</w:t>
+    </w:p>
+    <w:p/>
+    <w:p>
+      <w:pPr>
+        <w:pStyle w:val="Heading2"/>
+      </w:pPr>
+      <w:bookmarkStart w:id="39" w:name="_Toc50826620"/>
+      <w:r>
+        <w:t>Phases of the project</w:t>
+      </w:r>
+      <w:r>
+        <w:t xml:space="preserve"> / Time plan &amp; Milestones</w:t>
       </w:r>
       <w:bookmarkEnd w:id="39"/>
     </w:p>
     <w:p/>
-    <w:p>
-      <w:pPr>
-        <w:pStyle w:val="Heading2"/>
-      </w:pPr>
-      <w:bookmarkStart w:id="40" w:name="_Toc50551217"/>
-      <w:r>
-        <w:t>Phases of the project</w:t>
-      </w:r>
-      <w:r>
-        <w:t xml:space="preserve"> / Time plan &amp; Milestones</w:t>
-      </w:r>
-      <w:bookmarkEnd w:id="40"/>
-    </w:p>
     <w:p>
       <w:r>
         <w:rPr>
@@ -4761,10 +4817,51 @@
         </w:drawing>
       </w:r>
     </w:p>
-    <w:p>
-      <w:bookmarkStart w:id="41" w:name="_Toc327581056"/>
-      <w:bookmarkStart w:id="42" w:name="_Toc327581606"/>
-      <w:bookmarkStart w:id="43" w:name="_Toc327583386"/>
+    <w:p/>
+    <w:p>
+      <w:r>
+        <w:t>The work on the project will be broken down into 6 sprints, each with a duration of 3 weeks</w:t>
+      </w:r>
+    </w:p>
+    <w:p/>
+    <w:p>
+      <w:r>
+        <w:t xml:space="preserve">After the end of each sprint, the team will discuss with Product Owners what will be worked on and delivered for the following one. Afterward, the milestones segnment of this documentation will be updated accordingly. </w:t>
+      </w:r>
+    </w:p>
+    <w:p/>
+    <w:p>
+      <w:pPr>
+        <w:rPr>
+          <w:b/>
+          <w:bCs/>
+          <w:sz w:val="24"/>
+          <w:szCs w:val="24"/>
+        </w:rPr>
+      </w:pPr>
+      <w:r>
+        <w:rPr>
+          <w:b/>
+          <w:bCs/>
+          <w:sz w:val="24"/>
+          <w:szCs w:val="24"/>
+        </w:rPr>
+        <w:t>Milestones</w:t>
+      </w:r>
+      <w:r>
+        <w:rPr>
+          <w:b/>
+          <w:bCs/>
+          <w:sz w:val="24"/>
+          <w:szCs w:val="24"/>
+        </w:rPr>
+        <w:t>:</w:t>
+      </w:r>
+    </w:p>
+    <w:p>
+      <w:bookmarkStart w:id="40" w:name="_Toc327581056"/>
+      <w:bookmarkStart w:id="41" w:name="_Toc327581606"/>
+      <w:bookmarkStart w:id="42" w:name="_Toc327583386"/>
     </w:p>
     <w:p>
       <w:pPr>
@@ -4775,7 +4872,16 @@
         </w:numPr>
       </w:pPr>
       <w:r>
-        <w:t>Sprint 0 – Project Plan + Database</w:t>
+        <w:t xml:space="preserve">Sprint 0 – </w:t>
+      </w:r>
+      <w:r>
+        <w:t xml:space="preserve">Initial </w:t>
+      </w:r>
+      <w:r>
+        <w:t>Project Plan + Database</w:t>
+      </w:r>
+      <w:r>
+        <w:t xml:space="preserve"> Setup + Wireframes for the registration app</w:t>
       </w:r>
     </w:p>
     <w:p>
@@ -4787,7 +4893,7 @@
         </w:numPr>
       </w:pPr>
       <w:r>
-        <w:t>Sprint 1 – Application for registering appointments</w:t>
+        <w:t xml:space="preserve">Sprint 1 </w:t>
       </w:r>
     </w:p>
     <w:p>
@@ -4828,24 +4934,36 @@
     </w:p>
     <w:p>
       <w:pPr>
+        <w:pStyle w:val="ListParagraph"/>
+        <w:numPr>
+          <w:ilvl w:val="0"/>
+          <w:numId w:val="21"/>
+        </w:numPr>
+      </w:pPr>
+      <w:r>
+        <w:t>Sprint 5</w:t>
+      </w:r>
+    </w:p>
+    <w:p>
+      <w:pPr>
         <w:pStyle w:val="Heading1"/>
         <w:rPr>
           <w:lang w:val="en-GB"/>
         </w:rPr>
       </w:pPr>
-      <w:bookmarkStart w:id="44" w:name="_Toc327581061"/>
-      <w:bookmarkStart w:id="45" w:name="_Toc327581611"/>
-      <w:bookmarkStart w:id="46" w:name="_Toc327583391"/>
-      <w:bookmarkStart w:id="47" w:name="_Toc339966130"/>
-      <w:bookmarkStart w:id="48" w:name="_Toc507670785"/>
-      <w:bookmarkStart w:id="49" w:name="_Toc50551218"/>
+      <w:bookmarkStart w:id="43" w:name="_Toc327581061"/>
+      <w:bookmarkStart w:id="44" w:name="_Toc327581611"/>
+      <w:bookmarkStart w:id="45" w:name="_Toc327583391"/>
+      <w:bookmarkStart w:id="46" w:name="_Toc339966130"/>
+      <w:bookmarkStart w:id="47" w:name="_Toc507670785"/>
+      <w:bookmarkStart w:id="48" w:name="_Toc50826621"/>
+      <w:bookmarkEnd w:id="40"/>
       <w:bookmarkEnd w:id="41"/>
       <w:bookmarkEnd w:id="42"/>
       <w:bookmarkEnd w:id="43"/>
       <w:bookmarkEnd w:id="44"/>
       <w:bookmarkEnd w:id="45"/>
       <w:bookmarkEnd w:id="46"/>
-      <w:bookmarkEnd w:id="47"/>
       <w:r>
         <w:rPr>
           <w:lang w:val="en-GB"/>
@@ -4889,8 +5007,8 @@
         </w:rPr>
         <w:t>management</w:t>
       </w:r>
+      <w:bookmarkEnd w:id="47"/>
       <w:bookmarkEnd w:id="48"/>
-      <w:bookmarkEnd w:id="49"/>
     </w:p>
     <w:p>
       <w:pPr>
@@ -4898,10 +5016,10 @@
           <w:lang w:val="en-GB"/>
         </w:rPr>
       </w:pPr>
-      <w:bookmarkStart w:id="50" w:name="_Toc327581062"/>
-      <w:bookmarkStart w:id="51" w:name="_Toc327581612"/>
-      <w:bookmarkStart w:id="52" w:name="_Toc327583392"/>
-      <w:bookmarkStart w:id="53" w:name="_Toc339966131"/>
+      <w:bookmarkStart w:id="49" w:name="_Toc327581062"/>
+      <w:bookmarkStart w:id="50" w:name="_Toc327581612"/>
+      <w:bookmarkStart w:id="51" w:name="_Toc327583392"/>
+      <w:bookmarkStart w:id="52" w:name="_Toc339966131"/>
     </w:p>
     <w:p>
       <w:pPr>
@@ -4914,8 +5032,8 @@
       <w:pPr>
         <w:pStyle w:val="Heading2"/>
       </w:pPr>
-      <w:bookmarkStart w:id="54" w:name="_Toc507670786"/>
-      <w:bookmarkStart w:id="55" w:name="_Toc50551219"/>
+      <w:bookmarkStart w:id="53" w:name="_Toc507670786"/>
+      <w:bookmarkStart w:id="54" w:name="_Toc50826622"/>
       <w:r>
         <w:t>Test</w:t>
       </w:r>
@@ -4925,24 +5043,66 @@
       <w:r>
         <w:t>strateg</w:t>
       </w:r>
+      <w:bookmarkEnd w:id="53"/>
+      <w:r>
+        <w:t>y</w:t>
+      </w:r>
       <w:bookmarkEnd w:id="54"/>
-      <w:r>
-        <w:t>y</w:t>
-      </w:r>
-      <w:bookmarkEnd w:id="55"/>
-    </w:p>
-    <w:p>
-      <w:pPr>
-        <w:rPr>
-          <w:i/>
-        </w:rPr>
-      </w:pPr>
-      <w:r>
-        <w:rPr>
-          <w:i/>
+    </w:p>
+    <w:p>
+      <w:pPr>
+        <w:rPr>
+          <w:iCs/>
+        </w:rPr>
+      </w:pPr>
+      <w:r>
+        <w:rPr>
+          <w:iCs/>
           <w:lang w:val="en-GB"/>
         </w:rPr>
-        <w:t>A dedicated test person is going to test all new features at the end of every sprint.</w:t>
+        <w:t xml:space="preserve">A dedicated test person is going to </w:t>
+      </w:r>
+      <w:r>
+        <w:rPr>
+          <w:iCs/>
+          <w:lang w:val="en-GB"/>
+        </w:rPr>
+        <w:t xml:space="preserve">be responsible for </w:t>
+      </w:r>
+      <w:r>
+        <w:rPr>
+          <w:iCs/>
+          <w:lang w:val="en-GB"/>
+        </w:rPr>
+        <w:t>test</w:t>
+      </w:r>
+      <w:r>
+        <w:rPr>
+          <w:iCs/>
+          <w:lang w:val="en-GB"/>
+        </w:rPr>
+        <w:t>ing</w:t>
+      </w:r>
+      <w:r>
+        <w:rPr>
+          <w:iCs/>
+          <w:lang w:val="en-GB"/>
+        </w:rPr>
+        <w:t xml:space="preserve"> all new features at the end of </w:t>
+      </w:r>
+      <w:r>
+        <w:rPr>
+          <w:iCs/>
+          <w:lang w:val="en-GB"/>
+        </w:rPr>
+        <w:t>each</w:t>
+      </w:r>
+      <w:r>
+        <w:rPr>
+          <w:iCs/>
+          <w:lang w:val="en-GB"/>
+        </w:rPr>
+        <w:t xml:space="preserve"> sprint.</w:t>
       </w:r>
     </w:p>
     <w:p>
@@ -4961,8 +5121,8 @@
           <w:lang w:val="en-US"/>
         </w:rPr>
       </w:pPr>
-      <w:bookmarkStart w:id="56" w:name="_Toc507670787"/>
-      <w:bookmarkStart w:id="57" w:name="_Toc50551220"/>
+      <w:bookmarkStart w:id="55" w:name="_Toc507670787"/>
+      <w:bookmarkStart w:id="56" w:name="_Toc50826623"/>
       <w:r>
         <w:rPr>
           <w:lang w:val="en-US"/>
@@ -4981,8 +5141,8 @@
         </w:rPr>
         <w:t>environment and required resources</w:t>
       </w:r>
+      <w:bookmarkEnd w:id="55"/>
       <w:bookmarkEnd w:id="56"/>
-      <w:bookmarkEnd w:id="57"/>
     </w:p>
     <w:p>
       <w:pPr>
@@ -4997,368 +5157,181 @@
     <w:p>
       <w:pPr>
         <w:rPr>
+          <w:iCs/>
+          <w:lang w:val="en-GB"/>
+        </w:rPr>
+      </w:pPr>
+      <w:r>
+        <w:rPr>
+          <w:iCs/>
+          <w:lang w:val="en-GB"/>
+        </w:rPr>
+        <w:t xml:space="preserve">Our team </w:t>
+      </w:r>
+      <w:r>
+        <w:rPr>
+          <w:iCs/>
+          <w:lang w:val="en-GB"/>
+        </w:rPr>
+        <w:t>is going to make use of the CI/CD approach. We intend to keep track of our work and progress by using a GIT repository.</w:t>
+      </w:r>
+    </w:p>
+    <w:p>
+      <w:pPr>
+        <w:rPr>
+          <w:iCs/>
+          <w:lang w:val="en-GB"/>
+        </w:rPr>
+      </w:pPr>
+    </w:p>
+    <w:p>
+      <w:pPr>
+        <w:pStyle w:val="Heading2"/>
+      </w:pPr>
+      <w:bookmarkStart w:id="57" w:name="_Toc507670788"/>
+      <w:bookmarkStart w:id="58" w:name="_Toc42673528"/>
+      <w:r>
+        <w:t>Configuration management</w:t>
+      </w:r>
+      <w:bookmarkEnd w:id="57"/>
+      <w:bookmarkEnd w:id="58"/>
+    </w:p>
+    <w:p>
+      <w:pPr>
+        <w:rPr>
           <w:i/>
+          <w:sz w:val="16"/>
+          <w:szCs w:val="16"/>
           <w:lang w:val="en-US"/>
         </w:rPr>
       </w:pPr>
       <w:r>
         <w:rPr>
           <w:i/>
+          <w:sz w:val="16"/>
+          <w:szCs w:val="16"/>
+          <w:lang w:val="en-US"/>
+        </w:rPr>
+        <w:t xml:space="preserve">&lt;&lt; Describe the </w:t>
+      </w:r>
+      <w:r>
+        <w:rPr>
+          <w:i/>
+          <w:sz w:val="16"/>
+          <w:szCs w:val="16"/>
+          <w:lang w:val="en-US"/>
+        </w:rPr>
+        <w:t xml:space="preserve">project </w:t>
+      </w:r>
+      <w:r>
+        <w:rPr>
+          <w:i/>
+          <w:sz w:val="16"/>
+          <w:szCs w:val="16"/>
+          <w:lang w:val="en-US"/>
+        </w:rPr>
+        <w:t>approach with respect to version management. T</w:t>
+      </w:r>
+      <w:r>
+        <w:rPr>
+          <w:i/>
+          <w:sz w:val="16"/>
+          <w:szCs w:val="16"/>
+          <w:lang w:val="en-US"/>
+        </w:rPr>
+        <w:t xml:space="preserve">his might include things </w:t>
+      </w:r>
+      <w:proofErr w:type="gramStart"/>
+      <w:r>
+        <w:rPr>
+          <w:i/>
+          <w:sz w:val="16"/>
+          <w:szCs w:val="16"/>
+          <w:lang w:val="en-US"/>
+        </w:rPr>
+        <w:t>like  tooling</w:t>
+      </w:r>
+      <w:proofErr w:type="gramEnd"/>
+      <w:r>
+        <w:rPr>
+          <w:i/>
+          <w:sz w:val="16"/>
+          <w:szCs w:val="16"/>
+          <w:lang w:val="en-US"/>
+        </w:rPr>
+        <w:t>, branching strategy, promotion-, release- and baseline strategy.</w:t>
+      </w:r>
+    </w:p>
+    <w:p>
+      <w:pPr>
+        <w:rPr>
+          <w:i/>
+          <w:sz w:val="16"/>
+          <w:szCs w:val="16"/>
+          <w:lang w:val="en-US"/>
+        </w:rPr>
+      </w:pPr>
+    </w:p>
+    <w:p>
+      <w:pPr>
+        <w:rPr>
+          <w:i/>
+          <w:sz w:val="16"/>
+          <w:szCs w:val="16"/>
+          <w:lang w:val="en-US"/>
+        </w:rPr>
+      </w:pPr>
+      <w:r>
+        <w:rPr>
+          <w:i/>
+          <w:sz w:val="16"/>
+          <w:szCs w:val="16"/>
+          <w:lang w:val="en-US"/>
+        </w:rPr>
+        <w:t>Also, when relevant, think of a mechanism to deal with change requests and problem reports.</w:t>
+      </w:r>
+      <w:r>
+        <w:rPr>
+          <w:i/>
+          <w:sz w:val="16"/>
+          <w:szCs w:val="16"/>
           <w:lang w:val="en-GB"/>
         </w:rPr>
-        <w:t xml:space="preserve">&lt;&lt; Describe the test environment. </w:t>
-      </w:r>
-      <w:r>
-        <w:rPr>
-          <w:i/>
+        <w:t>&gt;&gt;</w:t>
+      </w:r>
+    </w:p>
+    <w:p>
+      <w:pPr>
+        <w:rPr>
+          <w:iCs/>
           <w:lang w:val="en-US"/>
         </w:rPr>
-        <w:t>E.g.</w:t>
-      </w:r>
-      <w:r>
-        <w:rPr>
-          <w:i/>
-          <w:lang w:val="en-US"/>
-        </w:rPr>
-        <w:t>,</w:t>
-      </w:r>
-      <w:r>
-        <w:rPr>
-          <w:i/>
-          <w:lang w:val="en-US"/>
-        </w:rPr>
-        <w:t xml:space="preserve"> do you </w:t>
-      </w:r>
-      <w:r>
-        <w:rPr>
-          <w:i/>
-          <w:lang w:val="en-US"/>
-        </w:rPr>
-        <w:t>envision</w:t>
-      </w:r>
-      <w:r>
-        <w:rPr>
-          <w:i/>
-          <w:lang w:val="en-US"/>
-        </w:rPr>
-        <w:t xml:space="preserve"> a DTAP (Develop</w:t>
-      </w:r>
-      <w:r>
-        <w:rPr>
-          <w:i/>
-          <w:lang w:val="en-US"/>
-        </w:rPr>
-        <w:t>ment</w:t>
-      </w:r>
-      <w:r>
-        <w:rPr>
-          <w:i/>
-          <w:lang w:val="en-US"/>
-        </w:rPr>
-        <w:t>, Test</w:t>
-      </w:r>
-      <w:r>
-        <w:rPr>
-          <w:i/>
-          <w:lang w:val="en-US"/>
-        </w:rPr>
-        <w:t>ing</w:t>
-      </w:r>
-      <w:r>
-        <w:rPr>
-          <w:i/>
-          <w:lang w:val="en-US"/>
-        </w:rPr>
-        <w:t>, Acceptance, Produ</w:t>
-      </w:r>
-      <w:r>
-        <w:rPr>
-          <w:i/>
-          <w:lang w:val="en-US"/>
-        </w:rPr>
-        <w:t>c</w:t>
-      </w:r>
-      <w:r>
-        <w:rPr>
-          <w:i/>
-          <w:lang w:val="en-US"/>
-        </w:rPr>
-        <w:t xml:space="preserve">tion) environment. Can you make use of a CI/CD environment or </w:t>
-      </w:r>
-      <w:r>
-        <w:rPr>
-          <w:i/>
-          <w:lang w:val="en-US"/>
-        </w:rPr>
-        <w:t>will</w:t>
-      </w:r>
-      <w:r>
-        <w:rPr>
-          <w:i/>
-          <w:lang w:val="en-US"/>
-        </w:rPr>
-        <w:t xml:space="preserve"> you develop your</w:t>
-      </w:r>
-      <w:r>
-        <w:rPr>
-          <w:i/>
-          <w:lang w:val="en-US"/>
-        </w:rPr>
-        <w:t xml:space="preserve"> own</w:t>
-      </w:r>
-      <w:r>
-        <w:rPr>
-          <w:i/>
-          <w:lang w:val="en-US"/>
-        </w:rPr>
-        <w:t>?</w:t>
-      </w:r>
-    </w:p>
-    <w:p>
-      <w:pPr>
-        <w:rPr>
-          <w:i/>
-          <w:lang w:val="en-US"/>
-        </w:rPr>
-      </w:pPr>
-    </w:p>
-    <w:p>
-      <w:pPr>
-        <w:rPr>
-          <w:i/>
-          <w:lang w:val="en-US"/>
-        </w:rPr>
-      </w:pPr>
-      <w:r>
-        <w:rPr>
-          <w:i/>
-          <w:lang w:val="en-US"/>
-        </w:rPr>
-        <w:t xml:space="preserve">It often helps to use a picture to </w:t>
-      </w:r>
-      <w:r>
-        <w:rPr>
-          <w:i/>
-          <w:lang w:val="en-US"/>
-        </w:rPr>
-        <w:t>visuali</w:t>
-      </w:r>
-      <w:r>
-        <w:rPr>
-          <w:i/>
-          <w:lang w:val="en-US"/>
-        </w:rPr>
-        <w:t>z</w:t>
-      </w:r>
-      <w:r>
-        <w:rPr>
-          <w:i/>
-          <w:lang w:val="en-US"/>
-        </w:rPr>
-        <w:t>e</w:t>
-      </w:r>
-      <w:r>
-        <w:rPr>
-          <w:i/>
-          <w:lang w:val="en-US"/>
-        </w:rPr>
-        <w:t xml:space="preserve"> the test environment.</w:t>
-      </w:r>
-    </w:p>
-    <w:p>
-      <w:pPr>
-        <w:rPr>
-          <w:i/>
-          <w:lang w:val="en-US"/>
-        </w:rPr>
-      </w:pPr>
-    </w:p>
-    <w:p>
-      <w:pPr>
-        <w:rPr>
-          <w:i/>
-          <w:lang w:val="en-US"/>
-        </w:rPr>
-      </w:pPr>
-      <w:r>
-        <w:rPr>
-          <w:i/>
-          <w:lang w:val="en-US"/>
-        </w:rPr>
-        <w:t>If you already know, describe which resources are required for realization and testing. Think of hardware, cloud envi</w:t>
-      </w:r>
-      <w:r>
-        <w:rPr>
-          <w:i/>
-          <w:lang w:val="en-US"/>
-        </w:rPr>
-        <w:t>ro</w:t>
-      </w:r>
-      <w:r>
-        <w:rPr>
-          <w:i/>
-          <w:lang w:val="en-US"/>
-        </w:rPr>
-        <w:t>nments and specific tooling required for development and testing.</w:t>
-      </w:r>
-    </w:p>
-    <w:p>
-      <w:pPr>
-        <w:rPr>
-          <w:i/>
-        </w:rPr>
-      </w:pPr>
-      <w:r>
-        <w:rPr>
-          <w:i/>
-        </w:rPr>
-        <w:t>&gt;&gt;</w:t>
-      </w:r>
-    </w:p>
+      </w:pPr>
+    </w:p>
+    <w:p>
+      <w:pPr>
+        <w:rPr>
+          <w:iCs/>
+        </w:rPr>
+      </w:pPr>
+    </w:p>
+    <w:bookmarkEnd w:id="49"/>
     <w:bookmarkEnd w:id="50"/>
     <w:bookmarkEnd w:id="51"/>
     <w:bookmarkEnd w:id="52"/>
-    <w:bookmarkEnd w:id="53"/>
-    <w:p/>
-    <w:p/>
-    <w:p>
-      <w:pPr>
-        <w:pStyle w:val="Heading2"/>
-      </w:pPr>
-      <w:bookmarkStart w:id="58" w:name="_Toc507670788"/>
-      <w:bookmarkStart w:id="59" w:name="_Toc50551221"/>
-      <w:r>
-        <w:t xml:space="preserve">Configuration </w:t>
-      </w:r>
-      <w:r>
-        <w:t>management</w:t>
-      </w:r>
-      <w:bookmarkEnd w:id="58"/>
-      <w:bookmarkEnd w:id="59"/>
-    </w:p>
-    <w:p>
-      <w:pPr>
-        <w:rPr>
-          <w:i/>
-          <w:lang w:val="en-US"/>
-        </w:rPr>
-      </w:pPr>
-      <w:r>
-        <w:rPr>
-          <w:i/>
-          <w:lang w:val="en-US"/>
-        </w:rPr>
-        <w:t>&lt;&lt;</w:t>
-      </w:r>
-      <w:r>
-        <w:rPr>
-          <w:i/>
-          <w:lang w:val="en-US"/>
-        </w:rPr>
-        <w:t xml:space="preserve"> Describe the </w:t>
-      </w:r>
-      <w:r>
-        <w:rPr>
-          <w:i/>
-          <w:lang w:val="en-US"/>
-        </w:rPr>
-        <w:t xml:space="preserve">project </w:t>
-      </w:r>
-      <w:r>
-        <w:rPr>
-          <w:i/>
-          <w:lang w:val="en-US"/>
-        </w:rPr>
-        <w:t xml:space="preserve">approach with respect to version management. This might include things </w:t>
-      </w:r>
-      <w:proofErr w:type="gramStart"/>
-      <w:r>
-        <w:rPr>
-          <w:i/>
-          <w:lang w:val="en-US"/>
-        </w:rPr>
-        <w:t>like  tooling</w:t>
-      </w:r>
-      <w:proofErr w:type="gramEnd"/>
-      <w:r>
-        <w:rPr>
-          <w:i/>
-          <w:lang w:val="en-US"/>
-        </w:rPr>
-        <w:t>, branching strategy, promotion-, release- and baseline strategy.</w:t>
-      </w:r>
-    </w:p>
-    <w:p>
-      <w:pPr>
-        <w:rPr>
-          <w:i/>
-          <w:lang w:val="en-US"/>
-        </w:rPr>
-      </w:pPr>
-    </w:p>
-    <w:p>
-      <w:pPr>
-        <w:rPr>
-          <w:i/>
-          <w:lang w:val="en-US"/>
-        </w:rPr>
-      </w:pPr>
-      <w:r>
-        <w:rPr>
-          <w:i/>
-          <w:lang w:val="en-US"/>
-        </w:rPr>
-        <w:t>Also</w:t>
-      </w:r>
-      <w:r>
-        <w:rPr>
-          <w:i/>
-          <w:lang w:val="en-US"/>
-        </w:rPr>
-        <w:t>,</w:t>
-      </w:r>
-      <w:r>
-        <w:rPr>
-          <w:i/>
-          <w:lang w:val="en-US"/>
-        </w:rPr>
-        <w:t xml:space="preserve"> </w:t>
-      </w:r>
-      <w:r>
-        <w:rPr>
-          <w:i/>
-          <w:lang w:val="en-US"/>
-        </w:rPr>
-        <w:t>when</w:t>
-      </w:r>
-      <w:r>
-        <w:rPr>
-          <w:i/>
-          <w:lang w:val="en-US"/>
-        </w:rPr>
-        <w:t xml:space="preserve"> relevant</w:t>
-      </w:r>
-      <w:r>
-        <w:rPr>
-          <w:i/>
-          <w:lang w:val="en-US"/>
-        </w:rPr>
-        <w:t>,</w:t>
-      </w:r>
-      <w:r>
-        <w:rPr>
-          <w:i/>
-          <w:lang w:val="en-US"/>
-        </w:rPr>
-        <w:t xml:space="preserve"> think of a mechanism to deal with change requests and problem reports.</w:t>
-      </w:r>
-      <w:r>
-        <w:rPr>
-          <w:i/>
+    <w:p>
+      <w:pPr>
+        <w:rPr>
+          <w:iCs/>
+        </w:rPr>
+      </w:pPr>
+    </w:p>
+    <w:p>
+      <w:pPr>
+        <w:rPr>
           <w:lang w:val="en-GB"/>
         </w:rPr>
-        <w:t>&gt;&gt;</w:t>
-      </w:r>
+      </w:pPr>
     </w:p>
     <w:p>
       <w:pPr>
@@ -5369,53 +5342,32 @@
     </w:p>
     <w:p>
       <w:pPr>
-        <w:rPr>
-          <w:lang w:val="en-GB"/>
-        </w:rPr>
-      </w:pPr>
-    </w:p>
-    <w:p>
-      <w:pPr>
-        <w:rPr>
-          <w:lang w:val="en-GB"/>
-        </w:rPr>
-      </w:pPr>
-    </w:p>
-    <w:p>
-      <w:pPr>
-        <w:rPr>
-          <w:lang w:val="en-GB"/>
-        </w:rPr>
-      </w:pPr>
-    </w:p>
-    <w:p>
-      <w:pPr>
         <w:pStyle w:val="Heading1"/>
       </w:pPr>
-      <w:bookmarkStart w:id="60" w:name="_Toc50551222"/>
+      <w:bookmarkStart w:id="59" w:name="_Toc50826625"/>
       <w:r>
         <w:lastRenderedPageBreak/>
         <w:t>Risks</w:t>
       </w:r>
+      <w:bookmarkEnd w:id="59"/>
+    </w:p>
+    <w:p>
+      <w:bookmarkStart w:id="60" w:name="_Toc327581073"/>
+      <w:bookmarkStart w:id="61" w:name="_Toc327581623"/>
+      <w:bookmarkStart w:id="62" w:name="_Toc327583403"/>
+    </w:p>
+    <w:p>
+      <w:pPr>
+        <w:pStyle w:val="Heading2"/>
+      </w:pPr>
+      <w:bookmarkStart w:id="63" w:name="_Toc50826626"/>
       <w:bookmarkEnd w:id="60"/>
-    </w:p>
-    <w:p>
-      <w:bookmarkStart w:id="61" w:name="_Toc327581073"/>
-      <w:bookmarkStart w:id="62" w:name="_Toc327581623"/>
-      <w:bookmarkStart w:id="63" w:name="_Toc327583403"/>
-    </w:p>
-    <w:p>
-      <w:pPr>
-        <w:pStyle w:val="Heading2"/>
-      </w:pPr>
-      <w:bookmarkStart w:id="64" w:name="_Toc50551223"/>
       <w:bookmarkEnd w:id="61"/>
       <w:bookmarkEnd w:id="62"/>
+      <w:r>
+        <w:t>Risk and mitigation</w:t>
+      </w:r>
       <w:bookmarkEnd w:id="63"/>
-      <w:r>
-        <w:t>Risk and mitigation</w:t>
-      </w:r>
-      <w:bookmarkEnd w:id="64"/>
     </w:p>
     <w:p/>
     <w:tbl>
@@ -5582,7 +5534,7 @@
                 <w:sz w:val="20"/>
                 <w:lang w:val="en-US"/>
               </w:rPr>
-              <w:t>Regular meetings</w:t>
+              <w:t>Preparing questions for the client in advance, also making sure that the team fully understands what the client wants, and if there is something unclear, they make sure to bring it up.</w:t>
             </w:r>
           </w:p>
         </w:tc>
@@ -5599,6 +5551,13 @@
                 <w:lang w:val="en-US"/>
               </w:rPr>
             </w:pPr>
+            <w:r>
+              <w:rPr>
+                <w:sz w:val="20"/>
+                <w:lang w:val="en-US"/>
+              </w:rPr>
+              <w:t>Schedule another meeting with client to discuss requirements one more time</w:t>
+            </w:r>
           </w:p>
         </w:tc>
       </w:tr>
@@ -5651,7 +5610,7 @@
                 <w:sz w:val="20"/>
                 <w:lang w:val="en-US"/>
               </w:rPr>
-              <w:t>Regular meetings</w:t>
+              <w:t>The team makes sure to attend and prepare for meetings, as well as pay attention to what is being discussed and asking if there is anything unclear</w:t>
             </w:r>
           </w:p>
         </w:tc>
@@ -5668,6 +5627,89 @@
                 <w:lang w:val="en-US"/>
               </w:rPr>
             </w:pPr>
+            <w:r>
+              <w:rPr>
+                <w:sz w:val="20"/>
+                <w:lang w:val="en-US"/>
+              </w:rPr>
+              <w:t>Write an email to Project Leader or discuss unclarity during a following meeting</w:t>
+            </w:r>
+          </w:p>
+        </w:tc>
+      </w:tr>
+      <w:tr>
+        <w:trPr>
+          <w:trHeight w:val="397"/>
+        </w:trPr>
+        <w:tc>
+          <w:tcPr>
+            <w:tcW w:w="3775" w:type="dxa"/>
+            <w:vAlign w:val="center"/>
+          </w:tcPr>
+          <w:p>
+            <w:pPr>
+              <w:pStyle w:val="Tabelbody"/>
+              <w:numPr>
+                <w:ilvl w:val="0"/>
+                <w:numId w:val="13"/>
+              </w:numPr>
+              <w:ind w:left="284" w:hanging="284"/>
+              <w:rPr>
+                <w:sz w:val="20"/>
+                <w:lang w:val="en-US"/>
+              </w:rPr>
+            </w:pPr>
+            <w:r>
+              <w:rPr>
+                <w:sz w:val="20"/>
+                <w:lang w:val="en-US"/>
+              </w:rPr>
+              <w:t>Team member unavailable for a meeting</w:t>
+            </w:r>
+          </w:p>
+        </w:tc>
+        <w:tc>
+          <w:tcPr>
+            <w:tcW w:w="2599" w:type="dxa"/>
+            <w:vAlign w:val="center"/>
+          </w:tcPr>
+          <w:p>
+            <w:pPr>
+              <w:pStyle w:val="Tabelbody"/>
+              <w:rPr>
+                <w:sz w:val="20"/>
+                <w:lang w:val="en-US"/>
+              </w:rPr>
+            </w:pPr>
+            <w:r>
+              <w:rPr>
+                <w:sz w:val="20"/>
+                <w:lang w:val="en-US"/>
+              </w:rPr>
+              <w:t>Setting up a regular meeting schedule at specific times in advance</w:t>
+            </w:r>
+          </w:p>
+        </w:tc>
+        <w:tc>
+          <w:tcPr>
+            <w:tcW w:w="3090" w:type="dxa"/>
+            <w:vAlign w:val="center"/>
+          </w:tcPr>
+          <w:p>
+            <w:pPr>
+              <w:pStyle w:val="Tabelbody"/>
+              <w:rPr>
+                <w:sz w:val="20"/>
+                <w:lang w:val="en-US"/>
+              </w:rPr>
+            </w:pPr>
+            <w:r>
+              <w:rPr>
+                <w:sz w:val="20"/>
+                <w:lang w:val="en-US"/>
+              </w:rPr>
+              <w:t>Group members will ensure that the missing person gets to learn everything that he has missed from the meeting.</w:t>
+            </w:r>
           </w:p>
         </w:tc>
       </w:tr>
@@ -5692,7 +5734,7 @@
 </file>
 
 <file path=word/endnotes.xml><?xml version="1.0" encoding="utf-8"?>
-<w:endnotes xmlns:wpc="http://schemas.microsoft.com/office/word/2010/wordprocessingCanvas" xmlns:mc="http://schemas.openxmlformats.org/markup-compatibility/2006" xmlns:o="urn:schemas-microsoft-com:office:office" xmlns:r="http://schemas.openxmlformats.org/officeDocument/2006/relationships" xmlns:m="http://schemas.openxmlformats.org/officeDocument/2006/math" xmlns:v="urn:schemas-microsoft-com:vml" xmlns:wp14="http://schemas.microsoft.com/office/word/2010/wordprocessingDrawing" xmlns:wp="http://schemas.openxmlformats.org/drawingml/2006/wordprocessingDrawing" xmlns:w10="urn:schemas-microsoft-com:office:word" xmlns:w="http://schemas.openxmlformats.org/wordprocessingml/2006/main" xmlns:w14="http://schemas.microsoft.com/office/word/2010/wordml" xmlns:w15="http://schemas.microsoft.com/office/word/2012/wordml" xmlns:wpg="http://schemas.microsoft.com/office/word/2010/wordprocessingGroup" xmlns:wpi="http://schemas.microsoft.com/office/word/2010/wordprocessingInk" xmlns:wne="http://schemas.microsoft.com/office/word/2006/wordml" xmlns:wps="http://schemas.microsoft.com/office/word/2010/wordprocessingShape" mc:Ignorable="w14 w15 wp14">
+<w:endnotes xmlns:wpc="http://schemas.microsoft.com/office/word/2010/wordprocessingCanvas" xmlns:cx="http://schemas.microsoft.com/office/drawing/2014/chartex" xmlns:cx1="http://schemas.microsoft.com/office/drawing/2015/9/8/chartex" xmlns:cx2="http://schemas.microsoft.com/office/drawing/2015/10/21/chartex" xmlns:cx3="http://schemas.microsoft.com/office/drawing/2016/5/9/chartex" xmlns:cx4="http://schemas.microsoft.com/office/drawing/2016/5/10/chartex" xmlns:cx5="http://schemas.microsoft.com/office/drawing/2016/5/11/chartex" xmlns:cx6="http://schemas.microsoft.com/office/drawing/2016/5/12/chartex" xmlns:cx7="http://schemas.microsoft.com/office/drawing/2016/5/13/chartex" xmlns:cx8="http://schemas.microsoft.com/office/drawing/2016/5/14/chartex" xmlns:mc="http://schemas.openxmlformats.org/markup-compatibility/2006" xmlns:aink="http://schemas.microsoft.com/office/drawing/2016/ink" xmlns:am3d="http://schemas.microsoft.com/office/drawing/2017/model3d" xmlns:o="urn:schemas-microsoft-com:office:office" xmlns:r="http://schemas.openxmlformats.org/officeDocument/2006/relationships" xmlns:m="http://schemas.openxmlformats.org/officeDocument/2006/math" xmlns:v="urn:schemas-microsoft-com:vml" xmlns:wp14="http://schemas.microsoft.com/office/word/2010/wordprocessingDrawing" xmlns:wp="http://schemas.openxmlformats.org/drawingml/2006/wordprocessingDrawing" xmlns:w10="urn:schemas-microsoft-com:office:word" xmlns:w="http://schemas.openxmlformats.org/wordprocessingml/2006/main" xmlns:w14="http://schemas.microsoft.com/office/word/2010/wordml" xmlns:w15="http://schemas.microsoft.com/office/word/2012/wordml" xmlns:w16cex="http://schemas.microsoft.com/office/word/2018/wordml/cex" xmlns:w16cid="http://schemas.microsoft.com/office/word/2016/wordml/cid" xmlns:w16="http://schemas.microsoft.com/office/word/2018/wordml" xmlns:w16se="http://schemas.microsoft.com/office/word/2015/wordml/symex" xmlns:wpg="http://schemas.microsoft.com/office/word/2010/wordprocessingGroup" xmlns:wpi="http://schemas.microsoft.com/office/word/2010/wordprocessingInk" xmlns:wne="http://schemas.microsoft.com/office/word/2006/wordml" xmlns:wps="http://schemas.microsoft.com/office/word/2010/wordprocessingShape" mc:Ignorable="w14 w15 w16se w16cid w16 w16cex wp14">
   <w:endnote w:type="separator" w:id="-1">
     <w:p>
       <w:r>
@@ -5711,7 +5753,7 @@
 </file>
 
 <file path=word/footer1.xml><?xml version="1.0" encoding="utf-8"?>
-<w:ftr xmlns:wpc="http://schemas.microsoft.com/office/word/2010/wordprocessingCanvas" xmlns:mc="http://schemas.openxmlformats.org/markup-compatibility/2006" xmlns:o="urn:schemas-microsoft-com:office:office" xmlns:r="http://schemas.openxmlformats.org/officeDocument/2006/relationships" xmlns:m="http://schemas.openxmlformats.org/officeDocument/2006/math" xmlns:v="urn:schemas-microsoft-com:vml" xmlns:wp14="http://schemas.microsoft.com/office/word/2010/wordprocessingDrawing" xmlns:wp="http://schemas.openxmlformats.org/drawingml/2006/wordprocessingDrawing" xmlns:w10="urn:schemas-microsoft-com:office:word" xmlns:w="http://schemas.openxmlformats.org/wordprocessingml/2006/main" xmlns:w14="http://schemas.microsoft.com/office/word/2010/wordml" xmlns:w15="http://schemas.microsoft.com/office/word/2012/wordml" xmlns:wpg="http://schemas.microsoft.com/office/word/2010/wordprocessingGroup" xmlns:wpi="http://schemas.microsoft.com/office/word/2010/wordprocessingInk" xmlns:wne="http://schemas.microsoft.com/office/word/2006/wordml" xmlns:wps="http://schemas.microsoft.com/office/word/2010/wordprocessingShape" mc:Ignorable="w14 w15 wp14">
+<w:ftr xmlns:wpc="http://schemas.microsoft.com/office/word/2010/wordprocessingCanvas" xmlns:cx="http://schemas.microsoft.com/office/drawing/2014/chartex" xmlns:cx1="http://schemas.microsoft.com/office/drawing/2015/9/8/chartex" xmlns:cx2="http://schemas.microsoft.com/office/drawing/2015/10/21/chartex" xmlns:cx3="http://schemas.microsoft.com/office/drawing/2016/5/9/chartex" xmlns:cx4="http://schemas.microsoft.com/office/drawing/2016/5/10/chartex" xmlns:cx5="http://schemas.microsoft.com/office/drawing/2016/5/11/chartex" xmlns:cx6="http://schemas.microsoft.com/office/drawing/2016/5/12/chartex" xmlns:cx7="http://schemas.microsoft.com/office/drawing/2016/5/13/chartex" xmlns:cx8="http://schemas.microsoft.com/office/drawing/2016/5/14/chartex" xmlns:mc="http://schemas.openxmlformats.org/markup-compatibility/2006" xmlns:aink="http://schemas.microsoft.com/office/drawing/2016/ink" xmlns:am3d="http://schemas.microsoft.com/office/drawing/2017/model3d" xmlns:o="urn:schemas-microsoft-com:office:office" xmlns:r="http://schemas.openxmlformats.org/officeDocument/2006/relationships" xmlns:m="http://schemas.openxmlformats.org/officeDocument/2006/math" xmlns:v="urn:schemas-microsoft-com:vml" xmlns:wp14="http://schemas.microsoft.com/office/word/2010/wordprocessingDrawing" xmlns:wp="http://schemas.openxmlformats.org/drawingml/2006/wordprocessingDrawing" xmlns:w10="urn:schemas-microsoft-com:office:word" xmlns:w="http://schemas.openxmlformats.org/wordprocessingml/2006/main" xmlns:w14="http://schemas.microsoft.com/office/word/2010/wordml" xmlns:w15="http://schemas.microsoft.com/office/word/2012/wordml" xmlns:w16cex="http://schemas.microsoft.com/office/word/2018/wordml/cex" xmlns:w16cid="http://schemas.microsoft.com/office/word/2016/wordml/cid" xmlns:w16="http://schemas.microsoft.com/office/word/2018/wordml" xmlns:w16se="http://schemas.microsoft.com/office/word/2015/wordml/symex" xmlns:wpg="http://schemas.microsoft.com/office/word/2010/wordprocessingGroup" xmlns:wpi="http://schemas.microsoft.com/office/word/2010/wordprocessingInk" xmlns:wne="http://schemas.microsoft.com/office/word/2006/wordml" xmlns:wps="http://schemas.microsoft.com/office/word/2010/wordprocessingShape" mc:Ignorable="w14 w15 w16se w16cid w16 w16cex wp14">
   <w:p>
     <w:pPr>
       <w:tabs>
@@ -5865,7 +5907,7 @@
 </file>
 
 <file path=word/footnotes.xml><?xml version="1.0" encoding="utf-8"?>
-<w:footnotes xmlns:wpc="http://schemas.microsoft.com/office/word/2010/wordprocessingCanvas" xmlns:mc="http://schemas.openxmlformats.org/markup-compatibility/2006" xmlns:o="urn:schemas-microsoft-com:office:office" xmlns:r="http://schemas.openxmlformats.org/officeDocument/2006/relationships" xmlns:m="http://schemas.openxmlformats.org/officeDocument/2006/math" xmlns:v="urn:schemas-microsoft-com:vml" xmlns:wp14="http://schemas.microsoft.com/office/word/2010/wordprocessingDrawing" xmlns:wp="http://schemas.openxmlformats.org/drawingml/2006/wordprocessingDrawing" xmlns:w10="urn:schemas-microsoft-com:office:word" xmlns:w="http://schemas.openxmlformats.org/wordprocessingml/2006/main" xmlns:w14="http://schemas.microsoft.com/office/word/2010/wordml" xmlns:w15="http://schemas.microsoft.com/office/word/2012/wordml" xmlns:wpg="http://schemas.microsoft.com/office/word/2010/wordprocessingGroup" xmlns:wpi="http://schemas.microsoft.com/office/word/2010/wordprocessingInk" xmlns:wne="http://schemas.microsoft.com/office/word/2006/wordml" xmlns:wps="http://schemas.microsoft.com/office/word/2010/wordprocessingShape" mc:Ignorable="w14 w15 wp14">
+<w:footnotes xmlns:wpc="http://schemas.microsoft.com/office/word/2010/wordprocessingCanvas" xmlns:cx="http://schemas.microsoft.com/office/drawing/2014/chartex" xmlns:cx1="http://schemas.microsoft.com/office/drawing/2015/9/8/chartex" xmlns:cx2="http://schemas.microsoft.com/office/drawing/2015/10/21/chartex" xmlns:cx3="http://schemas.microsoft.com/office/drawing/2016/5/9/chartex" xmlns:cx4="http://schemas.microsoft.com/office/drawing/2016/5/10/chartex" xmlns:cx5="http://schemas.microsoft.com/office/drawing/2016/5/11/chartex" xmlns:cx6="http://schemas.microsoft.com/office/drawing/2016/5/12/chartex" xmlns:cx7="http://schemas.microsoft.com/office/drawing/2016/5/13/chartex" xmlns:cx8="http://schemas.microsoft.com/office/drawing/2016/5/14/chartex" xmlns:mc="http://schemas.openxmlformats.org/markup-compatibility/2006" xmlns:aink="http://schemas.microsoft.com/office/drawing/2016/ink" xmlns:am3d="http://schemas.microsoft.com/office/drawing/2017/model3d" xmlns:o="urn:schemas-microsoft-com:office:office" xmlns:r="http://schemas.openxmlformats.org/officeDocument/2006/relationships" xmlns:m="http://schemas.openxmlformats.org/officeDocument/2006/math" xmlns:v="urn:schemas-microsoft-com:vml" xmlns:wp14="http://schemas.microsoft.com/office/word/2010/wordprocessingDrawing" xmlns:wp="http://schemas.openxmlformats.org/drawingml/2006/wordprocessingDrawing" xmlns:w10="urn:schemas-microsoft-com:office:word" xmlns:w="http://schemas.openxmlformats.org/wordprocessingml/2006/main" xmlns:w14="http://schemas.microsoft.com/office/word/2010/wordml" xmlns:w15="http://schemas.microsoft.com/office/word/2012/wordml" xmlns:w16cex="http://schemas.microsoft.com/office/word/2018/wordml/cex" xmlns:w16cid="http://schemas.microsoft.com/office/word/2016/wordml/cid" xmlns:w16="http://schemas.microsoft.com/office/word/2018/wordml" xmlns:w16se="http://schemas.microsoft.com/office/word/2015/wordml/symex" xmlns:wpg="http://schemas.microsoft.com/office/word/2010/wordprocessingGroup" xmlns:wpi="http://schemas.microsoft.com/office/word/2010/wordprocessingInk" xmlns:wne="http://schemas.microsoft.com/office/word/2006/wordml" xmlns:wps="http://schemas.microsoft.com/office/word/2010/wordprocessingShape" mc:Ignorable="w14 w15 w16se w16cid w16 w16cex wp14">
   <w:footnote w:type="separator" w:id="-1">
     <w:p>
       <w:r>
@@ -5884,8 +5926,8 @@
 </file>
 
 <file path=word/numbering.xml><?xml version="1.0" encoding="utf-8"?>
-<w:numbering xmlns:wpc="http://schemas.microsoft.com/office/word/2010/wordprocessingCanvas" xmlns:mc="http://schemas.openxmlformats.org/markup-compatibility/2006" xmlns:o="urn:schemas-microsoft-com:office:office" xmlns:r="http://schemas.openxmlformats.org/officeDocument/2006/relationships" xmlns:m="http://schemas.openxmlformats.org/officeDocument/2006/math" xmlns:v="urn:schemas-microsoft-com:vml" xmlns:wp14="http://schemas.microsoft.com/office/word/2010/wordprocessingDrawing" xmlns:wp="http://schemas.openxmlformats.org/drawingml/2006/wordprocessingDrawing" xmlns:w10="urn:schemas-microsoft-com:office:word" xmlns:w="http://schemas.openxmlformats.org/wordprocessingml/2006/main" xmlns:w14="http://schemas.microsoft.com/office/word/2010/wordml" xmlns:w15="http://schemas.microsoft.com/office/word/2012/wordml" xmlns:wpg="http://schemas.microsoft.com/office/word/2010/wordprocessingGroup" xmlns:wpi="http://schemas.microsoft.com/office/word/2010/wordprocessingInk" xmlns:wne="http://schemas.microsoft.com/office/word/2006/wordml" xmlns:wps="http://schemas.microsoft.com/office/word/2010/wordprocessingShape" mc:Ignorable="w14 w15 wp14">
-  <w:abstractNum w:abstractNumId="0">
+<w:numbering xmlns:wpc="http://schemas.microsoft.com/office/word/2010/wordprocessingCanvas" xmlns:cx="http://schemas.microsoft.com/office/drawing/2014/chartex" xmlns:cx1="http://schemas.microsoft.com/office/drawing/2015/9/8/chartex" xmlns:cx2="http://schemas.microsoft.com/office/drawing/2015/10/21/chartex" xmlns:cx3="http://schemas.microsoft.com/office/drawing/2016/5/9/chartex" xmlns:cx4="http://schemas.microsoft.com/office/drawing/2016/5/10/chartex" xmlns:cx5="http://schemas.microsoft.com/office/drawing/2016/5/11/chartex" xmlns:cx6="http://schemas.microsoft.com/office/drawing/2016/5/12/chartex" xmlns:cx7="http://schemas.microsoft.com/office/drawing/2016/5/13/chartex" xmlns:cx8="http://schemas.microsoft.com/office/drawing/2016/5/14/chartex" xmlns:mc="http://schemas.openxmlformats.org/markup-compatibility/2006" xmlns:aink="http://schemas.microsoft.com/office/drawing/2016/ink" xmlns:am3d="http://schemas.microsoft.com/office/drawing/2017/model3d" xmlns:o="urn:schemas-microsoft-com:office:office" xmlns:r="http://schemas.openxmlformats.org/officeDocument/2006/relationships" xmlns:m="http://schemas.openxmlformats.org/officeDocument/2006/math" xmlns:v="urn:schemas-microsoft-com:vml" xmlns:wp14="http://schemas.microsoft.com/office/word/2010/wordprocessingDrawing" xmlns:wp="http://schemas.openxmlformats.org/drawingml/2006/wordprocessingDrawing" xmlns:w10="urn:schemas-microsoft-com:office:word" xmlns:w="http://schemas.openxmlformats.org/wordprocessingml/2006/main" xmlns:w14="http://schemas.microsoft.com/office/word/2010/wordml" xmlns:w15="http://schemas.microsoft.com/office/word/2012/wordml" xmlns:w16cex="http://schemas.microsoft.com/office/word/2018/wordml/cex" xmlns:w16cid="http://schemas.microsoft.com/office/word/2016/wordml/cid" xmlns:w16="http://schemas.microsoft.com/office/word/2018/wordml" xmlns:w16se="http://schemas.microsoft.com/office/word/2015/wordml/symex" xmlns:wpg="http://schemas.microsoft.com/office/word/2010/wordprocessingGroup" xmlns:wpi="http://schemas.microsoft.com/office/word/2010/wordprocessingInk" xmlns:wne="http://schemas.microsoft.com/office/word/2006/wordml" xmlns:wps="http://schemas.microsoft.com/office/word/2010/wordprocessingShape" mc:Ignorable="w14 w15 w16se w16cid w16 w16cex wp14">
+  <w:abstractNum w:abstractNumId="0" w15:restartNumberingAfterBreak="0">
     <w:nsid w:val="FFFFFF88"/>
     <w:multiLevelType w:val="singleLevel"/>
     <w:tmpl w:val="40709D56"/>
@@ -5903,7 +5945,7 @@
       </w:rPr>
     </w:lvl>
   </w:abstractNum>
-  <w:abstractNum w:abstractNumId="1">
+  <w:abstractNum w:abstractNumId="1" w15:restartNumberingAfterBreak="0">
     <w:nsid w:val="0D5233CB"/>
     <w:multiLevelType w:val="hybridMultilevel"/>
     <w:tmpl w:val="7A3600D0"/>
@@ -6018,7 +6060,7 @@
       </w:rPr>
     </w:lvl>
   </w:abstractNum>
-  <w:abstractNum w:abstractNumId="2">
+  <w:abstractNum w:abstractNumId="2" w15:restartNumberingAfterBreak="0">
     <w:nsid w:val="186B060F"/>
     <w:multiLevelType w:val="hybridMultilevel"/>
     <w:tmpl w:val="007034DC"/>
@@ -6133,7 +6175,7 @@
       </w:pPr>
     </w:lvl>
   </w:abstractNum>
-  <w:abstractNum w:abstractNumId="3">
+  <w:abstractNum w:abstractNumId="3" w15:restartNumberingAfterBreak="0">
     <w:nsid w:val="1D4F0EEB"/>
     <w:multiLevelType w:val="hybridMultilevel"/>
     <w:tmpl w:val="FA2E42AA"/>
@@ -6246,7 +6288,7 @@
       </w:rPr>
     </w:lvl>
   </w:abstractNum>
-  <w:abstractNum w:abstractNumId="4">
+  <w:abstractNum w:abstractNumId="4" w15:restartNumberingAfterBreak="0">
     <w:nsid w:val="24394F5A"/>
     <w:multiLevelType w:val="hybridMultilevel"/>
     <w:tmpl w:val="A0964BA4"/>
@@ -6362,7 +6404,7 @@
       </w:rPr>
     </w:lvl>
   </w:abstractNum>
-  <w:abstractNum w:abstractNumId="5">
+  <w:abstractNum w:abstractNumId="5" w15:restartNumberingAfterBreak="0">
     <w:nsid w:val="31960095"/>
     <w:multiLevelType w:val="hybridMultilevel"/>
     <w:tmpl w:val="4DD6685C"/>
@@ -6475,7 +6517,7 @@
       </w:pPr>
     </w:lvl>
   </w:abstractNum>
-  <w:abstractNum w:abstractNumId="6">
+  <w:abstractNum w:abstractNumId="6" w15:restartNumberingAfterBreak="0">
     <w:nsid w:val="34892AF0"/>
     <w:multiLevelType w:val="hybridMultilevel"/>
     <w:tmpl w:val="81785220"/>
@@ -6590,7 +6632,7 @@
       </w:pPr>
     </w:lvl>
   </w:abstractNum>
-  <w:abstractNum w:abstractNumId="7">
+  <w:abstractNum w:abstractNumId="7" w15:restartNumberingAfterBreak="0">
     <w:nsid w:val="36273606"/>
     <w:multiLevelType w:val="multilevel"/>
     <w:tmpl w:val="12EE8876"/>
@@ -6779,7 +6821,7 @@
       </w:rPr>
     </w:lvl>
   </w:abstractNum>
-  <w:abstractNum w:abstractNumId="8">
+  <w:abstractNum w:abstractNumId="8" w15:restartNumberingAfterBreak="0">
     <w:nsid w:val="36841D4D"/>
     <w:multiLevelType w:val="hybridMultilevel"/>
     <w:tmpl w:val="73587826"/>
@@ -6892,7 +6934,7 @@
       </w:rPr>
     </w:lvl>
   </w:abstractNum>
-  <w:abstractNum w:abstractNumId="9">
+  <w:abstractNum w:abstractNumId="9" w15:restartNumberingAfterBreak="0">
     <w:nsid w:val="44B75694"/>
     <w:multiLevelType w:val="hybridMultilevel"/>
     <w:tmpl w:val="604A5A00"/>
@@ -7005,7 +7047,7 @@
       </w:rPr>
     </w:lvl>
   </w:abstractNum>
-  <w:abstractNum w:abstractNumId="10">
+  <w:abstractNum w:abstractNumId="10" w15:restartNumberingAfterBreak="0">
     <w:nsid w:val="44C50263"/>
     <w:multiLevelType w:val="hybridMultilevel"/>
     <w:tmpl w:val="6F00E5C6"/>
@@ -7118,7 +7160,7 @@
       </w:pPr>
     </w:lvl>
   </w:abstractNum>
-  <w:abstractNum w:abstractNumId="11">
+  <w:abstractNum w:abstractNumId="11" w15:restartNumberingAfterBreak="0">
     <w:nsid w:val="4C703A0F"/>
     <w:multiLevelType w:val="hybridMultilevel"/>
     <w:tmpl w:val="7A800098"/>
@@ -7231,7 +7273,7 @@
       </w:pPr>
     </w:lvl>
   </w:abstractNum>
-  <w:abstractNum w:abstractNumId="12">
+  <w:abstractNum w:abstractNumId="12" w15:restartNumberingAfterBreak="0">
     <w:nsid w:val="4EE568CE"/>
     <w:multiLevelType w:val="hybridMultilevel"/>
     <w:tmpl w:val="C22E04DA"/>
@@ -7346,7 +7388,7 @@
       </w:pPr>
     </w:lvl>
   </w:abstractNum>
-  <w:abstractNum w:abstractNumId="13">
+  <w:abstractNum w:abstractNumId="13" w15:restartNumberingAfterBreak="0">
     <w:nsid w:val="52484B22"/>
     <w:multiLevelType w:val="hybridMultilevel"/>
     <w:tmpl w:val="4E1289C4"/>
@@ -7459,7 +7501,7 @@
       </w:rPr>
     </w:lvl>
   </w:abstractNum>
-  <w:abstractNum w:abstractNumId="14">
+  <w:abstractNum w:abstractNumId="14" w15:restartNumberingAfterBreak="0">
     <w:nsid w:val="788975F3"/>
     <w:multiLevelType w:val="hybridMultilevel"/>
     <w:tmpl w:val="033676A2"/>
@@ -7572,7 +7614,7 @@
       </w:pPr>
     </w:lvl>
   </w:abstractNum>
-  <w:abstractNum w:abstractNumId="15">
+  <w:abstractNum w:abstractNumId="15" w15:restartNumberingAfterBreak="0">
     <w:nsid w:val="7C9B08E8"/>
     <w:multiLevelType w:val="hybridMultilevel"/>
     <w:tmpl w:val="BD5628E2"/>
@@ -7685,7 +7727,7 @@
       </w:rPr>
     </w:lvl>
   </w:abstractNum>
-  <w:abstractNum w:abstractNumId="16">
+  <w:abstractNum w:abstractNumId="16" w15:restartNumberingAfterBreak="0">
     <w:nsid w:val="7F8A3529"/>
     <w:multiLevelType w:val="hybridMultilevel"/>
     <w:tmpl w:val="3B325574"/>
@@ -7868,7 +7910,7 @@
 </file>
 
 <file path=word/styles.xml><?xml version="1.0" encoding="utf-8"?>
-<w:styles xmlns:mc="http://schemas.openxmlformats.org/markup-compatibility/2006" xmlns:r="http://schemas.openxmlformats.org/officeDocument/2006/relationships" xmlns:w="http://schemas.openxmlformats.org/wordprocessingml/2006/main" xmlns:w14="http://schemas.microsoft.com/office/word/2010/wordml" xmlns:w15="http://schemas.microsoft.com/office/word/2012/wordml" mc:Ignorable="w14 w15">
+<w:styles xmlns:mc="http://schemas.openxmlformats.org/markup-compatibility/2006" xmlns:r="http://schemas.openxmlformats.org/officeDocument/2006/relationships" xmlns:w="http://schemas.openxmlformats.org/wordprocessingml/2006/main" xmlns:w14="http://schemas.microsoft.com/office/word/2010/wordml" xmlns:w15="http://schemas.microsoft.com/office/word/2012/wordml" xmlns:w16cex="http://schemas.microsoft.com/office/word/2018/wordml/cex" xmlns:w16cid="http://schemas.microsoft.com/office/word/2016/wordml/cid" xmlns:w16="http://schemas.microsoft.com/office/word/2018/wordml" xmlns:w16se="http://schemas.microsoft.com/office/word/2015/wordml/symex" mc:Ignorable="w14 w15 w16se w16cid w16 w16cex">
   <w:docDefaults>
     <w:rPrDefault>
       <w:rPr>
@@ -7884,7 +7926,7 @@
       </w:pPr>
     </w:pPrDefault>
   </w:docDefaults>
-  <w:latentStyles w:defLockedState="0" w:defUIPriority="99" w:defSemiHidden="0" w:defUnhideWhenUsed="0" w:defQFormat="0" w:count="371">
+  <w:latentStyles w:defLockedState="0" w:defUIPriority="99" w:defSemiHidden="0" w:defUnhideWhenUsed="0" w:defQFormat="0" w:count="376">
     <w:lsdException w:name="Normal" w:uiPriority="0" w:qFormat="1"/>
     <w:lsdException w:name="heading 1" w:uiPriority="0" w:qFormat="1"/>
     <w:lsdException w:name="heading 2" w:semiHidden="1" w:uiPriority="0" w:unhideWhenUsed="1" w:qFormat="1"/>
@@ -7990,7 +8032,6 @@
     <w:lsdException w:name="HTML Sample" w:semiHidden="1" w:unhideWhenUsed="1"/>
     <w:lsdException w:name="HTML Typewriter" w:semiHidden="1" w:unhideWhenUsed="1"/>
     <w:lsdException w:name="HTML Variable" w:semiHidden="1" w:unhideWhenUsed="1"/>
-    <w:lsdException w:name="Normal Table" w:semiHidden="1" w:unhideWhenUsed="1"/>
     <w:lsdException w:name="annotation subject" w:semiHidden="1" w:unhideWhenUsed="1"/>
     <w:lsdException w:name="No List" w:semiHidden="1" w:unhideWhenUsed="1"/>
     <w:lsdException w:name="Outline List 1" w:semiHidden="1" w:unhideWhenUsed="1"/>
@@ -8033,11 +8074,8 @@
     <w:lsdException w:name="Table Contemporary" w:semiHidden="1" w:unhideWhenUsed="1"/>
     <w:lsdException w:name="Table Elegant" w:semiHidden="1" w:unhideWhenUsed="1"/>
     <w:lsdException w:name="Table Professional" w:semiHidden="1" w:unhideWhenUsed="1"/>
-    <w:lsdException w:name="Table Subtle 1" w:semiHidden="1" w:unhideWhenUsed="1"/>
     <w:lsdException w:name="Table Subtle 2" w:semiHidden="1" w:unhideWhenUsed="1"/>
     <w:lsdException w:name="Table Web 1" w:semiHidden="1" w:unhideWhenUsed="1"/>
-    <w:lsdException w:name="Table Web 2" w:semiHidden="1" w:unhideWhenUsed="1"/>
-    <w:lsdException w:name="Table Web 3" w:semiHidden="1" w:unhideWhenUsed="1"/>
     <w:lsdException w:name="Balloon Text" w:semiHidden="1" w:unhideWhenUsed="1"/>
     <w:lsdException w:name="Table Grid" w:uiPriority="59"/>
     <w:lsdException w:name="Table Theme" w:semiHidden="1" w:unhideWhenUsed="1"/>
@@ -8256,6 +8294,11 @@
     <w:lsdException w:name="List Table 5 Dark Accent 6" w:uiPriority="50"/>
     <w:lsdException w:name="List Table 6 Colorful Accent 6" w:uiPriority="51"/>
     <w:lsdException w:name="List Table 7 Colorful Accent 6" w:uiPriority="52"/>
+    <w:lsdException w:name="Mention" w:semiHidden="1" w:unhideWhenUsed="1"/>
+    <w:lsdException w:name="Smart Hyperlink" w:semiHidden="1" w:unhideWhenUsed="1"/>
+    <w:lsdException w:name="Hashtag" w:semiHidden="1" w:unhideWhenUsed="1"/>
+    <w:lsdException w:name="Unresolved Mention" w:semiHidden="1" w:unhideWhenUsed="1"/>
+    <w:lsdException w:name="Smart Link" w:semiHidden="1" w:unhideWhenUsed="1"/>
   </w:latentStyles>
   <w:style w:type="paragraph" w:default="1" w:styleId="Normal">
     <w:name w:val="Normal"/>
@@ -8485,7 +8528,6 @@
       <w:spacing w:after="0" w:line="240" w:lineRule="auto"/>
     </w:pPr>
     <w:tblPr>
-      <w:tblInd w:w="0" w:type="dxa"/>
       <w:tblBorders>
         <w:top w:val="single" w:sz="4" w:space="0" w:color="auto"/>
         <w:left w:val="single" w:sz="4" w:space="0" w:color="auto"/>
@@ -8494,12 +8536,6 @@
         <w:insideH w:val="single" w:sz="4" w:space="0" w:color="auto"/>
         <w:insideV w:val="single" w:sz="4" w:space="0" w:color="auto"/>
       </w:tblBorders>
-      <w:tblCellMar>
-        <w:top w:w="0" w:type="dxa"/>
-        <w:left w:w="108" w:type="dxa"/>
-        <w:bottom w:w="0" w:type="dxa"/>
-        <w:right w:w="108" w:type="dxa"/>
-      </w:tblCellMar>
     </w:tblPr>
   </w:style>
   <w:style w:type="paragraph" w:customStyle="1" w:styleId="Tabelbody">
@@ -9100,6 +9136,16 @@
 </file>
 
 <file path=customXml/item2.xml><?xml version="1.0" encoding="utf-8"?>
+<b:Sources xmlns:b="http://schemas.openxmlformats.org/officeDocument/2006/bibliography" xmlns="http://schemas.openxmlformats.org/officeDocument/2006/bibliography" SelectedStyle="\APASixthEditionOfficeOnline.xsl" StyleName="APA" Version="6"/>
+</file>
+
+<file path=customXml/item3.xml><?xml version="1.0" encoding="utf-8"?>
+<p:properties xmlns:p="http://schemas.microsoft.com/office/2006/metadata/properties" xmlns:xsi="http://www.w3.org/2001/XMLSchema-instance" xmlns:pc="http://schemas.microsoft.com/office/infopath/2007/PartnerControls">
+  <documentManagement/>
+</p:properties>
+</file>
+
+<file path=customXml/item4.xml><?xml version="1.0" encoding="utf-8"?>
 <ct:contentTypeSchema xmlns:ct="http://schemas.microsoft.com/office/2006/metadata/contentType" xmlns:ma="http://schemas.microsoft.com/office/2006/metadata/properties/metaAttributes" ct:_="" ma:_="" ma:contentTypeName="Document" ma:contentTypeID="0x0101006E2266C429646E4EBD6404B6EA8A4485" ma:contentTypeVersion="0" ma:contentTypeDescription="Create a new document." ma:contentTypeScope="" ma:versionID="84cb85dfad10a4f87f2f5e3abdc78583">
   <xsd:schema xmlns:xsd="http://www.w3.org/2001/XMLSchema" xmlns:xs="http://www.w3.org/2001/XMLSchema" xmlns:p="http://schemas.microsoft.com/office/2006/metadata/properties" targetNamespace="http://schemas.microsoft.com/office/2006/metadata/properties" ma:root="true" ma:fieldsID="067e30616eeadeb776f014c5fbcfd813">
     <xsd:element name="properties">
@@ -9213,16 +9259,6 @@
 </ct:contentTypeSchema>
 </file>
 
-<file path=customXml/item3.xml><?xml version="1.0" encoding="utf-8"?>
-<p:properties xmlns:p="http://schemas.microsoft.com/office/2006/metadata/properties" xmlns:xsi="http://www.w3.org/2001/XMLSchema-instance" xmlns:pc="http://schemas.microsoft.com/office/infopath/2007/PartnerControls">
-  <documentManagement/>
-</p:properties>
-</file>
-
-<file path=customXml/item4.xml><?xml version="1.0" encoding="utf-8"?>
-<b:Sources xmlns:b="http://schemas.openxmlformats.org/officeDocument/2006/bibliography" xmlns="http://schemas.openxmlformats.org/officeDocument/2006/bibliography" SelectedStyle="\APASixthEditionOfficeOnline.xsl" StyleName="APA" Version="6"/>
-</file>
-
 <file path=customXml/itemProps1.xml><?xml version="1.0" encoding="utf-8"?>
 <ds:datastoreItem xmlns:ds="http://schemas.openxmlformats.org/officeDocument/2006/customXml" ds:itemID="{8D559B33-4825-405B-ACEB-6F229225D325}">
   <ds:schemaRefs>
@@ -9232,17 +9268,9 @@
 </file>
 
 <file path=customXml/itemProps2.xml><?xml version="1.0" encoding="utf-8"?>
-<ds:datastoreItem xmlns:ds="http://schemas.openxmlformats.org/officeDocument/2006/customXml" ds:itemID="{08EF32FD-76A6-438F-9009-32016340A188}">
+<ds:datastoreItem xmlns:ds="http://schemas.openxmlformats.org/officeDocument/2006/customXml" ds:itemID="{4232D0CF-3435-40C4-A992-E02F8CAF38AB}">
   <ds:schemaRefs>
-    <ds:schemaRef ds:uri="http://schemas.microsoft.com/office/2006/metadata/contentType"/>
-    <ds:schemaRef ds:uri="http://schemas.microsoft.com/office/2006/metadata/properties/metaAttributes"/>
-    <ds:schemaRef ds:uri="http://www.w3.org/2001/XMLSchema"/>
-    <ds:schemaRef ds:uri="http://schemas.microsoft.com/office/2006/metadata/properties"/>
-    <ds:schemaRef ds:uri="http://schemas.openxmlformats.org/package/2006/metadata/core-properties"/>
-    <ds:schemaRef ds:uri="http://purl.org/dc/elements/1.1/"/>
-    <ds:schemaRef ds:uri="http://purl.org/dc/terms/"/>
-    <ds:schemaRef ds:uri="http://schemas.microsoft.com/internal/obd"/>
-    <ds:schemaRef ds:uri="http://schemas.microsoft.com/office/infopath/2007/PartnerControls"/>
+    <ds:schemaRef ds:uri="http://schemas.openxmlformats.org/officeDocument/2006/bibliography"/>
   </ds:schemaRefs>
 </ds:datastoreItem>
 </file>
@@ -9257,9 +9285,17 @@
 </file>
 
 <file path=customXml/itemProps4.xml><?xml version="1.0" encoding="utf-8"?>
-<ds:datastoreItem xmlns:ds="http://schemas.openxmlformats.org/officeDocument/2006/customXml" ds:itemID="{4232D0CF-3435-40C4-A992-E02F8CAF38AB}">
+<ds:datastoreItem xmlns:ds="http://schemas.openxmlformats.org/officeDocument/2006/customXml" ds:itemID="{08EF32FD-76A6-438F-9009-32016340A188}">
   <ds:schemaRefs>
-    <ds:schemaRef ds:uri="http://schemas.openxmlformats.org/officeDocument/2006/bibliography"/>
+    <ds:schemaRef ds:uri="http://schemas.microsoft.com/office/2006/metadata/contentType"/>
+    <ds:schemaRef ds:uri="http://schemas.microsoft.com/office/2006/metadata/properties/metaAttributes"/>
+    <ds:schemaRef ds:uri="http://www.w3.org/2001/XMLSchema"/>
+    <ds:schemaRef ds:uri="http://schemas.microsoft.com/office/2006/metadata/properties"/>
+    <ds:schemaRef ds:uri="http://schemas.openxmlformats.org/package/2006/metadata/core-properties"/>
+    <ds:schemaRef ds:uri="http://purl.org/dc/elements/1.1/"/>
+    <ds:schemaRef ds:uri="http://purl.org/dc/terms/"/>
+    <ds:schemaRef ds:uri="http://schemas.microsoft.com/internal/obd"/>
+    <ds:schemaRef ds:uri="http://schemas.microsoft.com/office/infopath/2007/PartnerControls"/>
   </ds:schemaRefs>
 </ds:datastoreItem>
 </file>
</xml_diff>

<commit_message>
added something to the Project plan, 4.3
</commit_message>
<xml_diff>
--- a/Documentation/_current/Project_Plan_v1.docx
+++ b/Documentation/_current/Project_Plan_v1.docx
@@ -2812,14 +2812,14 @@
       <w:pPr>
         <w:pStyle w:val="Heading2"/>
       </w:pPr>
-      <w:bookmarkStart w:id="6" w:name="_Toc327581046"/>
-      <w:bookmarkStart w:id="7" w:name="_Toc327581596"/>
-      <w:bookmarkStart w:id="8" w:name="_Toc327583376"/>
-      <w:bookmarkStart w:id="9" w:name="_Toc50826611"/>
+      <w:bookmarkStart w:id="6" w:name="_Toc50826611"/>
+      <w:bookmarkStart w:id="7" w:name="_Toc327581046"/>
+      <w:bookmarkStart w:id="8" w:name="_Toc327581596"/>
+      <w:bookmarkStart w:id="9" w:name="_Toc327583376"/>
       <w:r>
         <w:t>Goal of the project</w:t>
       </w:r>
-      <w:bookmarkEnd w:id="9"/>
+      <w:bookmarkEnd w:id="6"/>
     </w:p>
     <w:p/>
     <w:p>
@@ -2935,9 +2935,9 @@
         </w:rPr>
       </w:pPr>
       <w:bookmarkStart w:id="10" w:name="_Toc50826612"/>
-      <w:bookmarkEnd w:id="6"/>
       <w:bookmarkEnd w:id="7"/>
       <w:bookmarkEnd w:id="8"/>
+      <w:bookmarkEnd w:id="9"/>
       <w:r>
         <w:t>Scope and preconditions</w:t>
       </w:r>
@@ -3252,10 +3252,10 @@
         <w:pStyle w:val="Heading2"/>
       </w:pPr>
       <w:bookmarkStart w:id="11" w:name="_Toc507670776"/>
-      <w:bookmarkStart w:id="12" w:name="_Toc327581048"/>
-      <w:bookmarkStart w:id="13" w:name="_Toc327581598"/>
-      <w:bookmarkStart w:id="14" w:name="_Toc327583378"/>
-      <w:bookmarkStart w:id="15" w:name="_Toc50826613"/>
+      <w:bookmarkStart w:id="12" w:name="_Toc50826613"/>
+      <w:bookmarkStart w:id="13" w:name="_Toc327581048"/>
+      <w:bookmarkStart w:id="14" w:name="_Toc327581598"/>
+      <w:bookmarkStart w:id="15" w:name="_Toc327583378"/>
       <w:r>
         <w:t>Strateg</w:t>
       </w:r>
@@ -3263,7 +3263,7 @@
       <w:r>
         <w:t>y</w:t>
       </w:r>
-      <w:bookmarkEnd w:id="15"/>
+      <w:bookmarkEnd w:id="12"/>
     </w:p>
     <w:p/>
     <w:p>
@@ -3370,9 +3370,9 @@
       </w:r>
       <w:bookmarkEnd w:id="16"/>
     </w:p>
-    <w:bookmarkEnd w:id="12"/>
     <w:bookmarkEnd w:id="13"/>
     <w:bookmarkEnd w:id="14"/>
+    <w:bookmarkEnd w:id="15"/>
     <w:p>
       <w:pPr>
         <w:pStyle w:val="ListParagraph"/>
@@ -3615,7 +3615,7 @@
           <v:shape id="_x0000_i1025" type="#_x0000_t75" style="width:446.5pt;height:259pt" o:ole="">
             <v:imagedata r:id="rId11" o:title=""/>
           </v:shape>
-          <o:OLEObject Type="Embed" ProgID="OrgPlusWOPX.4" ShapeID="_x0000_i1025" DrawAspect="Content" ObjectID="_1661441541" r:id="rId12"/>
+          <o:OLEObject Type="Embed" ProgID="OrgPlusWOPX.4" ShapeID="_x0000_i1025" DrawAspect="Content" ObjectID="_1661504376" r:id="rId12"/>
         </w:object>
       </w:r>
     </w:p>
@@ -4227,16 +4227,7 @@
                 <w:szCs w:val="22"/>
                 <w:lang w:val="en-US"/>
               </w:rPr>
-              <w:t>Available every Wednesday and Friday for a progress meeting</w:t>
-            </w:r>
-            <w:r>
-              <w:rPr>
-                <w:iCs/>
-                <w:sz w:val="20"/>
-                <w:szCs w:val="22"/>
-                <w:lang w:val="en-US"/>
-              </w:rPr>
-              <w:t xml:space="preserve"> and also when team meetings take place throughout the week.</w:t>
+              <w:t>Available every Wednesday and Friday for a progress meeting and also when team meetings take place throughout the week.</w:t>
             </w:r>
           </w:p>
         </w:tc>
@@ -4352,23 +4343,13 @@
                 <w:lang w:val="bg-BG"/>
               </w:rPr>
             </w:pPr>
-            <w:proofErr w:type="spellStart"/>
             <w:r>
               <w:rPr>
                 <w:iCs/>
                 <w:sz w:val="20"/>
                 <w:lang w:val="en-US"/>
               </w:rPr>
-              <w:t>Velimir</w:t>
-            </w:r>
-            <w:proofErr w:type="spellEnd"/>
-            <w:r>
-              <w:rPr>
-                <w:iCs/>
-                <w:sz w:val="20"/>
-                <w:lang w:val="en-US"/>
-              </w:rPr>
-              <w:t xml:space="preserve"> Vuka</w:t>
+              <w:t>Velimir Vuka</w:t>
             </w:r>
             <w:r>
               <w:rPr>
@@ -5278,7 +5259,7 @@
           <w:i/>
           <w:sz w:val="16"/>
           <w:szCs w:val="16"/>
-          <w:lang w:val="en-US"/>
+          <w:lang w:val="en-GB"/>
         </w:rPr>
       </w:pPr>
       <w:r>
@@ -5299,6 +5280,71 @@
         </w:rPr>
         <w:t>&gt;&gt;</w:t>
       </w:r>
+    </w:p>
+    <w:p>
+      <w:pPr>
+        <w:jc w:val="both"/>
+        <w:rPr>
+          <w:iCs/>
+          <w:lang w:val="en-GB"/>
+        </w:rPr>
+      </w:pPr>
+    </w:p>
+    <w:p>
+      <w:pPr>
+        <w:jc w:val="both"/>
+        <w:rPr>
+          <w:iCs/>
+          <w:lang w:val="en-GB"/>
+        </w:rPr>
+      </w:pPr>
+      <w:r>
+        <w:rPr>
+          <w:iCs/>
+          <w:lang w:val="en-GB"/>
+        </w:rPr>
+        <w:t>We are</w:t>
+      </w:r>
+      <w:r>
+        <w:rPr>
+          <w:iCs/>
+          <w:lang w:val="en-GB"/>
+        </w:rPr>
+        <w:t xml:space="preserve"> going to </w:t>
+      </w:r>
+      <w:proofErr w:type="spellStart"/>
+      <w:r>
+        <w:rPr>
+          <w:iCs/>
+          <w:lang w:val="en-GB"/>
+        </w:rPr>
+        <w:t>to</w:t>
+      </w:r>
+      <w:proofErr w:type="spellEnd"/>
+      <w:r>
+        <w:rPr>
+          <w:iCs/>
+          <w:lang w:val="en-GB"/>
+        </w:rPr>
+        <w:t xml:space="preserve"> keep track of </w:t>
+      </w:r>
+      <w:r>
+        <w:rPr>
+          <w:iCs/>
+          <w:lang w:val="en-GB"/>
+        </w:rPr>
+        <w:t>key versions of the product we are creating. Key version stands for a stable version that has a lot more features than the previous one. If something goes wrong during development, we would be able to get back to the previous stable version of the product.</w:t>
+      </w:r>
+    </w:p>
+    <w:p>
+      <w:pPr>
+        <w:rPr>
+          <w:i/>
+          <w:sz w:val="16"/>
+          <w:szCs w:val="16"/>
+          <w:lang w:val="en-US"/>
+        </w:rPr>
+      </w:pPr>
     </w:p>
     <w:p>
       <w:pPr>
@@ -8032,6 +8078,7 @@
     <w:lsdException w:name="HTML Sample" w:semiHidden="1" w:unhideWhenUsed="1"/>
     <w:lsdException w:name="HTML Typewriter" w:semiHidden="1" w:unhideWhenUsed="1"/>
     <w:lsdException w:name="HTML Variable" w:semiHidden="1" w:unhideWhenUsed="1"/>
+    <w:lsdException w:name="Normal Table" w:semiHidden="1" w:unhideWhenUsed="1"/>
     <w:lsdException w:name="annotation subject" w:semiHidden="1" w:unhideWhenUsed="1"/>
     <w:lsdException w:name="No List" w:semiHidden="1" w:unhideWhenUsed="1"/>
     <w:lsdException w:name="Outline List 1" w:semiHidden="1" w:unhideWhenUsed="1"/>
@@ -8074,8 +8121,11 @@
     <w:lsdException w:name="Table Contemporary" w:semiHidden="1" w:unhideWhenUsed="1"/>
     <w:lsdException w:name="Table Elegant" w:semiHidden="1" w:unhideWhenUsed="1"/>
     <w:lsdException w:name="Table Professional" w:semiHidden="1" w:unhideWhenUsed="1"/>
+    <w:lsdException w:name="Table Subtle 1" w:semiHidden="1" w:unhideWhenUsed="1"/>
     <w:lsdException w:name="Table Subtle 2" w:semiHidden="1" w:unhideWhenUsed="1"/>
     <w:lsdException w:name="Table Web 1" w:semiHidden="1" w:unhideWhenUsed="1"/>
+    <w:lsdException w:name="Table Web 2" w:semiHidden="1" w:unhideWhenUsed="1"/>
+    <w:lsdException w:name="Table Web 3" w:semiHidden="1" w:unhideWhenUsed="1"/>
     <w:lsdException w:name="Balloon Text" w:semiHidden="1" w:unhideWhenUsed="1"/>
     <w:lsdException w:name="Table Grid" w:uiPriority="59"/>
     <w:lsdException w:name="Table Theme" w:semiHidden="1" w:unhideWhenUsed="1"/>
@@ -9127,6 +9177,10 @@
 </file>
 
 <file path=customXml/item1.xml><?xml version="1.0" encoding="utf-8"?>
+<b:Sources xmlns:b="http://schemas.openxmlformats.org/officeDocument/2006/bibliography" xmlns="http://schemas.openxmlformats.org/officeDocument/2006/bibliography" SelectedStyle="\APASixthEditionOfficeOnline.xsl" StyleName="APA" Version="6"/>
+</file>
+
+<file path=customXml/item2.xml><?xml version="1.0" encoding="utf-8"?>
 <?mso-contentType ?>
 <FormTemplates xmlns="http://schemas.microsoft.com/sharepoint/v3/contenttype/forms">
   <Display>DocumentLibraryForm</Display>
@@ -9135,17 +9189,7 @@
 </FormTemplates>
 </file>
 
-<file path=customXml/item2.xml><?xml version="1.0" encoding="utf-8"?>
-<b:Sources xmlns:b="http://schemas.openxmlformats.org/officeDocument/2006/bibliography" xmlns="http://schemas.openxmlformats.org/officeDocument/2006/bibliography" SelectedStyle="\APASixthEditionOfficeOnline.xsl" StyleName="APA" Version="6"/>
-</file>
-
 <file path=customXml/item3.xml><?xml version="1.0" encoding="utf-8"?>
-<p:properties xmlns:p="http://schemas.microsoft.com/office/2006/metadata/properties" xmlns:xsi="http://www.w3.org/2001/XMLSchema-instance" xmlns:pc="http://schemas.microsoft.com/office/infopath/2007/PartnerControls">
-  <documentManagement/>
-</p:properties>
-</file>
-
-<file path=customXml/item4.xml><?xml version="1.0" encoding="utf-8"?>
 <ct:contentTypeSchema xmlns:ct="http://schemas.microsoft.com/office/2006/metadata/contentType" xmlns:ma="http://schemas.microsoft.com/office/2006/metadata/properties/metaAttributes" ct:_="" ma:_="" ma:contentTypeName="Document" ma:contentTypeID="0x0101006E2266C429646E4EBD6404B6EA8A4485" ma:contentTypeVersion="0" ma:contentTypeDescription="Create a new document." ma:contentTypeScope="" ma:versionID="84cb85dfad10a4f87f2f5e3abdc78583">
   <xsd:schema xmlns:xsd="http://www.w3.org/2001/XMLSchema" xmlns:xs="http://www.w3.org/2001/XMLSchema" xmlns:p="http://schemas.microsoft.com/office/2006/metadata/properties" targetNamespace="http://schemas.microsoft.com/office/2006/metadata/properties" ma:root="true" ma:fieldsID="067e30616eeadeb776f014c5fbcfd813">
     <xsd:element name="properties">
@@ -9259,7 +9303,21 @@
 </ct:contentTypeSchema>
 </file>
 
+<file path=customXml/item4.xml><?xml version="1.0" encoding="utf-8"?>
+<p:properties xmlns:p="http://schemas.microsoft.com/office/2006/metadata/properties" xmlns:xsi="http://www.w3.org/2001/XMLSchema-instance" xmlns:pc="http://schemas.microsoft.com/office/infopath/2007/PartnerControls">
+  <documentManagement/>
+</p:properties>
+</file>
+
 <file path=customXml/itemProps1.xml><?xml version="1.0" encoding="utf-8"?>
+<ds:datastoreItem xmlns:ds="http://schemas.openxmlformats.org/officeDocument/2006/customXml" ds:itemID="{4232D0CF-3435-40C4-A992-E02F8CAF38AB}">
+  <ds:schemaRefs>
+    <ds:schemaRef ds:uri="http://schemas.openxmlformats.org/officeDocument/2006/bibliography"/>
+  </ds:schemaRefs>
+</ds:datastoreItem>
+</file>
+
+<file path=customXml/itemProps2.xml><?xml version="1.0" encoding="utf-8"?>
 <ds:datastoreItem xmlns:ds="http://schemas.openxmlformats.org/officeDocument/2006/customXml" ds:itemID="{8D559B33-4825-405B-ACEB-6F229225D325}">
   <ds:schemaRefs>
     <ds:schemaRef ds:uri="http://schemas.microsoft.com/sharepoint/v3/contenttype/forms"/>
@@ -9267,24 +9325,7 @@
 </ds:datastoreItem>
 </file>
 
-<file path=customXml/itemProps2.xml><?xml version="1.0" encoding="utf-8"?>
-<ds:datastoreItem xmlns:ds="http://schemas.openxmlformats.org/officeDocument/2006/customXml" ds:itemID="{4232D0CF-3435-40C4-A992-E02F8CAF38AB}">
-  <ds:schemaRefs>
-    <ds:schemaRef ds:uri="http://schemas.openxmlformats.org/officeDocument/2006/bibliography"/>
-  </ds:schemaRefs>
-</ds:datastoreItem>
-</file>
-
 <file path=customXml/itemProps3.xml><?xml version="1.0" encoding="utf-8"?>
-<ds:datastoreItem xmlns:ds="http://schemas.openxmlformats.org/officeDocument/2006/customXml" ds:itemID="{AC94A26D-82EB-45B7-AEA3-129FBDD1FCEB}">
-  <ds:schemaRefs>
-    <ds:schemaRef ds:uri="http://schemas.microsoft.com/office/2006/metadata/properties"/>
-    <ds:schemaRef ds:uri="http://schemas.microsoft.com/office/infopath/2007/PartnerControls"/>
-  </ds:schemaRefs>
-</ds:datastoreItem>
-</file>
-
-<file path=customXml/itemProps4.xml><?xml version="1.0" encoding="utf-8"?>
 <ds:datastoreItem xmlns:ds="http://schemas.openxmlformats.org/officeDocument/2006/customXml" ds:itemID="{08EF32FD-76A6-438F-9009-32016340A188}">
   <ds:schemaRefs>
     <ds:schemaRef ds:uri="http://schemas.microsoft.com/office/2006/metadata/contentType"/>
@@ -9298,4 +9339,13 @@
     <ds:schemaRef ds:uri="http://schemas.microsoft.com/office/infopath/2007/PartnerControls"/>
   </ds:schemaRefs>
 </ds:datastoreItem>
+</file>
+
+<file path=customXml/itemProps4.xml><?xml version="1.0" encoding="utf-8"?>
+<ds:datastoreItem xmlns:ds="http://schemas.openxmlformats.org/officeDocument/2006/customXml" ds:itemID="{AC94A26D-82EB-45B7-AEA3-129FBDD1FCEB}">
+  <ds:schemaRefs>
+    <ds:schemaRef ds:uri="http://schemas.microsoft.com/office/2006/metadata/properties"/>
+    <ds:schemaRef ds:uri="http://schemas.microsoft.com/office/infopath/2007/PartnerControls"/>
+  </ds:schemaRefs>
+</ds:datastoreItem>
 </file>
</xml_diff>

<commit_message>
Removed text in italic from project plan
</commit_message>
<xml_diff>
--- a/Documentation/_current/Project_Plan_v1.docx
+++ b/Documentation/_current/Project_Plan_v1.docx
@@ -3615,7 +3615,7 @@
           <v:shape id="_x0000_i1025" type="#_x0000_t75" style="width:446.5pt;height:259pt" o:ole="">
             <v:imagedata r:id="rId11" o:title=""/>
           </v:shape>
-          <o:OLEObject Type="Embed" ProgID="OrgPlusWOPX.4" ShapeID="_x0000_i1025" DrawAspect="Content" ObjectID="_1661504376" r:id="rId12"/>
+          <o:OLEObject Type="Embed" ProgID="OrgPlusWOPX.4" ShapeID="_x0000_i1025" DrawAspect="Content" ObjectID="_1661759208" r:id="rId12"/>
         </w:object>
       </w:r>
     </w:p>
@@ -4343,13 +4343,23 @@
                 <w:lang w:val="bg-BG"/>
               </w:rPr>
             </w:pPr>
+            <w:proofErr w:type="spellStart"/>
             <w:r>
               <w:rPr>
                 <w:iCs/>
                 <w:sz w:val="20"/>
                 <w:lang w:val="en-US"/>
               </w:rPr>
-              <w:t>Velimir Vuka</w:t>
+              <w:t>Velimir</w:t>
+            </w:r>
+            <w:proofErr w:type="spellEnd"/>
+            <w:r>
+              <w:rPr>
+                <w:iCs/>
+                <w:sz w:val="20"/>
+                <w:lang w:val="en-US"/>
+              </w:rPr>
+              <w:t xml:space="preserve"> Vuka</w:t>
             </w:r>
             <w:r>
               <w:rPr>
@@ -5179,110 +5189,6 @@
     </w:p>
     <w:p>
       <w:pPr>
-        <w:rPr>
-          <w:i/>
-          <w:sz w:val="16"/>
-          <w:szCs w:val="16"/>
-          <w:lang w:val="en-US"/>
-        </w:rPr>
-      </w:pPr>
-      <w:r>
-        <w:rPr>
-          <w:i/>
-          <w:sz w:val="16"/>
-          <w:szCs w:val="16"/>
-          <w:lang w:val="en-US"/>
-        </w:rPr>
-        <w:t xml:space="preserve">&lt;&lt; Describe the </w:t>
-      </w:r>
-      <w:r>
-        <w:rPr>
-          <w:i/>
-          <w:sz w:val="16"/>
-          <w:szCs w:val="16"/>
-          <w:lang w:val="en-US"/>
-        </w:rPr>
-        <w:t xml:space="preserve">project </w:t>
-      </w:r>
-      <w:r>
-        <w:rPr>
-          <w:i/>
-          <w:sz w:val="16"/>
-          <w:szCs w:val="16"/>
-          <w:lang w:val="en-US"/>
-        </w:rPr>
-        <w:t>approach with respect to version management. T</w:t>
-      </w:r>
-      <w:r>
-        <w:rPr>
-          <w:i/>
-          <w:sz w:val="16"/>
-          <w:szCs w:val="16"/>
-          <w:lang w:val="en-US"/>
-        </w:rPr>
-        <w:t xml:space="preserve">his might include things </w:t>
-      </w:r>
-      <w:proofErr w:type="gramStart"/>
-      <w:r>
-        <w:rPr>
-          <w:i/>
-          <w:sz w:val="16"/>
-          <w:szCs w:val="16"/>
-          <w:lang w:val="en-US"/>
-        </w:rPr>
-        <w:t>like  tooling</w:t>
-      </w:r>
-      <w:proofErr w:type="gramEnd"/>
-      <w:r>
-        <w:rPr>
-          <w:i/>
-          <w:sz w:val="16"/>
-          <w:szCs w:val="16"/>
-          <w:lang w:val="en-US"/>
-        </w:rPr>
-        <w:t>, branching strategy, promotion-, release- and baseline strategy.</w:t>
-      </w:r>
-    </w:p>
-    <w:p>
-      <w:pPr>
-        <w:rPr>
-          <w:i/>
-          <w:sz w:val="16"/>
-          <w:szCs w:val="16"/>
-          <w:lang w:val="en-US"/>
-        </w:rPr>
-      </w:pPr>
-    </w:p>
-    <w:p>
-      <w:pPr>
-        <w:rPr>
-          <w:i/>
-          <w:sz w:val="16"/>
-          <w:szCs w:val="16"/>
-          <w:lang w:val="en-GB"/>
-        </w:rPr>
-      </w:pPr>
-      <w:r>
-        <w:rPr>
-          <w:i/>
-          <w:sz w:val="16"/>
-          <w:szCs w:val="16"/>
-          <w:lang w:val="en-US"/>
-        </w:rPr>
-        <w:t>Also, when relevant, think of a mechanism to deal with change requests and problem reports.</w:t>
-      </w:r>
-      <w:r>
-        <w:rPr>
-          <w:i/>
-          <w:sz w:val="16"/>
-          <w:szCs w:val="16"/>
-          <w:lang w:val="en-GB"/>
-        </w:rPr>
-        <w:t>&gt;&gt;</w:t>
-      </w:r>
-    </w:p>
-    <w:p>
-      <w:pPr>
         <w:jc w:val="both"/>
         <w:rPr>
           <w:iCs/>
@@ -5303,37 +5209,23 @@
           <w:iCs/>
           <w:lang w:val="en-GB"/>
         </w:rPr>
-        <w:t>We are</w:t>
-      </w:r>
+        <w:t xml:space="preserve">We are going to </w:t>
+      </w:r>
+      <w:proofErr w:type="spellStart"/>
       <w:r>
         <w:rPr>
           <w:iCs/>
           <w:lang w:val="en-GB"/>
         </w:rPr>
-        <w:t xml:space="preserve"> going to </w:t>
-      </w:r>
-      <w:proofErr w:type="spellStart"/>
+        <w:t>to</w:t>
+      </w:r>
+      <w:proofErr w:type="spellEnd"/>
       <w:r>
         <w:rPr>
           <w:iCs/>
           <w:lang w:val="en-GB"/>
         </w:rPr>
-        <w:t>to</w:t>
-      </w:r>
-      <w:proofErr w:type="spellEnd"/>
-      <w:r>
-        <w:rPr>
-          <w:iCs/>
-          <w:lang w:val="en-GB"/>
-        </w:rPr>
-        <w:t xml:space="preserve"> keep track of </w:t>
-      </w:r>
-      <w:r>
-        <w:rPr>
-          <w:iCs/>
-          <w:lang w:val="en-GB"/>
-        </w:rPr>
-        <w:t>key versions of the product we are creating. Key version stands for a stable version that has a lot more features than the previous one. If something goes wrong during development, we would be able to get back to the previous stable version of the product.</w:t>
+        <w:t xml:space="preserve"> keep track of key versions of the product we are creating. Key version stands for a stable version that has a lot more features than the previous one. If something goes wrong during development, we would be able to get back to the previous stable version of the product.</w:t>
       </w:r>
     </w:p>
     <w:p>
@@ -9177,10 +9069,6 @@
 </file>
 
 <file path=customXml/item1.xml><?xml version="1.0" encoding="utf-8"?>
-<b:Sources xmlns:b="http://schemas.openxmlformats.org/officeDocument/2006/bibliography" xmlns="http://schemas.openxmlformats.org/officeDocument/2006/bibliography" SelectedStyle="\APASixthEditionOfficeOnline.xsl" StyleName="APA" Version="6"/>
-</file>
-
-<file path=customXml/item2.xml><?xml version="1.0" encoding="utf-8"?>
 <?mso-contentType ?>
 <FormTemplates xmlns="http://schemas.microsoft.com/sharepoint/v3/contenttype/forms">
   <Display>DocumentLibraryForm</Display>
@@ -9189,7 +9077,17 @@
 </FormTemplates>
 </file>
 
+<file path=customXml/item2.xml><?xml version="1.0" encoding="utf-8"?>
+<b:Sources xmlns:b="http://schemas.openxmlformats.org/officeDocument/2006/bibliography" xmlns="http://schemas.openxmlformats.org/officeDocument/2006/bibliography" SelectedStyle="\APASixthEditionOfficeOnline.xsl" StyleName="APA" Version="6"/>
+</file>
+
 <file path=customXml/item3.xml><?xml version="1.0" encoding="utf-8"?>
+<p:properties xmlns:p="http://schemas.microsoft.com/office/2006/metadata/properties" xmlns:xsi="http://www.w3.org/2001/XMLSchema-instance" xmlns:pc="http://schemas.microsoft.com/office/infopath/2007/PartnerControls">
+  <documentManagement/>
+</p:properties>
+</file>
+
+<file path=customXml/item4.xml><?xml version="1.0" encoding="utf-8"?>
 <ct:contentTypeSchema xmlns:ct="http://schemas.microsoft.com/office/2006/metadata/contentType" xmlns:ma="http://schemas.microsoft.com/office/2006/metadata/properties/metaAttributes" ct:_="" ma:_="" ma:contentTypeName="Document" ma:contentTypeID="0x0101006E2266C429646E4EBD6404B6EA8A4485" ma:contentTypeVersion="0" ma:contentTypeDescription="Create a new document." ma:contentTypeScope="" ma:versionID="84cb85dfad10a4f87f2f5e3abdc78583">
   <xsd:schema xmlns:xsd="http://www.w3.org/2001/XMLSchema" xmlns:xs="http://www.w3.org/2001/XMLSchema" xmlns:p="http://schemas.microsoft.com/office/2006/metadata/properties" targetNamespace="http://schemas.microsoft.com/office/2006/metadata/properties" ma:root="true" ma:fieldsID="067e30616eeadeb776f014c5fbcfd813">
     <xsd:element name="properties">
@@ -9303,13 +9201,15 @@
 </ct:contentTypeSchema>
 </file>
 
-<file path=customXml/item4.xml><?xml version="1.0" encoding="utf-8"?>
-<p:properties xmlns:p="http://schemas.microsoft.com/office/2006/metadata/properties" xmlns:xsi="http://www.w3.org/2001/XMLSchema-instance" xmlns:pc="http://schemas.microsoft.com/office/infopath/2007/PartnerControls">
-  <documentManagement/>
-</p:properties>
+<file path=customXml/itemProps1.xml><?xml version="1.0" encoding="utf-8"?>
+<ds:datastoreItem xmlns:ds="http://schemas.openxmlformats.org/officeDocument/2006/customXml" ds:itemID="{8D559B33-4825-405B-ACEB-6F229225D325}">
+  <ds:schemaRefs>
+    <ds:schemaRef ds:uri="http://schemas.microsoft.com/sharepoint/v3/contenttype/forms"/>
+  </ds:schemaRefs>
+</ds:datastoreItem>
 </file>
 
-<file path=customXml/itemProps1.xml><?xml version="1.0" encoding="utf-8"?>
+<file path=customXml/itemProps2.xml><?xml version="1.0" encoding="utf-8"?>
 <ds:datastoreItem xmlns:ds="http://schemas.openxmlformats.org/officeDocument/2006/customXml" ds:itemID="{4232D0CF-3435-40C4-A992-E02F8CAF38AB}">
   <ds:schemaRefs>
     <ds:schemaRef ds:uri="http://schemas.openxmlformats.org/officeDocument/2006/bibliography"/>
@@ -9317,15 +9217,16 @@
 </ds:datastoreItem>
 </file>
 
-<file path=customXml/itemProps2.xml><?xml version="1.0" encoding="utf-8"?>
-<ds:datastoreItem xmlns:ds="http://schemas.openxmlformats.org/officeDocument/2006/customXml" ds:itemID="{8D559B33-4825-405B-ACEB-6F229225D325}">
+<file path=customXml/itemProps3.xml><?xml version="1.0" encoding="utf-8"?>
+<ds:datastoreItem xmlns:ds="http://schemas.openxmlformats.org/officeDocument/2006/customXml" ds:itemID="{AC94A26D-82EB-45B7-AEA3-129FBDD1FCEB}">
   <ds:schemaRefs>
-    <ds:schemaRef ds:uri="http://schemas.microsoft.com/sharepoint/v3/contenttype/forms"/>
+    <ds:schemaRef ds:uri="http://schemas.microsoft.com/office/2006/metadata/properties"/>
+    <ds:schemaRef ds:uri="http://schemas.microsoft.com/office/infopath/2007/PartnerControls"/>
   </ds:schemaRefs>
 </ds:datastoreItem>
 </file>
 
-<file path=customXml/itemProps3.xml><?xml version="1.0" encoding="utf-8"?>
+<file path=customXml/itemProps4.xml><?xml version="1.0" encoding="utf-8"?>
 <ds:datastoreItem xmlns:ds="http://schemas.openxmlformats.org/officeDocument/2006/customXml" ds:itemID="{08EF32FD-76A6-438F-9009-32016340A188}">
   <ds:schemaRefs>
     <ds:schemaRef ds:uri="http://schemas.microsoft.com/office/2006/metadata/contentType"/>
@@ -9339,13 +9240,4 @@
     <ds:schemaRef ds:uri="http://schemas.microsoft.com/office/infopath/2007/PartnerControls"/>
   </ds:schemaRefs>
 </ds:datastoreItem>
-</file>
-
-<file path=customXml/itemProps4.xml><?xml version="1.0" encoding="utf-8"?>
-<ds:datastoreItem xmlns:ds="http://schemas.openxmlformats.org/officeDocument/2006/customXml" ds:itemID="{AC94A26D-82EB-45B7-AEA3-129FBDD1FCEB}">
-  <ds:schemaRefs>
-    <ds:schemaRef ds:uri="http://schemas.microsoft.com/office/2006/metadata/properties"/>
-    <ds:schemaRef ds:uri="http://schemas.microsoft.com/office/infopath/2007/PartnerControls"/>
-  </ds:schemaRefs>
-</ds:datastoreItem>
 </file>
</xml_diff>

<commit_message>
added the business Process Analysis tot he project plan
</commit_message>
<xml_diff>
--- a/Documentation/_current/Project_Plan_v1.docx
+++ b/Documentation/_current/Project_Plan_v1.docx
@@ -3612,10 +3612,10 @@
             <v:path o:extrusionok="f" gradientshapeok="t" o:connecttype="rect"/>
             <o:lock v:ext="edit" aspectratio="t"/>
           </v:shapetype>
-          <v:shape id="_x0000_i1025" type="#_x0000_t75" style="width:446.5pt;height:259pt" o:ole="">
+          <v:shape id="_x0000_i1025" type="#_x0000_t75" style="width:446.25pt;height:258.8pt" o:ole="">
             <v:imagedata r:id="rId11" o:title=""/>
           </v:shape>
-          <o:OLEObject Type="Embed" ProgID="OrgPlusWOPX.4" ShapeID="_x0000_i1025" DrawAspect="Content" ObjectID="_1661759208" r:id="rId12"/>
+          <o:OLEObject Type="Embed" ProgID="OrgPlusWOPX.4" ShapeID="_x0000_i1025" DrawAspect="Content" ObjectID="_1666775851" r:id="rId12"/>
         </w:object>
       </w:r>
     </w:p>
@@ -4153,18 +4153,8 @@
                 <w:sz w:val="20"/>
                 <w:lang w:val="en-US"/>
               </w:rPr>
-              <w:t xml:space="preserve">Aleksandar </w:t>
-            </w:r>
-            <w:proofErr w:type="spellStart"/>
-            <w:r>
-              <w:rPr>
-                <w:iCs/>
-                <w:sz w:val="20"/>
-                <w:lang w:val="en-US"/>
-              </w:rPr>
-              <w:t>Georgiev</w:t>
-            </w:r>
-            <w:proofErr w:type="spellEnd"/>
+              <w:t>Aleksandar Georgiev</w:t>
+            </w:r>
           </w:p>
         </w:tc>
         <w:tc>
@@ -5660,8 +5650,189 @@
         </w:rPr>
       </w:pPr>
     </w:p>
+    <w:p>
+      <w:pPr>
+        <w:rPr>
+          <w:rFonts w:cs="Arial"/>
+          <w:lang w:val="en-US"/>
+        </w:rPr>
+      </w:pPr>
+    </w:p>
+    <w:p>
+      <w:pPr>
+        <w:rPr>
+          <w:rFonts w:cs="Arial"/>
+          <w:lang w:val="en-US"/>
+        </w:rPr>
+      </w:pPr>
+    </w:p>
+    <w:p>
+      <w:pPr>
+        <w:pStyle w:val="Heading1"/>
+        <w:rPr>
+          <w:lang w:val="en-US"/>
+        </w:rPr>
+      </w:pPr>
+      <w:r>
+        <w:rPr>
+          <w:lang w:val="en-US"/>
+        </w:rPr>
+        <w:lastRenderedPageBreak/>
+        <w:t>Business process analysis</w:t>
+      </w:r>
+    </w:p>
+    <w:p>
+      <w:pPr>
+        <w:rPr>
+          <w:lang w:val="en-US"/>
+        </w:rPr>
+      </w:pPr>
+    </w:p>
+    <w:p>
+      <w:pPr>
+        <w:rPr>
+          <w:lang w:val="en-US"/>
+        </w:rPr>
+      </w:pPr>
+      <w:r>
+        <w:rPr>
+          <w:noProof/>
+          <w:lang w:val="en-US"/>
+        </w:rPr>
+        <w:drawing>
+          <wp:inline distT="0" distB="0" distL="0" distR="0" wp14:anchorId="29E6A6FC" wp14:editId="3994F108">
+            <wp:extent cx="5900420" cy="551815"/>
+            <wp:effectExtent l="0" t="0" r="5080" b="635"/>
+            <wp:docPr id="2" name="Picture 2"/>
+            <wp:cNvGraphicFramePr>
+              <a:graphicFrameLocks xmlns:a="http://schemas.openxmlformats.org/drawingml/2006/main" noChangeAspect="1"/>
+            </wp:cNvGraphicFramePr>
+            <a:graphic xmlns:a="http://schemas.openxmlformats.org/drawingml/2006/main">
+              <a:graphicData uri="http://schemas.openxmlformats.org/drawingml/2006/picture">
+                <pic:pic xmlns:pic="http://schemas.openxmlformats.org/drawingml/2006/picture">
+                  <pic:nvPicPr>
+                    <pic:cNvPr id="0" name="Picture 2"/>
+                    <pic:cNvPicPr>
+                      <a:picLocks noChangeAspect="1" noChangeArrowheads="1"/>
+                    </pic:cNvPicPr>
+                  </pic:nvPicPr>
+                  <pic:blipFill>
+                    <a:blip r:embed="rId14">
+                      <a:extLst>
+                        <a:ext uri="{28A0092B-C50C-407E-A947-70E740481C1C}">
+                          <a14:useLocalDpi xmlns:a14="http://schemas.microsoft.com/office/drawing/2010/main" val="0"/>
+                        </a:ext>
+                      </a:extLst>
+                    </a:blip>
+                    <a:srcRect/>
+                    <a:stretch>
+                      <a:fillRect/>
+                    </a:stretch>
+                  </pic:blipFill>
+                  <pic:spPr bwMode="auto">
+                    <a:xfrm>
+                      <a:off x="0" y="0"/>
+                      <a:ext cx="5900420" cy="551815"/>
+                    </a:xfrm>
+                    <a:prstGeom prst="rect">
+                      <a:avLst/>
+                    </a:prstGeom>
+                    <a:noFill/>
+                    <a:ln>
+                      <a:noFill/>
+                    </a:ln>
+                  </pic:spPr>
+                </pic:pic>
+              </a:graphicData>
+            </a:graphic>
+          </wp:inline>
+        </w:drawing>
+      </w:r>
+    </w:p>
+    <w:p>
+      <w:pPr>
+        <w:rPr>
+          <w:lang w:val="en-US"/>
+        </w:rPr>
+      </w:pPr>
+    </w:p>
+    <w:p>
+      <w:pPr>
+        <w:rPr>
+          <w:lang w:val="en-US"/>
+        </w:rPr>
+      </w:pPr>
+    </w:p>
+    <w:p>
+      <w:pPr>
+        <w:rPr>
+          <w:lang w:val="en-US"/>
+        </w:rPr>
+      </w:pPr>
+      <w:r>
+        <w:rPr>
+          <w:lang w:val="en-US"/>
+        </w:rPr>
+        <w:t xml:space="preserve">When a </w:t>
+      </w:r>
+      <w:proofErr w:type="gramStart"/>
+      <w:r>
+        <w:rPr>
+          <w:lang w:val="en-US"/>
+        </w:rPr>
+        <w:t>client  call</w:t>
+      </w:r>
+      <w:proofErr w:type="gramEnd"/>
+      <w:r>
+        <w:rPr>
+          <w:lang w:val="en-US"/>
+        </w:rPr>
+        <w:t xml:space="preserve"> Sioux to make an appointment the receptionist get the client’s name, phone, license plane of the car with which he/she is going to arrive and the details for the appointment. Then the whole information is stored into the database.</w:t>
+      </w:r>
+    </w:p>
+    <w:p>
+      <w:pPr>
+        <w:rPr>
+          <w:lang w:val="en-US"/>
+        </w:rPr>
+      </w:pPr>
+      <w:r>
+        <w:rPr>
+          <w:lang w:val="en-US"/>
+        </w:rPr>
+        <w:t xml:space="preserve">When the client comes to the parking lot for the meeting a camera scans his/her </w:t>
+      </w:r>
+      <w:proofErr w:type="spellStart"/>
+      <w:r>
+        <w:rPr>
+          <w:lang w:val="en-US"/>
+        </w:rPr>
+        <w:t>licese</w:t>
+      </w:r>
+      <w:proofErr w:type="spellEnd"/>
+      <w:r>
+        <w:rPr>
+          <w:lang w:val="en-US"/>
+        </w:rPr>
+        <w:t xml:space="preserve"> plate and sent the information to </w:t>
+      </w:r>
+      <w:proofErr w:type="spellStart"/>
+      <w:r>
+        <w:rPr>
+          <w:lang w:val="en-US"/>
+        </w:rPr>
+        <w:t>out</w:t>
+      </w:r>
+      <w:proofErr w:type="spellEnd"/>
+      <w:r>
+        <w:rPr>
+          <w:lang w:val="en-US"/>
+        </w:rPr>
+        <w:t xml:space="preserve"> application which then sends a SMS back to the customer with a parking spot for the client and the details for the appointment</w:t>
+      </w:r>
+    </w:p>
     <w:sectPr>
-      <w:footerReference w:type="default" r:id="rId14"/>
+      <w:footerReference w:type="default" r:id="rId15"/>
       <w:pgSz w:w="11906" w:h="16838"/>
       <w:pgMar w:top="1948" w:right="1183" w:bottom="1702" w:left="1417" w:header="708" w:footer="708" w:gutter="0"/>
       <w:cols w:space="708"/>
@@ -9069,6 +9240,10 @@
 </file>
 
 <file path=customXml/item1.xml><?xml version="1.0" encoding="utf-8"?>
+<b:Sources xmlns:b="http://schemas.openxmlformats.org/officeDocument/2006/bibliography" xmlns="http://schemas.openxmlformats.org/officeDocument/2006/bibliography" SelectedStyle="\APASixthEditionOfficeOnline.xsl" StyleName="APA" Version="6"/>
+</file>
+
+<file path=customXml/item2.xml><?xml version="1.0" encoding="utf-8"?>
 <?mso-contentType ?>
 <FormTemplates xmlns="http://schemas.microsoft.com/sharepoint/v3/contenttype/forms">
   <Display>DocumentLibraryForm</Display>
@@ -9077,17 +9252,7 @@
 </FormTemplates>
 </file>
 
-<file path=customXml/item2.xml><?xml version="1.0" encoding="utf-8"?>
-<b:Sources xmlns:b="http://schemas.openxmlformats.org/officeDocument/2006/bibliography" xmlns="http://schemas.openxmlformats.org/officeDocument/2006/bibliography" SelectedStyle="\APASixthEditionOfficeOnline.xsl" StyleName="APA" Version="6"/>
-</file>
-
 <file path=customXml/item3.xml><?xml version="1.0" encoding="utf-8"?>
-<p:properties xmlns:p="http://schemas.microsoft.com/office/2006/metadata/properties" xmlns:xsi="http://www.w3.org/2001/XMLSchema-instance" xmlns:pc="http://schemas.microsoft.com/office/infopath/2007/PartnerControls">
-  <documentManagement/>
-</p:properties>
-</file>
-
-<file path=customXml/item4.xml><?xml version="1.0" encoding="utf-8"?>
 <ct:contentTypeSchema xmlns:ct="http://schemas.microsoft.com/office/2006/metadata/contentType" xmlns:ma="http://schemas.microsoft.com/office/2006/metadata/properties/metaAttributes" ct:_="" ma:_="" ma:contentTypeName="Document" ma:contentTypeID="0x0101006E2266C429646E4EBD6404B6EA8A4485" ma:contentTypeVersion="0" ma:contentTypeDescription="Create a new document." ma:contentTypeScope="" ma:versionID="84cb85dfad10a4f87f2f5e3abdc78583">
   <xsd:schema xmlns:xsd="http://www.w3.org/2001/XMLSchema" xmlns:xs="http://www.w3.org/2001/XMLSchema" xmlns:p="http://schemas.microsoft.com/office/2006/metadata/properties" targetNamespace="http://schemas.microsoft.com/office/2006/metadata/properties" ma:root="true" ma:fieldsID="067e30616eeadeb776f014c5fbcfd813">
     <xsd:element name="properties">
@@ -9201,7 +9366,21 @@
 </ct:contentTypeSchema>
 </file>
 
+<file path=customXml/item4.xml><?xml version="1.0" encoding="utf-8"?>
+<p:properties xmlns:p="http://schemas.microsoft.com/office/2006/metadata/properties" xmlns:xsi="http://www.w3.org/2001/XMLSchema-instance" xmlns:pc="http://schemas.microsoft.com/office/infopath/2007/PartnerControls">
+  <documentManagement/>
+</p:properties>
+</file>
+
 <file path=customXml/itemProps1.xml><?xml version="1.0" encoding="utf-8"?>
+<ds:datastoreItem xmlns:ds="http://schemas.openxmlformats.org/officeDocument/2006/customXml" ds:itemID="{4232D0CF-3435-40C4-A992-E02F8CAF38AB}">
+  <ds:schemaRefs>
+    <ds:schemaRef ds:uri="http://schemas.openxmlformats.org/officeDocument/2006/bibliography"/>
+  </ds:schemaRefs>
+</ds:datastoreItem>
+</file>
+
+<file path=customXml/itemProps2.xml><?xml version="1.0" encoding="utf-8"?>
 <ds:datastoreItem xmlns:ds="http://schemas.openxmlformats.org/officeDocument/2006/customXml" ds:itemID="{8D559B33-4825-405B-ACEB-6F229225D325}">
   <ds:schemaRefs>
     <ds:schemaRef ds:uri="http://schemas.microsoft.com/sharepoint/v3/contenttype/forms"/>
@@ -9209,24 +9388,7 @@
 </ds:datastoreItem>
 </file>
 
-<file path=customXml/itemProps2.xml><?xml version="1.0" encoding="utf-8"?>
-<ds:datastoreItem xmlns:ds="http://schemas.openxmlformats.org/officeDocument/2006/customXml" ds:itemID="{4232D0CF-3435-40C4-A992-E02F8CAF38AB}">
-  <ds:schemaRefs>
-    <ds:schemaRef ds:uri="http://schemas.openxmlformats.org/officeDocument/2006/bibliography"/>
-  </ds:schemaRefs>
-</ds:datastoreItem>
-</file>
-
 <file path=customXml/itemProps3.xml><?xml version="1.0" encoding="utf-8"?>
-<ds:datastoreItem xmlns:ds="http://schemas.openxmlformats.org/officeDocument/2006/customXml" ds:itemID="{AC94A26D-82EB-45B7-AEA3-129FBDD1FCEB}">
-  <ds:schemaRefs>
-    <ds:schemaRef ds:uri="http://schemas.microsoft.com/office/2006/metadata/properties"/>
-    <ds:schemaRef ds:uri="http://schemas.microsoft.com/office/infopath/2007/PartnerControls"/>
-  </ds:schemaRefs>
-</ds:datastoreItem>
-</file>
-
-<file path=customXml/itemProps4.xml><?xml version="1.0" encoding="utf-8"?>
 <ds:datastoreItem xmlns:ds="http://schemas.openxmlformats.org/officeDocument/2006/customXml" ds:itemID="{08EF32FD-76A6-438F-9009-32016340A188}">
   <ds:schemaRefs>
     <ds:schemaRef ds:uri="http://schemas.microsoft.com/office/2006/metadata/contentType"/>
@@ -9240,4 +9402,13 @@
     <ds:schemaRef ds:uri="http://schemas.microsoft.com/office/infopath/2007/PartnerControls"/>
   </ds:schemaRefs>
 </ds:datastoreItem>
+</file>
+
+<file path=customXml/itemProps4.xml><?xml version="1.0" encoding="utf-8"?>
+<ds:datastoreItem xmlns:ds="http://schemas.openxmlformats.org/officeDocument/2006/customXml" ds:itemID="{AC94A26D-82EB-45B7-AEA3-129FBDD1FCEB}">
+  <ds:schemaRefs>
+    <ds:schemaRef ds:uri="http://schemas.microsoft.com/office/2006/metadata/properties"/>
+    <ds:schemaRef ds:uri="http://schemas.microsoft.com/office/infopath/2007/PartnerControls"/>
+  </ds:schemaRefs>
+</ds:datastoreItem>
 </file>
</xml_diff>

<commit_message>
business model + process analysis
</commit_message>
<xml_diff>
--- a/Documentation/_current/Project_Plan_v1.docx
+++ b/Documentation/_current/Project_Plan_v1.docx
@@ -1,6 +1,6 @@
 
 <file path=word/document.xml><?xml version="1.0" encoding="utf-8"?>
-<w:document xmlns:wpc="http://schemas.microsoft.com/office/word/2010/wordprocessingCanvas" xmlns:cx="http://schemas.microsoft.com/office/drawing/2014/chartex" xmlns:cx1="http://schemas.microsoft.com/office/drawing/2015/9/8/chartex" xmlns:cx2="http://schemas.microsoft.com/office/drawing/2015/10/21/chartex" xmlns:cx3="http://schemas.microsoft.com/office/drawing/2016/5/9/chartex" xmlns:cx4="http://schemas.microsoft.com/office/drawing/2016/5/10/chartex" xmlns:cx5="http://schemas.microsoft.com/office/drawing/2016/5/11/chartex" xmlns:cx6="http://schemas.microsoft.com/office/drawing/2016/5/12/chartex" xmlns:cx7="http://schemas.microsoft.com/office/drawing/2016/5/13/chartex" xmlns:cx8="http://schemas.microsoft.com/office/drawing/2016/5/14/chartex" xmlns:mc="http://schemas.openxmlformats.org/markup-compatibility/2006" xmlns:aink="http://schemas.microsoft.com/office/drawing/2016/ink" xmlns:am3d="http://schemas.microsoft.com/office/drawing/2017/model3d" xmlns:o="urn:schemas-microsoft-com:office:office" xmlns:r="http://schemas.openxmlformats.org/officeDocument/2006/relationships" xmlns:m="http://schemas.openxmlformats.org/officeDocument/2006/math" xmlns:v="urn:schemas-microsoft-com:vml" xmlns:wp14="http://schemas.microsoft.com/office/word/2010/wordprocessingDrawing" xmlns:wp="http://schemas.openxmlformats.org/drawingml/2006/wordprocessingDrawing" xmlns:w10="urn:schemas-microsoft-com:office:word" xmlns:w="http://schemas.openxmlformats.org/wordprocessingml/2006/main" xmlns:w14="http://schemas.microsoft.com/office/word/2010/wordml" xmlns:w15="http://schemas.microsoft.com/office/word/2012/wordml" xmlns:w16cex="http://schemas.microsoft.com/office/word/2018/wordml/cex" xmlns:w16cid="http://schemas.microsoft.com/office/word/2016/wordml/cid" xmlns:w16="http://schemas.microsoft.com/office/word/2018/wordml" xmlns:w16se="http://schemas.microsoft.com/office/word/2015/wordml/symex" xmlns:wpg="http://schemas.microsoft.com/office/word/2010/wordprocessingGroup" xmlns:wpi="http://schemas.microsoft.com/office/word/2010/wordprocessingInk" xmlns:wne="http://schemas.microsoft.com/office/word/2006/wordml" xmlns:wps="http://schemas.microsoft.com/office/word/2010/wordprocessingShape" mc:Ignorable="w14 w15 w16se w16cid w16 w16cex wp14">
+<w:document xmlns:wpc="http://schemas.microsoft.com/office/word/2010/wordprocessingCanvas" xmlns:mc="http://schemas.openxmlformats.org/markup-compatibility/2006" xmlns:o="urn:schemas-microsoft-com:office:office" xmlns:r="http://schemas.openxmlformats.org/officeDocument/2006/relationships" xmlns:m="http://schemas.openxmlformats.org/officeDocument/2006/math" xmlns:v="urn:schemas-microsoft-com:vml" xmlns:wp14="http://schemas.microsoft.com/office/word/2010/wordprocessingDrawing" xmlns:wp="http://schemas.openxmlformats.org/drawingml/2006/wordprocessingDrawing" xmlns:w10="urn:schemas-microsoft-com:office:word" xmlns:w="http://schemas.openxmlformats.org/wordprocessingml/2006/main" xmlns:w14="http://schemas.microsoft.com/office/word/2010/wordml" xmlns:w15="http://schemas.microsoft.com/office/word/2012/wordml" xmlns:wpg="http://schemas.microsoft.com/office/word/2010/wordprocessingGroup" xmlns:wpi="http://schemas.microsoft.com/office/word/2010/wordprocessingInk" xmlns:wne="http://schemas.microsoft.com/office/word/2006/wordml" xmlns:wps="http://schemas.microsoft.com/office/word/2010/wordprocessingShape" mc:Ignorable="w14 w15 wp14">
   <w:body>
     <w:p/>
     <w:p/>
@@ -3612,10 +3612,10 @@
             <v:path o:extrusionok="f" gradientshapeok="t" o:connecttype="rect"/>
             <o:lock v:ext="edit" aspectratio="t"/>
           </v:shapetype>
-          <v:shape id="_x0000_i1025" type="#_x0000_t75" style="width:446.25pt;height:258.8pt" o:ole="">
+          <v:shape id="_x0000_i1025" type="#_x0000_t75" style="width:446.25pt;height:258.75pt" o:ole="">
             <v:imagedata r:id="rId11" o:title=""/>
           </v:shape>
-          <o:OLEObject Type="Embed" ProgID="OrgPlusWOPX.4" ShapeID="_x0000_i1025" DrawAspect="Content" ObjectID="_1666775851" r:id="rId12"/>
+          <o:OLEObject Type="Embed" ProgID="OrgPlusWOPX.4" ShapeID="_x0000_i1025" DrawAspect="Content" ObjectID="_1666776624" r:id="rId12"/>
         </w:object>
       </w:r>
     </w:p>
@@ -4349,8 +4349,18 @@
                 <w:sz w:val="20"/>
                 <w:lang w:val="en-US"/>
               </w:rPr>
-              <w:t xml:space="preserve"> Vuka</w:t>
-            </w:r>
+              <w:t xml:space="preserve"> </w:t>
+            </w:r>
+            <w:proofErr w:type="spellStart"/>
+            <w:r>
+              <w:rPr>
+                <w:iCs/>
+                <w:sz w:val="20"/>
+                <w:lang w:val="en-US"/>
+              </w:rPr>
+              <w:t>Vuka</w:t>
+            </w:r>
+            <w:proofErr w:type="spellEnd"/>
             <w:r>
               <w:rPr>
                 <w:iCs/>
@@ -5773,63 +5783,251 @@
         <w:rPr>
           <w:lang w:val="en-US"/>
         </w:rPr>
-        <w:t xml:space="preserve">When a </w:t>
-      </w:r>
-      <w:proofErr w:type="gramStart"/>
-      <w:r>
-        <w:rPr>
-          <w:lang w:val="en-US"/>
-        </w:rPr>
-        <w:t>client  call</w:t>
-      </w:r>
-      <w:proofErr w:type="gramEnd"/>
-      <w:r>
-        <w:rPr>
-          <w:lang w:val="en-US"/>
-        </w:rPr>
-        <w:t xml:space="preserve"> Sioux to make an appointment the receptionist get the client’s name, phone, license plane of the car with which he/she is going to arrive and the details for the appointment. Then the whole information is stored into the database.</w:t>
-      </w:r>
-    </w:p>
-    <w:p>
-      <w:pPr>
-        <w:rPr>
-          <w:lang w:val="en-US"/>
-        </w:rPr>
-      </w:pPr>
-      <w:r>
-        <w:rPr>
-          <w:lang w:val="en-US"/>
-        </w:rPr>
-        <w:t xml:space="preserve">When the client comes to the parking lot for the meeting a camera scans his/her </w:t>
-      </w:r>
-      <w:proofErr w:type="spellStart"/>
-      <w:r>
-        <w:rPr>
-          <w:lang w:val="en-US"/>
-        </w:rPr>
-        <w:t>licese</w:t>
-      </w:r>
-      <w:proofErr w:type="spellEnd"/>
-      <w:r>
-        <w:rPr>
-          <w:lang w:val="en-US"/>
-        </w:rPr>
-        <w:t xml:space="preserve"> plate and sent the information to </w:t>
-      </w:r>
-      <w:proofErr w:type="spellStart"/>
-      <w:r>
-        <w:rPr>
-          <w:lang w:val="en-US"/>
-        </w:rPr>
-        <w:t>out</w:t>
-      </w:r>
-      <w:proofErr w:type="spellEnd"/>
-      <w:r>
-        <w:rPr>
-          <w:lang w:val="en-US"/>
-        </w:rPr>
-        <w:t xml:space="preserve"> application which then sends a SMS back to the customer with a parking spot for the client and the details for the appointment</w:t>
-      </w:r>
+        <w:t>When a customer cal</w:t>
+      </w:r>
+      <w:r>
+        <w:rPr>
+          <w:lang w:val="en-US"/>
+        </w:rPr>
+        <w:t>l</w:t>
+      </w:r>
+      <w:r>
+        <w:rPr>
+          <w:lang w:val="en-US"/>
+        </w:rPr>
+        <w:t>s</w:t>
+      </w:r>
+      <w:r>
+        <w:rPr>
+          <w:lang w:val="en-US"/>
+        </w:rPr>
+        <w:t xml:space="preserve"> Sioux to make an appointment</w:t>
+      </w:r>
+      <w:r>
+        <w:rPr>
+          <w:lang w:val="en-US"/>
+        </w:rPr>
+        <w:t>,</w:t>
+      </w:r>
+      <w:r>
+        <w:rPr>
+          <w:lang w:val="en-US"/>
+        </w:rPr>
+        <w:t xml:space="preserve"> the receptionist get</w:t>
+      </w:r>
+      <w:r>
+        <w:rPr>
+          <w:lang w:val="en-US"/>
+        </w:rPr>
+        <w:t>s</w:t>
+      </w:r>
+      <w:r>
+        <w:rPr>
+          <w:lang w:val="en-US"/>
+        </w:rPr>
+        <w:t xml:space="preserve"> the client’s name, phone</w:t>
+      </w:r>
+      <w:r>
+        <w:rPr>
+          <w:lang w:val="en-US"/>
+        </w:rPr>
+        <w:t xml:space="preserve"> number and</w:t>
+      </w:r>
+      <w:r>
+        <w:rPr>
+          <w:lang w:val="en-US"/>
+        </w:rPr>
+        <w:t xml:space="preserve"> license </w:t>
+      </w:r>
+      <w:r>
+        <w:rPr>
+          <w:lang w:val="en-US"/>
+        </w:rPr>
+        <w:t xml:space="preserve">plate, as well as </w:t>
+      </w:r>
+      <w:r>
+        <w:rPr>
+          <w:lang w:val="en-US"/>
+        </w:rPr>
+        <w:t xml:space="preserve">the details for the appointment. Then the whole information is stored </w:t>
+      </w:r>
+      <w:r>
+        <w:rPr>
+          <w:lang w:val="en-US"/>
+        </w:rPr>
+        <w:t>in</w:t>
+      </w:r>
+      <w:r>
+        <w:rPr>
+          <w:lang w:val="en-US"/>
+        </w:rPr>
+        <w:t xml:space="preserve"> the database.</w:t>
+      </w:r>
+    </w:p>
+    <w:p>
+      <w:pPr>
+        <w:rPr>
+          <w:lang w:val="en-US"/>
+        </w:rPr>
+      </w:pPr>
+      <w:r>
+        <w:rPr>
+          <w:lang w:val="en-US"/>
+        </w:rPr>
+        <w:t xml:space="preserve">When the </w:t>
+      </w:r>
+      <w:r>
+        <w:rPr>
+          <w:lang w:val="en-US"/>
+        </w:rPr>
+        <w:t>customer</w:t>
+      </w:r>
+      <w:r>
+        <w:rPr>
+          <w:lang w:val="en-US"/>
+        </w:rPr>
+        <w:t xml:space="preserve"> </w:t>
+      </w:r>
+      <w:r>
+        <w:rPr>
+          <w:lang w:val="en-US"/>
+        </w:rPr>
+        <w:t>arrives</w:t>
+      </w:r>
+      <w:r>
+        <w:rPr>
+          <w:lang w:val="en-US"/>
+        </w:rPr>
+        <w:t xml:space="preserve"> </w:t>
+      </w:r>
+      <w:r>
+        <w:rPr>
+          <w:lang w:val="en-US"/>
+        </w:rPr>
+        <w:t>at</w:t>
+      </w:r>
+      <w:r>
+        <w:rPr>
+          <w:lang w:val="en-US"/>
+        </w:rPr>
+        <w:t xml:space="preserve"> the parking lot for the meeting</w:t>
+      </w:r>
+      <w:r>
+        <w:rPr>
+          <w:lang w:val="en-US"/>
+        </w:rPr>
+        <w:t>,</w:t>
+      </w:r>
+      <w:r>
+        <w:rPr>
+          <w:lang w:val="en-US"/>
+        </w:rPr>
+        <w:t xml:space="preserve"> a camera scans </w:t>
+      </w:r>
+      <w:r>
+        <w:rPr>
+          <w:lang w:val="en-US"/>
+        </w:rPr>
+        <w:t>their</w:t>
+      </w:r>
+      <w:r>
+        <w:rPr>
+          <w:lang w:val="en-US"/>
+        </w:rPr>
+        <w:t xml:space="preserve"> lice</w:t>
+      </w:r>
+      <w:r>
+        <w:rPr>
+          <w:lang w:val="en-US"/>
+        </w:rPr>
+        <w:t>n</w:t>
+      </w:r>
+      <w:r>
+        <w:rPr>
+          <w:lang w:val="en-US"/>
+        </w:rPr>
+        <w:t xml:space="preserve">se plate and </w:t>
+      </w:r>
+      <w:r>
+        <w:rPr>
+          <w:lang w:val="en-US"/>
+        </w:rPr>
+        <w:t>sends</w:t>
+      </w:r>
+      <w:r>
+        <w:rPr>
+          <w:lang w:val="en-US"/>
+        </w:rPr>
+        <w:t xml:space="preserve"> the information to </w:t>
+      </w:r>
+      <w:r>
+        <w:rPr>
+          <w:lang w:val="en-US"/>
+        </w:rPr>
+        <w:t>an application</w:t>
+      </w:r>
+      <w:r>
+        <w:rPr>
+          <w:lang w:val="en-US"/>
+        </w:rPr>
+        <w:t xml:space="preserve"> which</w:t>
+      </w:r>
+      <w:r>
+        <w:rPr>
+          <w:lang w:val="en-US"/>
+        </w:rPr>
+        <w:t xml:space="preserve"> searches for an appointment with that plate and, if there is such, </w:t>
+      </w:r>
+      <w:r>
+        <w:rPr>
+          <w:lang w:val="en-US"/>
+        </w:rPr>
+        <w:t xml:space="preserve">sends a SMS back to the customer </w:t>
+      </w:r>
+      <w:r>
+        <w:rPr>
+          <w:lang w:val="en-US"/>
+        </w:rPr>
+        <w:t>which contains information about</w:t>
+      </w:r>
+      <w:r>
+        <w:rPr>
+          <w:lang w:val="en-US"/>
+        </w:rPr>
+        <w:t xml:space="preserve"> a parking spot </w:t>
+      </w:r>
+      <w:r>
+        <w:rPr>
+          <w:lang w:val="en-US"/>
+        </w:rPr>
+        <w:t>allocated to them</w:t>
+      </w:r>
+      <w:r>
+        <w:rPr>
+          <w:lang w:val="en-US"/>
+        </w:rPr>
+        <w:t xml:space="preserve"> and the details </w:t>
+      </w:r>
+      <w:r>
+        <w:rPr>
+          <w:lang w:val="en-US"/>
+        </w:rPr>
+        <w:t>of</w:t>
+      </w:r>
+      <w:r>
+        <w:rPr>
+          <w:lang w:val="en-US"/>
+        </w:rPr>
+        <w:t xml:space="preserve"> the appointment</w:t>
+      </w:r>
+      <w:r>
+        <w:rPr>
+          <w:lang w:val="en-US"/>
+        </w:rPr>
+        <w:t>.</w:t>
+      </w:r>
+      <w:bookmarkStart w:id="64" w:name="_GoBack"/>
+      <w:bookmarkEnd w:id="64"/>
     </w:p>
     <w:sectPr>
       <w:footerReference w:type="default" r:id="rId15"/>
@@ -5843,7 +6041,7 @@
 </file>
 
 <file path=word/endnotes.xml><?xml version="1.0" encoding="utf-8"?>
-<w:endnotes xmlns:wpc="http://schemas.microsoft.com/office/word/2010/wordprocessingCanvas" xmlns:cx="http://schemas.microsoft.com/office/drawing/2014/chartex" xmlns:cx1="http://schemas.microsoft.com/office/drawing/2015/9/8/chartex" xmlns:cx2="http://schemas.microsoft.com/office/drawing/2015/10/21/chartex" xmlns:cx3="http://schemas.microsoft.com/office/drawing/2016/5/9/chartex" xmlns:cx4="http://schemas.microsoft.com/office/drawing/2016/5/10/chartex" xmlns:cx5="http://schemas.microsoft.com/office/drawing/2016/5/11/chartex" xmlns:cx6="http://schemas.microsoft.com/office/drawing/2016/5/12/chartex" xmlns:cx7="http://schemas.microsoft.com/office/drawing/2016/5/13/chartex" xmlns:cx8="http://schemas.microsoft.com/office/drawing/2016/5/14/chartex" xmlns:mc="http://schemas.openxmlformats.org/markup-compatibility/2006" xmlns:aink="http://schemas.microsoft.com/office/drawing/2016/ink" xmlns:am3d="http://schemas.microsoft.com/office/drawing/2017/model3d" xmlns:o="urn:schemas-microsoft-com:office:office" xmlns:r="http://schemas.openxmlformats.org/officeDocument/2006/relationships" xmlns:m="http://schemas.openxmlformats.org/officeDocument/2006/math" xmlns:v="urn:schemas-microsoft-com:vml" xmlns:wp14="http://schemas.microsoft.com/office/word/2010/wordprocessingDrawing" xmlns:wp="http://schemas.openxmlformats.org/drawingml/2006/wordprocessingDrawing" xmlns:w10="urn:schemas-microsoft-com:office:word" xmlns:w="http://schemas.openxmlformats.org/wordprocessingml/2006/main" xmlns:w14="http://schemas.microsoft.com/office/word/2010/wordml" xmlns:w15="http://schemas.microsoft.com/office/word/2012/wordml" xmlns:w16cex="http://schemas.microsoft.com/office/word/2018/wordml/cex" xmlns:w16cid="http://schemas.microsoft.com/office/word/2016/wordml/cid" xmlns:w16="http://schemas.microsoft.com/office/word/2018/wordml" xmlns:w16se="http://schemas.microsoft.com/office/word/2015/wordml/symex" xmlns:wpg="http://schemas.microsoft.com/office/word/2010/wordprocessingGroup" xmlns:wpi="http://schemas.microsoft.com/office/word/2010/wordprocessingInk" xmlns:wne="http://schemas.microsoft.com/office/word/2006/wordml" xmlns:wps="http://schemas.microsoft.com/office/word/2010/wordprocessingShape" mc:Ignorable="w14 w15 w16se w16cid w16 w16cex wp14">
+<w:endnotes xmlns:wpc="http://schemas.microsoft.com/office/word/2010/wordprocessingCanvas" xmlns:mc="http://schemas.openxmlformats.org/markup-compatibility/2006" xmlns:o="urn:schemas-microsoft-com:office:office" xmlns:r="http://schemas.openxmlformats.org/officeDocument/2006/relationships" xmlns:m="http://schemas.openxmlformats.org/officeDocument/2006/math" xmlns:v="urn:schemas-microsoft-com:vml" xmlns:wp14="http://schemas.microsoft.com/office/word/2010/wordprocessingDrawing" xmlns:wp="http://schemas.openxmlformats.org/drawingml/2006/wordprocessingDrawing" xmlns:w10="urn:schemas-microsoft-com:office:word" xmlns:w="http://schemas.openxmlformats.org/wordprocessingml/2006/main" xmlns:w14="http://schemas.microsoft.com/office/word/2010/wordml" xmlns:w15="http://schemas.microsoft.com/office/word/2012/wordml" xmlns:wpg="http://schemas.microsoft.com/office/word/2010/wordprocessingGroup" xmlns:wpi="http://schemas.microsoft.com/office/word/2010/wordprocessingInk" xmlns:wne="http://schemas.microsoft.com/office/word/2006/wordml" xmlns:wps="http://schemas.microsoft.com/office/word/2010/wordprocessingShape" mc:Ignorable="w14 w15 wp14">
   <w:endnote w:type="separator" w:id="-1">
     <w:p>
       <w:r>
@@ -5862,7 +6060,7 @@
 </file>
 
 <file path=word/footer1.xml><?xml version="1.0" encoding="utf-8"?>
-<w:ftr xmlns:wpc="http://schemas.microsoft.com/office/word/2010/wordprocessingCanvas" xmlns:cx="http://schemas.microsoft.com/office/drawing/2014/chartex" xmlns:cx1="http://schemas.microsoft.com/office/drawing/2015/9/8/chartex" xmlns:cx2="http://schemas.microsoft.com/office/drawing/2015/10/21/chartex" xmlns:cx3="http://schemas.microsoft.com/office/drawing/2016/5/9/chartex" xmlns:cx4="http://schemas.microsoft.com/office/drawing/2016/5/10/chartex" xmlns:cx5="http://schemas.microsoft.com/office/drawing/2016/5/11/chartex" xmlns:cx6="http://schemas.microsoft.com/office/drawing/2016/5/12/chartex" xmlns:cx7="http://schemas.microsoft.com/office/drawing/2016/5/13/chartex" xmlns:cx8="http://schemas.microsoft.com/office/drawing/2016/5/14/chartex" xmlns:mc="http://schemas.openxmlformats.org/markup-compatibility/2006" xmlns:aink="http://schemas.microsoft.com/office/drawing/2016/ink" xmlns:am3d="http://schemas.microsoft.com/office/drawing/2017/model3d" xmlns:o="urn:schemas-microsoft-com:office:office" xmlns:r="http://schemas.openxmlformats.org/officeDocument/2006/relationships" xmlns:m="http://schemas.openxmlformats.org/officeDocument/2006/math" xmlns:v="urn:schemas-microsoft-com:vml" xmlns:wp14="http://schemas.microsoft.com/office/word/2010/wordprocessingDrawing" xmlns:wp="http://schemas.openxmlformats.org/drawingml/2006/wordprocessingDrawing" xmlns:w10="urn:schemas-microsoft-com:office:word" xmlns:w="http://schemas.openxmlformats.org/wordprocessingml/2006/main" xmlns:w14="http://schemas.microsoft.com/office/word/2010/wordml" xmlns:w15="http://schemas.microsoft.com/office/word/2012/wordml" xmlns:w16cex="http://schemas.microsoft.com/office/word/2018/wordml/cex" xmlns:w16cid="http://schemas.microsoft.com/office/word/2016/wordml/cid" xmlns:w16="http://schemas.microsoft.com/office/word/2018/wordml" xmlns:w16se="http://schemas.microsoft.com/office/word/2015/wordml/symex" xmlns:wpg="http://schemas.microsoft.com/office/word/2010/wordprocessingGroup" xmlns:wpi="http://schemas.microsoft.com/office/word/2010/wordprocessingInk" xmlns:wne="http://schemas.microsoft.com/office/word/2006/wordml" xmlns:wps="http://schemas.microsoft.com/office/word/2010/wordprocessingShape" mc:Ignorable="w14 w15 w16se w16cid w16 w16cex wp14">
+<w:ftr xmlns:wpc="http://schemas.microsoft.com/office/word/2010/wordprocessingCanvas" xmlns:mc="http://schemas.openxmlformats.org/markup-compatibility/2006" xmlns:o="urn:schemas-microsoft-com:office:office" xmlns:r="http://schemas.openxmlformats.org/officeDocument/2006/relationships" xmlns:m="http://schemas.openxmlformats.org/officeDocument/2006/math" xmlns:v="urn:schemas-microsoft-com:vml" xmlns:wp14="http://schemas.microsoft.com/office/word/2010/wordprocessingDrawing" xmlns:wp="http://schemas.openxmlformats.org/drawingml/2006/wordprocessingDrawing" xmlns:w10="urn:schemas-microsoft-com:office:word" xmlns:w="http://schemas.openxmlformats.org/wordprocessingml/2006/main" xmlns:w14="http://schemas.microsoft.com/office/word/2010/wordml" xmlns:w15="http://schemas.microsoft.com/office/word/2012/wordml" xmlns:wpg="http://schemas.microsoft.com/office/word/2010/wordprocessingGroup" xmlns:wpi="http://schemas.microsoft.com/office/word/2010/wordprocessingInk" xmlns:wne="http://schemas.microsoft.com/office/word/2006/wordml" xmlns:wps="http://schemas.microsoft.com/office/word/2010/wordprocessingShape" mc:Ignorable="w14 w15 wp14">
   <w:p>
     <w:pPr>
       <w:tabs>
@@ -5944,7 +6142,7 @@
         <w:sz w:val="16"/>
         <w:szCs w:val="16"/>
       </w:rPr>
-      <w:t>8</w:t>
+      <w:t>10</w:t>
     </w:r>
     <w:r>
       <w:rPr>
@@ -6001,7 +6199,7 @@
         <w:sz w:val="16"/>
         <w:szCs w:val="16"/>
       </w:rPr>
-      <w:t>8</w:t>
+      <w:t>10</w:t>
     </w:r>
     <w:r>
       <w:rPr>
@@ -6016,7 +6214,7 @@
 </file>
 
 <file path=word/footnotes.xml><?xml version="1.0" encoding="utf-8"?>
-<w:footnotes xmlns:wpc="http://schemas.microsoft.com/office/word/2010/wordprocessingCanvas" xmlns:cx="http://schemas.microsoft.com/office/drawing/2014/chartex" xmlns:cx1="http://schemas.microsoft.com/office/drawing/2015/9/8/chartex" xmlns:cx2="http://schemas.microsoft.com/office/drawing/2015/10/21/chartex" xmlns:cx3="http://schemas.microsoft.com/office/drawing/2016/5/9/chartex" xmlns:cx4="http://schemas.microsoft.com/office/drawing/2016/5/10/chartex" xmlns:cx5="http://schemas.microsoft.com/office/drawing/2016/5/11/chartex" xmlns:cx6="http://schemas.microsoft.com/office/drawing/2016/5/12/chartex" xmlns:cx7="http://schemas.microsoft.com/office/drawing/2016/5/13/chartex" xmlns:cx8="http://schemas.microsoft.com/office/drawing/2016/5/14/chartex" xmlns:mc="http://schemas.openxmlformats.org/markup-compatibility/2006" xmlns:aink="http://schemas.microsoft.com/office/drawing/2016/ink" xmlns:am3d="http://schemas.microsoft.com/office/drawing/2017/model3d" xmlns:o="urn:schemas-microsoft-com:office:office" xmlns:r="http://schemas.openxmlformats.org/officeDocument/2006/relationships" xmlns:m="http://schemas.openxmlformats.org/officeDocument/2006/math" xmlns:v="urn:schemas-microsoft-com:vml" xmlns:wp14="http://schemas.microsoft.com/office/word/2010/wordprocessingDrawing" xmlns:wp="http://schemas.openxmlformats.org/drawingml/2006/wordprocessingDrawing" xmlns:w10="urn:schemas-microsoft-com:office:word" xmlns:w="http://schemas.openxmlformats.org/wordprocessingml/2006/main" xmlns:w14="http://schemas.microsoft.com/office/word/2010/wordml" xmlns:w15="http://schemas.microsoft.com/office/word/2012/wordml" xmlns:w16cex="http://schemas.microsoft.com/office/word/2018/wordml/cex" xmlns:w16cid="http://schemas.microsoft.com/office/word/2016/wordml/cid" xmlns:w16="http://schemas.microsoft.com/office/word/2018/wordml" xmlns:w16se="http://schemas.microsoft.com/office/word/2015/wordml/symex" xmlns:wpg="http://schemas.microsoft.com/office/word/2010/wordprocessingGroup" xmlns:wpi="http://schemas.microsoft.com/office/word/2010/wordprocessingInk" xmlns:wne="http://schemas.microsoft.com/office/word/2006/wordml" xmlns:wps="http://schemas.microsoft.com/office/word/2010/wordprocessingShape" mc:Ignorable="w14 w15 w16se w16cid w16 w16cex wp14">
+<w:footnotes xmlns:wpc="http://schemas.microsoft.com/office/word/2010/wordprocessingCanvas" xmlns:mc="http://schemas.openxmlformats.org/markup-compatibility/2006" xmlns:o="urn:schemas-microsoft-com:office:office" xmlns:r="http://schemas.openxmlformats.org/officeDocument/2006/relationships" xmlns:m="http://schemas.openxmlformats.org/officeDocument/2006/math" xmlns:v="urn:schemas-microsoft-com:vml" xmlns:wp14="http://schemas.microsoft.com/office/word/2010/wordprocessingDrawing" xmlns:wp="http://schemas.openxmlformats.org/drawingml/2006/wordprocessingDrawing" xmlns:w10="urn:schemas-microsoft-com:office:word" xmlns:w="http://schemas.openxmlformats.org/wordprocessingml/2006/main" xmlns:w14="http://schemas.microsoft.com/office/word/2010/wordml" xmlns:w15="http://schemas.microsoft.com/office/word/2012/wordml" xmlns:wpg="http://schemas.microsoft.com/office/word/2010/wordprocessingGroup" xmlns:wpi="http://schemas.microsoft.com/office/word/2010/wordprocessingInk" xmlns:wne="http://schemas.microsoft.com/office/word/2006/wordml" xmlns:wps="http://schemas.microsoft.com/office/word/2010/wordprocessingShape" mc:Ignorable="w14 w15 wp14">
   <w:footnote w:type="separator" w:id="-1">
     <w:p>
       <w:r>
@@ -6035,8 +6233,8 @@
 </file>
 
 <file path=word/numbering.xml><?xml version="1.0" encoding="utf-8"?>
-<w:numbering xmlns:wpc="http://schemas.microsoft.com/office/word/2010/wordprocessingCanvas" xmlns:cx="http://schemas.microsoft.com/office/drawing/2014/chartex" xmlns:cx1="http://schemas.microsoft.com/office/drawing/2015/9/8/chartex" xmlns:cx2="http://schemas.microsoft.com/office/drawing/2015/10/21/chartex" xmlns:cx3="http://schemas.microsoft.com/office/drawing/2016/5/9/chartex" xmlns:cx4="http://schemas.microsoft.com/office/drawing/2016/5/10/chartex" xmlns:cx5="http://schemas.microsoft.com/office/drawing/2016/5/11/chartex" xmlns:cx6="http://schemas.microsoft.com/office/drawing/2016/5/12/chartex" xmlns:cx7="http://schemas.microsoft.com/office/drawing/2016/5/13/chartex" xmlns:cx8="http://schemas.microsoft.com/office/drawing/2016/5/14/chartex" xmlns:mc="http://schemas.openxmlformats.org/markup-compatibility/2006" xmlns:aink="http://schemas.microsoft.com/office/drawing/2016/ink" xmlns:am3d="http://schemas.microsoft.com/office/drawing/2017/model3d" xmlns:o="urn:schemas-microsoft-com:office:office" xmlns:r="http://schemas.openxmlformats.org/officeDocument/2006/relationships" xmlns:m="http://schemas.openxmlformats.org/officeDocument/2006/math" xmlns:v="urn:schemas-microsoft-com:vml" xmlns:wp14="http://schemas.microsoft.com/office/word/2010/wordprocessingDrawing" xmlns:wp="http://schemas.openxmlformats.org/drawingml/2006/wordprocessingDrawing" xmlns:w10="urn:schemas-microsoft-com:office:word" xmlns:w="http://schemas.openxmlformats.org/wordprocessingml/2006/main" xmlns:w14="http://schemas.microsoft.com/office/word/2010/wordml" xmlns:w15="http://schemas.microsoft.com/office/word/2012/wordml" xmlns:w16cex="http://schemas.microsoft.com/office/word/2018/wordml/cex" xmlns:w16cid="http://schemas.microsoft.com/office/word/2016/wordml/cid" xmlns:w16="http://schemas.microsoft.com/office/word/2018/wordml" xmlns:w16se="http://schemas.microsoft.com/office/word/2015/wordml/symex" xmlns:wpg="http://schemas.microsoft.com/office/word/2010/wordprocessingGroup" xmlns:wpi="http://schemas.microsoft.com/office/word/2010/wordprocessingInk" xmlns:wne="http://schemas.microsoft.com/office/word/2006/wordml" xmlns:wps="http://schemas.microsoft.com/office/word/2010/wordprocessingShape" mc:Ignorable="w14 w15 w16se w16cid w16 w16cex wp14">
-  <w:abstractNum w:abstractNumId="0" w15:restartNumberingAfterBreak="0">
+<w:numbering xmlns:wpc="http://schemas.microsoft.com/office/word/2010/wordprocessingCanvas" xmlns:mc="http://schemas.openxmlformats.org/markup-compatibility/2006" xmlns:o="urn:schemas-microsoft-com:office:office" xmlns:r="http://schemas.openxmlformats.org/officeDocument/2006/relationships" xmlns:m="http://schemas.openxmlformats.org/officeDocument/2006/math" xmlns:v="urn:schemas-microsoft-com:vml" xmlns:wp14="http://schemas.microsoft.com/office/word/2010/wordprocessingDrawing" xmlns:wp="http://schemas.openxmlformats.org/drawingml/2006/wordprocessingDrawing" xmlns:w10="urn:schemas-microsoft-com:office:word" xmlns:w="http://schemas.openxmlformats.org/wordprocessingml/2006/main" xmlns:w14="http://schemas.microsoft.com/office/word/2010/wordml" xmlns:w15="http://schemas.microsoft.com/office/word/2012/wordml" xmlns:wpg="http://schemas.microsoft.com/office/word/2010/wordprocessingGroup" xmlns:wpi="http://schemas.microsoft.com/office/word/2010/wordprocessingInk" xmlns:wne="http://schemas.microsoft.com/office/word/2006/wordml" xmlns:wps="http://schemas.microsoft.com/office/word/2010/wordprocessingShape" mc:Ignorable="w14 w15 wp14">
+  <w:abstractNum w:abstractNumId="0">
     <w:nsid w:val="FFFFFF88"/>
     <w:multiLevelType w:val="singleLevel"/>
     <w:tmpl w:val="40709D56"/>
@@ -6054,7 +6252,7 @@
       </w:rPr>
     </w:lvl>
   </w:abstractNum>
-  <w:abstractNum w:abstractNumId="1" w15:restartNumberingAfterBreak="0">
+  <w:abstractNum w:abstractNumId="1">
     <w:nsid w:val="0D5233CB"/>
     <w:multiLevelType w:val="hybridMultilevel"/>
     <w:tmpl w:val="7A3600D0"/>
@@ -6169,7 +6367,7 @@
       </w:rPr>
     </w:lvl>
   </w:abstractNum>
-  <w:abstractNum w:abstractNumId="2" w15:restartNumberingAfterBreak="0">
+  <w:abstractNum w:abstractNumId="2">
     <w:nsid w:val="186B060F"/>
     <w:multiLevelType w:val="hybridMultilevel"/>
     <w:tmpl w:val="007034DC"/>
@@ -6284,7 +6482,7 @@
       </w:pPr>
     </w:lvl>
   </w:abstractNum>
-  <w:abstractNum w:abstractNumId="3" w15:restartNumberingAfterBreak="0">
+  <w:abstractNum w:abstractNumId="3">
     <w:nsid w:val="1D4F0EEB"/>
     <w:multiLevelType w:val="hybridMultilevel"/>
     <w:tmpl w:val="FA2E42AA"/>
@@ -6397,7 +6595,7 @@
       </w:rPr>
     </w:lvl>
   </w:abstractNum>
-  <w:abstractNum w:abstractNumId="4" w15:restartNumberingAfterBreak="0">
+  <w:abstractNum w:abstractNumId="4">
     <w:nsid w:val="24394F5A"/>
     <w:multiLevelType w:val="hybridMultilevel"/>
     <w:tmpl w:val="A0964BA4"/>
@@ -6513,7 +6711,7 @@
       </w:rPr>
     </w:lvl>
   </w:abstractNum>
-  <w:abstractNum w:abstractNumId="5" w15:restartNumberingAfterBreak="0">
+  <w:abstractNum w:abstractNumId="5">
     <w:nsid w:val="31960095"/>
     <w:multiLevelType w:val="hybridMultilevel"/>
     <w:tmpl w:val="4DD6685C"/>
@@ -6626,7 +6824,7 @@
       </w:pPr>
     </w:lvl>
   </w:abstractNum>
-  <w:abstractNum w:abstractNumId="6" w15:restartNumberingAfterBreak="0">
+  <w:abstractNum w:abstractNumId="6">
     <w:nsid w:val="34892AF0"/>
     <w:multiLevelType w:val="hybridMultilevel"/>
     <w:tmpl w:val="81785220"/>
@@ -6741,7 +6939,7 @@
       </w:pPr>
     </w:lvl>
   </w:abstractNum>
-  <w:abstractNum w:abstractNumId="7" w15:restartNumberingAfterBreak="0">
+  <w:abstractNum w:abstractNumId="7">
     <w:nsid w:val="36273606"/>
     <w:multiLevelType w:val="multilevel"/>
     <w:tmpl w:val="12EE8876"/>
@@ -6930,7 +7128,7 @@
       </w:rPr>
     </w:lvl>
   </w:abstractNum>
-  <w:abstractNum w:abstractNumId="8" w15:restartNumberingAfterBreak="0">
+  <w:abstractNum w:abstractNumId="8">
     <w:nsid w:val="36841D4D"/>
     <w:multiLevelType w:val="hybridMultilevel"/>
     <w:tmpl w:val="73587826"/>
@@ -7043,7 +7241,7 @@
       </w:rPr>
     </w:lvl>
   </w:abstractNum>
-  <w:abstractNum w:abstractNumId="9" w15:restartNumberingAfterBreak="0">
+  <w:abstractNum w:abstractNumId="9">
     <w:nsid w:val="44B75694"/>
     <w:multiLevelType w:val="hybridMultilevel"/>
     <w:tmpl w:val="604A5A00"/>
@@ -7156,7 +7354,7 @@
       </w:rPr>
     </w:lvl>
   </w:abstractNum>
-  <w:abstractNum w:abstractNumId="10" w15:restartNumberingAfterBreak="0">
+  <w:abstractNum w:abstractNumId="10">
     <w:nsid w:val="44C50263"/>
     <w:multiLevelType w:val="hybridMultilevel"/>
     <w:tmpl w:val="6F00E5C6"/>
@@ -7269,7 +7467,7 @@
       </w:pPr>
     </w:lvl>
   </w:abstractNum>
-  <w:abstractNum w:abstractNumId="11" w15:restartNumberingAfterBreak="0">
+  <w:abstractNum w:abstractNumId="11">
     <w:nsid w:val="4C703A0F"/>
     <w:multiLevelType w:val="hybridMultilevel"/>
     <w:tmpl w:val="7A800098"/>
@@ -7382,7 +7580,7 @@
       </w:pPr>
     </w:lvl>
   </w:abstractNum>
-  <w:abstractNum w:abstractNumId="12" w15:restartNumberingAfterBreak="0">
+  <w:abstractNum w:abstractNumId="12">
     <w:nsid w:val="4EE568CE"/>
     <w:multiLevelType w:val="hybridMultilevel"/>
     <w:tmpl w:val="C22E04DA"/>
@@ -7497,7 +7695,7 @@
       </w:pPr>
     </w:lvl>
   </w:abstractNum>
-  <w:abstractNum w:abstractNumId="13" w15:restartNumberingAfterBreak="0">
+  <w:abstractNum w:abstractNumId="13">
     <w:nsid w:val="52484B22"/>
     <w:multiLevelType w:val="hybridMultilevel"/>
     <w:tmpl w:val="4E1289C4"/>
@@ -7610,7 +7808,7 @@
       </w:rPr>
     </w:lvl>
   </w:abstractNum>
-  <w:abstractNum w:abstractNumId="14" w15:restartNumberingAfterBreak="0">
+  <w:abstractNum w:abstractNumId="14">
     <w:nsid w:val="788975F3"/>
     <w:multiLevelType w:val="hybridMultilevel"/>
     <w:tmpl w:val="033676A2"/>
@@ -7723,7 +7921,7 @@
       </w:pPr>
     </w:lvl>
   </w:abstractNum>
-  <w:abstractNum w:abstractNumId="15" w15:restartNumberingAfterBreak="0">
+  <w:abstractNum w:abstractNumId="15">
     <w:nsid w:val="7C9B08E8"/>
     <w:multiLevelType w:val="hybridMultilevel"/>
     <w:tmpl w:val="BD5628E2"/>
@@ -7836,7 +8034,7 @@
       </w:rPr>
     </w:lvl>
   </w:abstractNum>
-  <w:abstractNum w:abstractNumId="16" w15:restartNumberingAfterBreak="0">
+  <w:abstractNum w:abstractNumId="16">
     <w:nsid w:val="7F8A3529"/>
     <w:multiLevelType w:val="hybridMultilevel"/>
     <w:tmpl w:val="3B325574"/>
@@ -8019,7 +8217,7 @@
 </file>
 
 <file path=word/styles.xml><?xml version="1.0" encoding="utf-8"?>
-<w:styles xmlns:mc="http://schemas.openxmlformats.org/markup-compatibility/2006" xmlns:r="http://schemas.openxmlformats.org/officeDocument/2006/relationships" xmlns:w="http://schemas.openxmlformats.org/wordprocessingml/2006/main" xmlns:w14="http://schemas.microsoft.com/office/word/2010/wordml" xmlns:w15="http://schemas.microsoft.com/office/word/2012/wordml" xmlns:w16cex="http://schemas.microsoft.com/office/word/2018/wordml/cex" xmlns:w16cid="http://schemas.microsoft.com/office/word/2016/wordml/cid" xmlns:w16="http://schemas.microsoft.com/office/word/2018/wordml" xmlns:w16se="http://schemas.microsoft.com/office/word/2015/wordml/symex" mc:Ignorable="w14 w15 w16se w16cid w16 w16cex">
+<w:styles xmlns:mc="http://schemas.openxmlformats.org/markup-compatibility/2006" xmlns:r="http://schemas.openxmlformats.org/officeDocument/2006/relationships" xmlns:w="http://schemas.openxmlformats.org/wordprocessingml/2006/main" xmlns:w14="http://schemas.microsoft.com/office/word/2010/wordml" xmlns:w15="http://schemas.microsoft.com/office/word/2012/wordml" mc:Ignorable="w14 w15">
   <w:docDefaults>
     <w:rPrDefault>
       <w:rPr>
@@ -8035,7 +8233,7 @@
       </w:pPr>
     </w:pPrDefault>
   </w:docDefaults>
-  <w:latentStyles w:defLockedState="0" w:defUIPriority="99" w:defSemiHidden="0" w:defUnhideWhenUsed="0" w:defQFormat="0" w:count="376">
+  <w:latentStyles w:defLockedState="0" w:defUIPriority="99" w:defSemiHidden="0" w:defUnhideWhenUsed="0" w:defQFormat="0" w:count="371">
     <w:lsdException w:name="Normal" w:uiPriority="0" w:qFormat="1"/>
     <w:lsdException w:name="heading 1" w:uiPriority="0" w:qFormat="1"/>
     <w:lsdException w:name="heading 2" w:semiHidden="1" w:uiPriority="0" w:unhideWhenUsed="1" w:qFormat="1"/>
@@ -8407,11 +8605,6 @@
     <w:lsdException w:name="List Table 5 Dark Accent 6" w:uiPriority="50"/>
     <w:lsdException w:name="List Table 6 Colorful Accent 6" w:uiPriority="51"/>
     <w:lsdException w:name="List Table 7 Colorful Accent 6" w:uiPriority="52"/>
-    <w:lsdException w:name="Mention" w:semiHidden="1" w:unhideWhenUsed="1"/>
-    <w:lsdException w:name="Smart Hyperlink" w:semiHidden="1" w:unhideWhenUsed="1"/>
-    <w:lsdException w:name="Hashtag" w:semiHidden="1" w:unhideWhenUsed="1"/>
-    <w:lsdException w:name="Unresolved Mention" w:semiHidden="1" w:unhideWhenUsed="1"/>
-    <w:lsdException w:name="Smart Link" w:semiHidden="1" w:unhideWhenUsed="1"/>
   </w:latentStyles>
   <w:style w:type="paragraph" w:default="1" w:styleId="Normal">
     <w:name w:val="Normal"/>
@@ -8641,6 +8834,7 @@
       <w:spacing w:after="0" w:line="240" w:lineRule="auto"/>
     </w:pPr>
     <w:tblPr>
+      <w:tblInd w:w="0" w:type="dxa"/>
       <w:tblBorders>
         <w:top w:val="single" w:sz="4" w:space="0" w:color="auto"/>
         <w:left w:val="single" w:sz="4" w:space="0" w:color="auto"/>
@@ -8649,6 +8843,12 @@
         <w:insideH w:val="single" w:sz="4" w:space="0" w:color="auto"/>
         <w:insideV w:val="single" w:sz="4" w:space="0" w:color="auto"/>
       </w:tblBorders>
+      <w:tblCellMar>
+        <w:top w:w="0" w:type="dxa"/>
+        <w:left w:w="108" w:type="dxa"/>
+        <w:bottom w:w="0" w:type="dxa"/>
+        <w:right w:w="108" w:type="dxa"/>
+      </w:tblCellMar>
     </w:tblPr>
   </w:style>
   <w:style w:type="paragraph" w:customStyle="1" w:styleId="Tabelbody">
@@ -9240,19 +9440,6 @@
 </file>
 
 <file path=customXml/item1.xml><?xml version="1.0" encoding="utf-8"?>
-<b:Sources xmlns:b="http://schemas.openxmlformats.org/officeDocument/2006/bibliography" xmlns="http://schemas.openxmlformats.org/officeDocument/2006/bibliography" SelectedStyle="\APASixthEditionOfficeOnline.xsl" StyleName="APA" Version="6"/>
-</file>
-
-<file path=customXml/item2.xml><?xml version="1.0" encoding="utf-8"?>
-<?mso-contentType ?>
-<FormTemplates xmlns="http://schemas.microsoft.com/sharepoint/v3/contenttype/forms">
-  <Display>DocumentLibraryForm</Display>
-  <Edit>DocumentLibraryForm</Edit>
-  <New>DocumentLibraryForm</New>
-</FormTemplates>
-</file>
-
-<file path=customXml/item3.xml><?xml version="1.0" encoding="utf-8"?>
 <ct:contentTypeSchema xmlns:ct="http://schemas.microsoft.com/office/2006/metadata/contentType" xmlns:ma="http://schemas.microsoft.com/office/2006/metadata/properties/metaAttributes" ct:_="" ma:_="" ma:contentTypeName="Document" ma:contentTypeID="0x0101006E2266C429646E4EBD6404B6EA8A4485" ma:contentTypeVersion="0" ma:contentTypeDescription="Create a new document." ma:contentTypeScope="" ma:versionID="84cb85dfad10a4f87f2f5e3abdc78583">
   <xsd:schema xmlns:xsd="http://www.w3.org/2001/XMLSchema" xmlns:xs="http://www.w3.org/2001/XMLSchema" xmlns:p="http://schemas.microsoft.com/office/2006/metadata/properties" targetNamespace="http://schemas.microsoft.com/office/2006/metadata/properties" ma:root="true" ma:fieldsID="067e30616eeadeb776f014c5fbcfd813">
     <xsd:element name="properties">
@@ -9366,29 +9553,26 @@
 </ct:contentTypeSchema>
 </file>
 
-<file path=customXml/item4.xml><?xml version="1.0" encoding="utf-8"?>
+<file path=customXml/item2.xml><?xml version="1.0" encoding="utf-8"?>
+<?mso-contentType ?>
+<FormTemplates xmlns="http://schemas.microsoft.com/sharepoint/v3/contenttype/forms">
+  <Display>DocumentLibraryForm</Display>
+  <Edit>DocumentLibraryForm</Edit>
+  <New>DocumentLibraryForm</New>
+</FormTemplates>
+</file>
+
+<file path=customXml/item3.xml><?xml version="1.0" encoding="utf-8"?>
 <p:properties xmlns:p="http://schemas.microsoft.com/office/2006/metadata/properties" xmlns:xsi="http://www.w3.org/2001/XMLSchema-instance" xmlns:pc="http://schemas.microsoft.com/office/infopath/2007/PartnerControls">
   <documentManagement/>
 </p:properties>
 </file>
 
-<file path=customXml/itemProps1.xml><?xml version="1.0" encoding="utf-8"?>
-<ds:datastoreItem xmlns:ds="http://schemas.openxmlformats.org/officeDocument/2006/customXml" ds:itemID="{4232D0CF-3435-40C4-A992-E02F8CAF38AB}">
-  <ds:schemaRefs>
-    <ds:schemaRef ds:uri="http://schemas.openxmlformats.org/officeDocument/2006/bibliography"/>
-  </ds:schemaRefs>
-</ds:datastoreItem>
+<file path=customXml/item4.xml><?xml version="1.0" encoding="utf-8"?>
+<b:Sources xmlns:b="http://schemas.openxmlformats.org/officeDocument/2006/bibliography" xmlns="http://schemas.openxmlformats.org/officeDocument/2006/bibliography" SelectedStyle="\APASixthEditionOfficeOnline.xsl" StyleName="APA" Version="6"/>
 </file>
 
-<file path=customXml/itemProps2.xml><?xml version="1.0" encoding="utf-8"?>
-<ds:datastoreItem xmlns:ds="http://schemas.openxmlformats.org/officeDocument/2006/customXml" ds:itemID="{8D559B33-4825-405B-ACEB-6F229225D325}">
-  <ds:schemaRefs>
-    <ds:schemaRef ds:uri="http://schemas.microsoft.com/sharepoint/v3/contenttype/forms"/>
-  </ds:schemaRefs>
-</ds:datastoreItem>
-</file>
-
-<file path=customXml/itemProps3.xml><?xml version="1.0" encoding="utf-8"?>
+<file path=customXml/itemProps1.xml><?xml version="1.0" encoding="utf-8"?>
 <ds:datastoreItem xmlns:ds="http://schemas.openxmlformats.org/officeDocument/2006/customXml" ds:itemID="{08EF32FD-76A6-438F-9009-32016340A188}">
   <ds:schemaRefs>
     <ds:schemaRef ds:uri="http://schemas.microsoft.com/office/2006/metadata/contentType"/>
@@ -9404,11 +9588,27 @@
 </ds:datastoreItem>
 </file>
 
-<file path=customXml/itemProps4.xml><?xml version="1.0" encoding="utf-8"?>
+<file path=customXml/itemProps2.xml><?xml version="1.0" encoding="utf-8"?>
+<ds:datastoreItem xmlns:ds="http://schemas.openxmlformats.org/officeDocument/2006/customXml" ds:itemID="{8D559B33-4825-405B-ACEB-6F229225D325}">
+  <ds:schemaRefs>
+    <ds:schemaRef ds:uri="http://schemas.microsoft.com/sharepoint/v3/contenttype/forms"/>
+  </ds:schemaRefs>
+</ds:datastoreItem>
+</file>
+
+<file path=customXml/itemProps3.xml><?xml version="1.0" encoding="utf-8"?>
 <ds:datastoreItem xmlns:ds="http://schemas.openxmlformats.org/officeDocument/2006/customXml" ds:itemID="{AC94A26D-82EB-45B7-AEA3-129FBDD1FCEB}">
   <ds:schemaRefs>
     <ds:schemaRef ds:uri="http://schemas.microsoft.com/office/2006/metadata/properties"/>
     <ds:schemaRef ds:uri="http://schemas.microsoft.com/office/infopath/2007/PartnerControls"/>
   </ds:schemaRefs>
 </ds:datastoreItem>
+</file>
+
+<file path=customXml/itemProps4.xml><?xml version="1.0" encoding="utf-8"?>
+<ds:datastoreItem xmlns:ds="http://schemas.openxmlformats.org/officeDocument/2006/customXml" ds:itemID="{3444F25F-FA70-4B0F-B27F-997677F53CE6}">
+  <ds:schemaRefs>
+    <ds:schemaRef ds:uri="http://schemas.openxmlformats.org/officeDocument/2006/bibliography"/>
+  </ds:schemaRefs>
+</ds:datastoreItem>
 </file>
</xml_diff>